<commit_message>
Unit 6-8 is complete
</commit_message>
<xml_diff>
--- a/Exercises/HTML5FundamentalsExercises.docx
+++ b/Exercises/HTML5FundamentalsExercises.docx
@@ -3073,6 +3073,513 @@
           <w:sz w:val="48"/>
           <w:szCs w:val="56"/>
         </w:rPr>
+        <w:t xml:space="preserve">Exercise </w:t>
+      </w:r>
+      <w:r>
+        <w:rPr>
+          <w:rFonts w:ascii="Helvetica Neue Thin" w:hAnsi="Helvetica Neue Thin"/>
+          <w:sz w:val="48"/>
+          <w:szCs w:val="56"/>
+        </w:rPr>
+        <w:t xml:space="preserve">Unit 7 – JavaScript </w:t>
+      </w:r>
+    </w:p>
+    <w:p>
+      <w:pPr>
+        <w:pStyle w:val="ListParagraph"/>
+        <w:numPr>
+          <w:ilvl w:val="0"/>
+          <w:numId w:val="33"/>
+        </w:numPr>
+        <w:spacing w:line="360" w:lineRule="auto"/>
+        <w:rPr>
+          <w:rFonts w:ascii="Helvetica Neue Thin" w:hAnsi="Helvetica Neue Thin"/>
+          <w:sz w:val="28"/>
+          <w:szCs w:val="28"/>
+        </w:rPr>
+      </w:pPr>
+      <w:r>
+        <w:rPr>
+          <w:rFonts w:ascii="Helvetica Neue Thin" w:hAnsi="Helvetica Neue Thin"/>
+          <w:sz w:val="28"/>
+          <w:szCs w:val="28"/>
+        </w:rPr>
+        <w:t xml:space="preserve">Hello World </w:t>
+      </w:r>
+    </w:p>
+    <w:p>
+      <w:pPr>
+        <w:spacing w:line="360" w:lineRule="auto"/>
+        <w:ind w:left="360"/>
+        <w:rPr>
+          <w:rFonts w:ascii="Helvetica Neue Thin" w:hAnsi="Helvetica Neue Thin"/>
+          <w:sz w:val="28"/>
+          <w:szCs w:val="28"/>
+        </w:rPr>
+      </w:pPr>
+      <w:r>
+        <w:rPr>
+          <w:rFonts w:ascii="Helvetica Neue Thin" w:hAnsi="Helvetica Neue Thin"/>
+          <w:sz w:val="28"/>
+          <w:szCs w:val="28"/>
+        </w:rPr>
+        <w:t xml:space="preserve">To get started with writing JavaScript, open </w:t>
+      </w:r>
+      <w:r>
+        <w:rPr>
+          <w:rFonts w:ascii="Consolas" w:hAnsi="Consolas"/>
+          <w:sz w:val="28"/>
+          <w:szCs w:val="28"/>
+        </w:rPr>
+        <w:t>Exercises/Unit06-JavaScript/hello-world.html</w:t>
+      </w:r>
+      <w:r>
+        <w:rPr>
+          <w:rFonts w:ascii="Helvetica Neue Thin" w:hAnsi="Helvetica Neue Thin"/>
+          <w:sz w:val="28"/>
+          <w:szCs w:val="28"/>
+        </w:rPr>
+        <w:t xml:space="preserve">. </w:t>
+      </w:r>
+    </w:p>
+    <w:p>
+      <w:pPr>
+        <w:pStyle w:val="ListParagraph"/>
+        <w:numPr>
+          <w:ilvl w:val="0"/>
+          <w:numId w:val="36"/>
+        </w:numPr>
+        <w:spacing w:line="360" w:lineRule="auto"/>
+        <w:rPr>
+          <w:rFonts w:ascii="Helvetica Neue Thin" w:hAnsi="Helvetica Neue Thin"/>
+          <w:sz w:val="28"/>
+          <w:szCs w:val="28"/>
+        </w:rPr>
+      </w:pPr>
+      <w:r>
+        <w:rPr>
+          <w:rFonts w:ascii="Helvetica Neue Thin" w:hAnsi="Helvetica Neue Thin"/>
+          <w:sz w:val="28"/>
+          <w:szCs w:val="28"/>
+        </w:rPr>
+        <w:t xml:space="preserve">Add a script tag that calls to </w:t>
+      </w:r>
+      <w:r>
+        <w:rPr>
+          <w:rFonts w:ascii="Consolas" w:hAnsi="Consolas"/>
+          <w:sz w:val="28"/>
+          <w:szCs w:val="28"/>
+        </w:rPr>
+        <w:t>hello-world.js</w:t>
+      </w:r>
+      <w:r>
+        <w:rPr>
+          <w:rFonts w:ascii="Consolas" w:hAnsi="Consolas"/>
+          <w:sz w:val="28"/>
+          <w:szCs w:val="28"/>
+        </w:rPr>
+        <w:t xml:space="preserve"> </w:t>
+      </w:r>
+      <w:r>
+        <w:rPr>
+          <w:rFonts w:ascii="Helvetica Neue Thin" w:hAnsi="Helvetica Neue Thin"/>
+          <w:sz w:val="28"/>
+          <w:szCs w:val="28"/>
+        </w:rPr>
+        <w:t xml:space="preserve">in </w:t>
+      </w:r>
+      <w:r>
+        <w:rPr>
+          <w:rFonts w:ascii="Consolas" w:hAnsi="Consolas"/>
+          <w:sz w:val="28"/>
+          <w:szCs w:val="28"/>
+        </w:rPr>
+        <w:t>hello-world.html</w:t>
+      </w:r>
+      <w:r>
+        <w:rPr>
+          <w:rFonts w:ascii="Helvetica Neue Thin" w:hAnsi="Helvetica Neue Thin"/>
+          <w:sz w:val="28"/>
+          <w:szCs w:val="28"/>
+        </w:rPr>
+        <w:t xml:space="preserve"> </w:t>
+      </w:r>
+    </w:p>
+    <w:p>
+      <w:pPr>
+        <w:pStyle w:val="ListParagraph"/>
+        <w:numPr>
+          <w:ilvl w:val="0"/>
+          <w:numId w:val="36"/>
+        </w:numPr>
+        <w:spacing w:line="360" w:lineRule="auto"/>
+        <w:rPr>
+          <w:rFonts w:ascii="Gill Sans MT" w:hAnsi="Gill Sans MT" w:cs="Gill Sans"/>
+          <w:sz w:val="28"/>
+          <w:szCs w:val="28"/>
+        </w:rPr>
+      </w:pPr>
+      <w:r>
+        <w:rPr>
+          <w:rFonts w:ascii="Helvetica Neue Thin" w:hAnsi="Helvetica Neue Thin"/>
+          <w:sz w:val="28"/>
+          <w:szCs w:val="28"/>
+        </w:rPr>
+        <w:t xml:space="preserve">Add </w:t>
+      </w:r>
+      <w:r>
+        <w:rPr>
+          <w:rFonts w:ascii="Helvetica Neue Thin" w:hAnsi="Helvetica Neue Thin"/>
+          <w:sz w:val="28"/>
+          <w:szCs w:val="28"/>
+        </w:rPr>
+        <w:t xml:space="preserve">code into the function in </w:t>
+      </w:r>
+      <w:r>
+        <w:rPr>
+          <w:rFonts w:ascii="Consolas" w:hAnsi="Consolas"/>
+          <w:sz w:val="28"/>
+          <w:szCs w:val="28"/>
+        </w:rPr>
+        <w:t>hello-world.js</w:t>
+      </w:r>
+      <w:r>
+        <w:rPr>
+          <w:rFonts w:ascii="Consolas" w:hAnsi="Consolas"/>
+          <w:sz w:val="28"/>
+          <w:szCs w:val="28"/>
+        </w:rPr>
+        <w:t xml:space="preserve"> </w:t>
+      </w:r>
+      <w:r>
+        <w:rPr>
+          <w:rFonts w:ascii="Helvetica Neue Thin" w:hAnsi="Helvetica Neue Thin"/>
+          <w:sz w:val="28"/>
+          <w:szCs w:val="28"/>
+        </w:rPr>
+        <w:t>a</w:t>
+      </w:r>
+      <w:r>
+        <w:rPr>
+          <w:rFonts w:ascii="Helvetica Neue Thin" w:hAnsi="Helvetica Neue Thin"/>
+          <w:sz w:val="28"/>
+          <w:szCs w:val="28"/>
+        </w:rPr>
+        <w:t xml:space="preserve">dd an call to alert a sentence when you open the document </w:t>
+      </w:r>
+      <w:r>
+        <w:rPr>
+          <w:rFonts w:ascii="Consolas" w:hAnsi="Consolas"/>
+          <w:sz w:val="28"/>
+          <w:szCs w:val="28"/>
+        </w:rPr>
+        <w:t xml:space="preserve"> </w:t>
+      </w:r>
+    </w:p>
+    <w:p>
+      <w:pPr>
+        <w:pStyle w:val="ListParagraph"/>
+        <w:numPr>
+          <w:ilvl w:val="0"/>
+          <w:numId w:val="36"/>
+        </w:numPr>
+        <w:spacing w:line="360" w:lineRule="auto"/>
+        <w:rPr>
+          <w:rFonts w:ascii="Gill Sans MT" w:hAnsi="Gill Sans MT" w:cs="Gill Sans"/>
+          <w:sz w:val="28"/>
+          <w:szCs w:val="28"/>
+        </w:rPr>
+      </w:pPr>
+      <w:r>
+        <w:rPr>
+          <w:rFonts w:ascii="Helvetica Neue Thin" w:hAnsi="Helvetica Neue Thin"/>
+          <w:sz w:val="28"/>
+          <w:szCs w:val="28"/>
+        </w:rPr>
+        <w:t>Call the function</w:t>
+      </w:r>
+      <w:r>
+        <w:rPr>
+          <w:rFonts w:ascii="Helvetica Neue Thin" w:hAnsi="Helvetica Neue Thin"/>
+          <w:sz w:val="28"/>
+          <w:szCs w:val="28"/>
+        </w:rPr>
+        <w:t xml:space="preserve"> </w:t>
+      </w:r>
+      <w:r>
+        <w:rPr>
+          <w:rFonts w:ascii="Helvetica Neue Thin" w:hAnsi="Helvetica Neue Thin"/>
+          <w:sz w:val="28"/>
+          <w:szCs w:val="28"/>
+        </w:rPr>
+        <w:t xml:space="preserve">so that when you open the page a window alerts you </w:t>
+      </w:r>
+      <w:r>
+        <w:rPr>
+          <w:rFonts w:ascii="Helvetica Neue Thin" w:hAnsi="Helvetica Neue Thin"/>
+          <w:sz w:val="28"/>
+          <w:szCs w:val="28"/>
+        </w:rPr>
+        <w:t>with “Hello World”</w:t>
+      </w:r>
+    </w:p>
+    <w:p>
+      <w:pPr>
+        <w:pStyle w:val="ListParagraph"/>
+        <w:numPr>
+          <w:ilvl w:val="0"/>
+          <w:numId w:val="36"/>
+        </w:numPr>
+        <w:spacing w:line="360" w:lineRule="auto"/>
+        <w:rPr>
+          <w:rFonts w:ascii="Gill Sans MT" w:hAnsi="Gill Sans MT" w:cs="Gill Sans"/>
+          <w:sz w:val="28"/>
+          <w:szCs w:val="28"/>
+        </w:rPr>
+      </w:pPr>
+      <w:r>
+        <w:rPr>
+          <w:rFonts w:ascii="Helvetica Neue Thin" w:hAnsi="Helvetica Neue Thin"/>
+          <w:sz w:val="28"/>
+          <w:szCs w:val="28"/>
+        </w:rPr>
+        <w:t xml:space="preserve">Add a </w:t>
+      </w:r>
+      <w:r>
+        <w:rPr>
+          <w:rFonts w:ascii="Helvetica Neue Thin" w:hAnsi="Helvetica Neue Thin"/>
+          <w:sz w:val="28"/>
+          <w:szCs w:val="28"/>
+        </w:rPr>
+        <w:t xml:space="preserve">line </w:t>
+      </w:r>
+      <w:r>
+        <w:rPr>
+          <w:rFonts w:ascii="Helvetica Neue Thin" w:hAnsi="Helvetica Neue Thin"/>
+          <w:sz w:val="28"/>
+          <w:szCs w:val="28"/>
+        </w:rPr>
+        <w:t xml:space="preserve">in the function so </w:t>
+      </w:r>
+      <w:bookmarkStart w:id="0" w:name="_GoBack"/>
+      <w:bookmarkEnd w:id="0"/>
+      <w:r>
+        <w:rPr>
+          <w:rFonts w:ascii="Helvetica Neue Thin" w:hAnsi="Helvetica Neue Thin"/>
+          <w:sz w:val="28"/>
+          <w:szCs w:val="28"/>
+        </w:rPr>
+        <w:t>that “Hello World” is written in your console</w:t>
+      </w:r>
+      <w:r>
+        <w:rPr>
+          <w:rFonts w:ascii="Helvetica Neue Thin" w:hAnsi="Helvetica Neue Thin"/>
+          <w:sz w:val="28"/>
+          <w:szCs w:val="28"/>
+        </w:rPr>
+        <w:t xml:space="preserve"> </w:t>
+      </w:r>
+    </w:p>
+    <w:p>
+      <w:pPr>
+        <w:pStyle w:val="ListParagraph"/>
+        <w:spacing w:line="360" w:lineRule="auto"/>
+        <w:ind w:left="1440"/>
+        <w:rPr>
+          <w:rFonts w:ascii="Gill Sans MT" w:hAnsi="Gill Sans MT" w:cs="Gill Sans"/>
+          <w:sz w:val="28"/>
+          <w:szCs w:val="28"/>
+        </w:rPr>
+      </w:pPr>
+    </w:p>
+    <w:p>
+      <w:pPr>
+        <w:pStyle w:val="ListParagraph"/>
+        <w:numPr>
+          <w:ilvl w:val="0"/>
+          <w:numId w:val="33"/>
+        </w:numPr>
+        <w:spacing w:line="360" w:lineRule="auto"/>
+        <w:rPr>
+          <w:rFonts w:ascii="Helvetica Neue Thin" w:hAnsi="Helvetica Neue Thin"/>
+          <w:sz w:val="28"/>
+          <w:szCs w:val="28"/>
+        </w:rPr>
+      </w:pPr>
+      <w:r>
+        <w:rPr>
+          <w:rFonts w:ascii="Helvetica Neue Thin" w:hAnsi="Helvetica Neue Thin"/>
+          <w:sz w:val="28"/>
+          <w:szCs w:val="28"/>
+        </w:rPr>
+        <w:t xml:space="preserve">Hello World </w:t>
+      </w:r>
+    </w:p>
+    <w:p>
+      <w:pPr>
+        <w:spacing w:line="360" w:lineRule="auto"/>
+        <w:rPr>
+          <w:rFonts w:ascii="Helvetica Neue Thin" w:hAnsi="Helvetica Neue Thin"/>
+          <w:sz w:val="48"/>
+          <w:szCs w:val="56"/>
+        </w:rPr>
+      </w:pPr>
+    </w:p>
+    <w:p>
+      <w:pPr>
+        <w:spacing w:line="360" w:lineRule="auto"/>
+        <w:rPr>
+          <w:rFonts w:ascii="Helvetica Neue Thin" w:hAnsi="Helvetica Neue Thin"/>
+          <w:sz w:val="48"/>
+          <w:szCs w:val="56"/>
+        </w:rPr>
+      </w:pPr>
+    </w:p>
+    <w:p>
+      <w:pPr>
+        <w:spacing w:line="360" w:lineRule="auto"/>
+        <w:rPr>
+          <w:rFonts w:ascii="Helvetica Neue Thin" w:hAnsi="Helvetica Neue Thin"/>
+          <w:sz w:val="48"/>
+          <w:szCs w:val="56"/>
+        </w:rPr>
+      </w:pPr>
+    </w:p>
+    <w:p>
+      <w:pPr>
+        <w:spacing w:line="360" w:lineRule="auto"/>
+        <w:rPr>
+          <w:rFonts w:ascii="Helvetica Neue Thin" w:hAnsi="Helvetica Neue Thin"/>
+          <w:sz w:val="48"/>
+          <w:szCs w:val="56"/>
+        </w:rPr>
+      </w:pPr>
+    </w:p>
+    <w:p>
+      <w:pPr>
+        <w:spacing w:line="360" w:lineRule="auto"/>
+        <w:rPr>
+          <w:rFonts w:ascii="Helvetica Neue Thin" w:hAnsi="Helvetica Neue Thin"/>
+          <w:sz w:val="48"/>
+          <w:szCs w:val="56"/>
+        </w:rPr>
+      </w:pPr>
+    </w:p>
+    <w:p>
+      <w:pPr>
+        <w:spacing w:line="360" w:lineRule="auto"/>
+        <w:rPr>
+          <w:rFonts w:ascii="Helvetica Neue Thin" w:hAnsi="Helvetica Neue Thin"/>
+          <w:sz w:val="48"/>
+          <w:szCs w:val="56"/>
+        </w:rPr>
+      </w:pPr>
+    </w:p>
+    <w:p>
+      <w:pPr>
+        <w:spacing w:line="360" w:lineRule="auto"/>
+        <w:rPr>
+          <w:rFonts w:ascii="Helvetica Neue Thin" w:hAnsi="Helvetica Neue Thin"/>
+          <w:sz w:val="48"/>
+          <w:szCs w:val="56"/>
+        </w:rPr>
+      </w:pPr>
+    </w:p>
+    <w:p>
+      <w:pPr>
+        <w:spacing w:line="360" w:lineRule="auto"/>
+        <w:rPr>
+          <w:rFonts w:ascii="Helvetica Neue Thin" w:hAnsi="Helvetica Neue Thin"/>
+          <w:sz w:val="48"/>
+          <w:szCs w:val="56"/>
+        </w:rPr>
+      </w:pPr>
+    </w:p>
+    <w:p>
+      <w:pPr>
+        <w:spacing w:line="360" w:lineRule="auto"/>
+        <w:rPr>
+          <w:rFonts w:ascii="Helvetica Neue Thin" w:hAnsi="Helvetica Neue Thin"/>
+          <w:sz w:val="48"/>
+          <w:szCs w:val="56"/>
+        </w:rPr>
+      </w:pPr>
+    </w:p>
+    <w:p>
+      <w:pPr>
+        <w:spacing w:line="360" w:lineRule="auto"/>
+        <w:rPr>
+          <w:rFonts w:ascii="Helvetica Neue Thin" w:hAnsi="Helvetica Neue Thin"/>
+          <w:sz w:val="48"/>
+          <w:szCs w:val="56"/>
+        </w:rPr>
+      </w:pPr>
+    </w:p>
+    <w:p>
+      <w:pPr>
+        <w:spacing w:line="360" w:lineRule="auto"/>
+        <w:rPr>
+          <w:rFonts w:ascii="Helvetica Neue Thin" w:hAnsi="Helvetica Neue Thin"/>
+          <w:sz w:val="48"/>
+          <w:szCs w:val="56"/>
+        </w:rPr>
+      </w:pPr>
+    </w:p>
+    <w:p>
+      <w:pPr>
+        <w:spacing w:line="360" w:lineRule="auto"/>
+        <w:rPr>
+          <w:rFonts w:ascii="Helvetica Neue Thin" w:hAnsi="Helvetica Neue Thin"/>
+          <w:sz w:val="48"/>
+          <w:szCs w:val="56"/>
+        </w:rPr>
+      </w:pPr>
+    </w:p>
+    <w:p>
+      <w:pPr>
+        <w:spacing w:line="360" w:lineRule="auto"/>
+        <w:rPr>
+          <w:rFonts w:ascii="Helvetica Neue Thin" w:hAnsi="Helvetica Neue Thin"/>
+          <w:sz w:val="48"/>
+          <w:szCs w:val="56"/>
+        </w:rPr>
+      </w:pPr>
+    </w:p>
+    <w:p>
+      <w:pPr>
+        <w:spacing w:line="360" w:lineRule="auto"/>
+        <w:rPr>
+          <w:rFonts w:ascii="Helvetica Neue Thin" w:hAnsi="Helvetica Neue Thin"/>
+          <w:sz w:val="48"/>
+          <w:szCs w:val="56"/>
+        </w:rPr>
+      </w:pPr>
+    </w:p>
+    <w:p>
+      <w:pPr>
+        <w:spacing w:line="360" w:lineRule="auto"/>
+        <w:rPr>
+          <w:rFonts w:ascii="Helvetica Neue Thin" w:hAnsi="Helvetica Neue Thin"/>
+          <w:sz w:val="48"/>
+          <w:szCs w:val="56"/>
+        </w:rPr>
+      </w:pPr>
+    </w:p>
+    <w:p>
+      <w:pPr>
+        <w:spacing w:line="360" w:lineRule="auto"/>
+        <w:rPr>
+          <w:rFonts w:ascii="Helvetica Neue Thin" w:hAnsi="Helvetica Neue Thin"/>
+          <w:sz w:val="48"/>
+          <w:szCs w:val="56"/>
+        </w:rPr>
+      </w:pPr>
+      <w:r>
+        <w:rPr>
+          <w:rFonts w:ascii="Helvetica Neue Thin" w:hAnsi="Helvetica Neue Thin"/>
+          <w:sz w:val="48"/>
+          <w:szCs w:val="56"/>
+        </w:rPr>
         <w:t>Exercise Unit 6 –</w:t>
       </w:r>
       <w:r>
@@ -5046,8 +5553,10 @@
       <w:r>
         <w:rPr>
           <w:rFonts w:ascii="Helvetica Neue Thin" w:hAnsi="Helvetica Neue Thin"/>
-          <w:sz w:val="28"/>
-          <w:szCs w:val="28"/>
+          <w:noProof/>
+          <w:sz w:val="28"/>
+          <w:szCs w:val="28"/>
+          <w:lang w:val="en-US"/>
         </w:rPr>
         <w:drawing>
           <wp:inline distT="0" distB="0" distL="0" distR="0" wp14:anchorId="65D85A98" wp14:editId="38186D35">
@@ -7295,8 +7804,6 @@
           <w:szCs w:val="56"/>
         </w:rPr>
       </w:pPr>
-      <w:bookmarkStart w:id="0" w:name="_GoBack"/>
-      <w:bookmarkEnd w:id="0"/>
       <w:r>
         <w:rPr>
           <w:rFonts w:ascii="Helvetica Neue Thin" w:hAnsi="Helvetica Neue Thin"/>
@@ -8362,6 +8869,95 @@
     </w:lvl>
   </w:abstractNum>
   <w:abstractNum w:abstractNumId="6">
+    <w:nsid w:val="24D66307"/>
+    <w:multiLevelType w:val="hybridMultilevel"/>
+    <w:tmpl w:val="75DA8804"/>
+    <w:lvl w:ilvl="0" w:tplc="67B89798">
+      <w:start w:val="1"/>
+      <w:numFmt w:val="decimal"/>
+      <w:lvlText w:val="%1."/>
+      <w:lvlJc w:val="left"/>
+      <w:pPr>
+        <w:ind w:left="1080" w:hanging="360"/>
+      </w:pPr>
+      <w:rPr>
+        <w:rFonts w:asciiTheme="minorHAnsi" w:hAnsiTheme="minorHAnsi" w:hint="default"/>
+      </w:rPr>
+    </w:lvl>
+    <w:lvl w:ilvl="1" w:tplc="04090019" w:tentative="1">
+      <w:start w:val="1"/>
+      <w:numFmt w:val="lowerLetter"/>
+      <w:lvlText w:val="%2."/>
+      <w:lvlJc w:val="left"/>
+      <w:pPr>
+        <w:ind w:left="1800" w:hanging="360"/>
+      </w:pPr>
+    </w:lvl>
+    <w:lvl w:ilvl="2" w:tplc="0409001B" w:tentative="1">
+      <w:start w:val="1"/>
+      <w:numFmt w:val="lowerRoman"/>
+      <w:lvlText w:val="%3."/>
+      <w:lvlJc w:val="right"/>
+      <w:pPr>
+        <w:ind w:left="2520" w:hanging="180"/>
+      </w:pPr>
+    </w:lvl>
+    <w:lvl w:ilvl="3" w:tplc="0409000F" w:tentative="1">
+      <w:start w:val="1"/>
+      <w:numFmt w:val="decimal"/>
+      <w:lvlText w:val="%4."/>
+      <w:lvlJc w:val="left"/>
+      <w:pPr>
+        <w:ind w:left="3240" w:hanging="360"/>
+      </w:pPr>
+    </w:lvl>
+    <w:lvl w:ilvl="4" w:tplc="04090019" w:tentative="1">
+      <w:start w:val="1"/>
+      <w:numFmt w:val="lowerLetter"/>
+      <w:lvlText w:val="%5."/>
+      <w:lvlJc w:val="left"/>
+      <w:pPr>
+        <w:ind w:left="3960" w:hanging="360"/>
+      </w:pPr>
+    </w:lvl>
+    <w:lvl w:ilvl="5" w:tplc="0409001B" w:tentative="1">
+      <w:start w:val="1"/>
+      <w:numFmt w:val="lowerRoman"/>
+      <w:lvlText w:val="%6."/>
+      <w:lvlJc w:val="right"/>
+      <w:pPr>
+        <w:ind w:left="4680" w:hanging="180"/>
+      </w:pPr>
+    </w:lvl>
+    <w:lvl w:ilvl="6" w:tplc="0409000F" w:tentative="1">
+      <w:start w:val="1"/>
+      <w:numFmt w:val="decimal"/>
+      <w:lvlText w:val="%7."/>
+      <w:lvlJc w:val="left"/>
+      <w:pPr>
+        <w:ind w:left="5400" w:hanging="360"/>
+      </w:pPr>
+    </w:lvl>
+    <w:lvl w:ilvl="7" w:tplc="04090019" w:tentative="1">
+      <w:start w:val="1"/>
+      <w:numFmt w:val="lowerLetter"/>
+      <w:lvlText w:val="%8."/>
+      <w:lvlJc w:val="left"/>
+      <w:pPr>
+        <w:ind w:left="6120" w:hanging="360"/>
+      </w:pPr>
+    </w:lvl>
+    <w:lvl w:ilvl="8" w:tplc="0409001B" w:tentative="1">
+      <w:start w:val="1"/>
+      <w:numFmt w:val="lowerRoman"/>
+      <w:lvlText w:val="%9."/>
+      <w:lvlJc w:val="right"/>
+      <w:pPr>
+        <w:ind w:left="6840" w:hanging="180"/>
+      </w:pPr>
+    </w:lvl>
+  </w:abstractNum>
+  <w:abstractNum w:abstractNumId="7">
     <w:nsid w:val="286E5020"/>
     <w:multiLevelType w:val="hybridMultilevel"/>
     <w:tmpl w:val="461CF708"/>
@@ -8453,7 +9049,7 @@
       </w:pPr>
     </w:lvl>
   </w:abstractNum>
-  <w:abstractNum w:abstractNumId="7">
+  <w:abstractNum w:abstractNumId="8">
     <w:nsid w:val="29A027E4"/>
     <w:multiLevelType w:val="hybridMultilevel"/>
     <w:tmpl w:val="2E60A73A"/>
@@ -8539,7 +9135,7 @@
       </w:pPr>
     </w:lvl>
   </w:abstractNum>
-  <w:abstractNum w:abstractNumId="8">
+  <w:abstractNum w:abstractNumId="9">
     <w:nsid w:val="2B1D32AD"/>
     <w:multiLevelType w:val="hybridMultilevel"/>
     <w:tmpl w:val="9D9C007E"/>
@@ -8628,7 +9224,7 @@
       </w:pPr>
     </w:lvl>
   </w:abstractNum>
-  <w:abstractNum w:abstractNumId="9">
+  <w:abstractNum w:abstractNumId="10">
     <w:nsid w:val="2D930F85"/>
     <w:multiLevelType w:val="hybridMultilevel"/>
     <w:tmpl w:val="4AFCF48C"/>
@@ -8717,7 +9313,7 @@
       </w:pPr>
     </w:lvl>
   </w:abstractNum>
-  <w:abstractNum w:abstractNumId="10">
+  <w:abstractNum w:abstractNumId="11">
     <w:nsid w:val="32A05E92"/>
     <w:multiLevelType w:val="hybridMultilevel"/>
     <w:tmpl w:val="B49AFF94"/>
@@ -8806,7 +9402,120 @@
       </w:pPr>
     </w:lvl>
   </w:abstractNum>
-  <w:abstractNum w:abstractNumId="11">
+  <w:abstractNum w:abstractNumId="12">
+    <w:nsid w:val="33A872F4"/>
+    <w:multiLevelType w:val="hybridMultilevel"/>
+    <w:tmpl w:val="720A72D8"/>
+    <w:lvl w:ilvl="0" w:tplc="04090001">
+      <w:start w:val="1"/>
+      <w:numFmt w:val="bullet"/>
+      <w:lvlText w:val=""/>
+      <w:lvlJc w:val="left"/>
+      <w:pPr>
+        <w:ind w:left="1440" w:hanging="360"/>
+      </w:pPr>
+      <w:rPr>
+        <w:rFonts w:ascii="Symbol" w:hAnsi="Symbol" w:hint="default"/>
+      </w:rPr>
+    </w:lvl>
+    <w:lvl w:ilvl="1" w:tplc="04090003" w:tentative="1">
+      <w:start w:val="1"/>
+      <w:numFmt w:val="bullet"/>
+      <w:lvlText w:val="o"/>
+      <w:lvlJc w:val="left"/>
+      <w:pPr>
+        <w:ind w:left="2160" w:hanging="360"/>
+      </w:pPr>
+      <w:rPr>
+        <w:rFonts w:ascii="Courier New" w:hAnsi="Courier New" w:hint="default"/>
+      </w:rPr>
+    </w:lvl>
+    <w:lvl w:ilvl="2" w:tplc="04090005" w:tentative="1">
+      <w:start w:val="1"/>
+      <w:numFmt w:val="bullet"/>
+      <w:lvlText w:val=""/>
+      <w:lvlJc w:val="left"/>
+      <w:pPr>
+        <w:ind w:left="2880" w:hanging="360"/>
+      </w:pPr>
+      <w:rPr>
+        <w:rFonts w:ascii="Wingdings" w:hAnsi="Wingdings" w:hint="default"/>
+      </w:rPr>
+    </w:lvl>
+    <w:lvl w:ilvl="3" w:tplc="04090001" w:tentative="1">
+      <w:start w:val="1"/>
+      <w:numFmt w:val="bullet"/>
+      <w:lvlText w:val=""/>
+      <w:lvlJc w:val="left"/>
+      <w:pPr>
+        <w:ind w:left="3600" w:hanging="360"/>
+      </w:pPr>
+      <w:rPr>
+        <w:rFonts w:ascii="Symbol" w:hAnsi="Symbol" w:hint="default"/>
+      </w:rPr>
+    </w:lvl>
+    <w:lvl w:ilvl="4" w:tplc="04090003" w:tentative="1">
+      <w:start w:val="1"/>
+      <w:numFmt w:val="bullet"/>
+      <w:lvlText w:val="o"/>
+      <w:lvlJc w:val="left"/>
+      <w:pPr>
+        <w:ind w:left="4320" w:hanging="360"/>
+      </w:pPr>
+      <w:rPr>
+        <w:rFonts w:ascii="Courier New" w:hAnsi="Courier New" w:hint="default"/>
+      </w:rPr>
+    </w:lvl>
+    <w:lvl w:ilvl="5" w:tplc="04090005" w:tentative="1">
+      <w:start w:val="1"/>
+      <w:numFmt w:val="bullet"/>
+      <w:lvlText w:val=""/>
+      <w:lvlJc w:val="left"/>
+      <w:pPr>
+        <w:ind w:left="5040" w:hanging="360"/>
+      </w:pPr>
+      <w:rPr>
+        <w:rFonts w:ascii="Wingdings" w:hAnsi="Wingdings" w:hint="default"/>
+      </w:rPr>
+    </w:lvl>
+    <w:lvl w:ilvl="6" w:tplc="04090001" w:tentative="1">
+      <w:start w:val="1"/>
+      <w:numFmt w:val="bullet"/>
+      <w:lvlText w:val=""/>
+      <w:lvlJc w:val="left"/>
+      <w:pPr>
+        <w:ind w:left="5760" w:hanging="360"/>
+      </w:pPr>
+      <w:rPr>
+        <w:rFonts w:ascii="Symbol" w:hAnsi="Symbol" w:hint="default"/>
+      </w:rPr>
+    </w:lvl>
+    <w:lvl w:ilvl="7" w:tplc="04090003" w:tentative="1">
+      <w:start w:val="1"/>
+      <w:numFmt w:val="bullet"/>
+      <w:lvlText w:val="o"/>
+      <w:lvlJc w:val="left"/>
+      <w:pPr>
+        <w:ind w:left="6480" w:hanging="360"/>
+      </w:pPr>
+      <w:rPr>
+        <w:rFonts w:ascii="Courier New" w:hAnsi="Courier New" w:hint="default"/>
+      </w:rPr>
+    </w:lvl>
+    <w:lvl w:ilvl="8" w:tplc="04090005" w:tentative="1">
+      <w:start w:val="1"/>
+      <w:numFmt w:val="bullet"/>
+      <w:lvlText w:val=""/>
+      <w:lvlJc w:val="left"/>
+      <w:pPr>
+        <w:ind w:left="7200" w:hanging="360"/>
+      </w:pPr>
+      <w:rPr>
+        <w:rFonts w:ascii="Wingdings" w:hAnsi="Wingdings" w:hint="default"/>
+      </w:rPr>
+    </w:lvl>
+  </w:abstractNum>
+  <w:abstractNum w:abstractNumId="13">
     <w:nsid w:val="34C413D2"/>
     <w:multiLevelType w:val="multilevel"/>
     <w:tmpl w:val="BD0854B4"/>
@@ -8892,7 +9601,7 @@
       </w:pPr>
     </w:lvl>
   </w:abstractNum>
-  <w:abstractNum w:abstractNumId="12">
+  <w:abstractNum w:abstractNumId="14">
     <w:nsid w:val="36510BE4"/>
     <w:multiLevelType w:val="hybridMultilevel"/>
     <w:tmpl w:val="ABF8B5D2"/>
@@ -8981,7 +9690,120 @@
       </w:pPr>
     </w:lvl>
   </w:abstractNum>
-  <w:abstractNum w:abstractNumId="13">
+  <w:abstractNum w:abstractNumId="15">
+    <w:nsid w:val="3B2671D7"/>
+    <w:multiLevelType w:val="multilevel"/>
+    <w:tmpl w:val="720A72D8"/>
+    <w:lvl w:ilvl="0">
+      <w:start w:val="1"/>
+      <w:numFmt w:val="bullet"/>
+      <w:lvlText w:val=""/>
+      <w:lvlJc w:val="left"/>
+      <w:pPr>
+        <w:ind w:left="1440" w:hanging="360"/>
+      </w:pPr>
+      <w:rPr>
+        <w:rFonts w:ascii="Symbol" w:hAnsi="Symbol" w:hint="default"/>
+      </w:rPr>
+    </w:lvl>
+    <w:lvl w:ilvl="1">
+      <w:start w:val="1"/>
+      <w:numFmt w:val="bullet"/>
+      <w:lvlText w:val="o"/>
+      <w:lvlJc w:val="left"/>
+      <w:pPr>
+        <w:ind w:left="2160" w:hanging="360"/>
+      </w:pPr>
+      <w:rPr>
+        <w:rFonts w:ascii="Courier New" w:hAnsi="Courier New" w:hint="default"/>
+      </w:rPr>
+    </w:lvl>
+    <w:lvl w:ilvl="2">
+      <w:start w:val="1"/>
+      <w:numFmt w:val="bullet"/>
+      <w:lvlText w:val=""/>
+      <w:lvlJc w:val="left"/>
+      <w:pPr>
+        <w:ind w:left="2880" w:hanging="360"/>
+      </w:pPr>
+      <w:rPr>
+        <w:rFonts w:ascii="Wingdings" w:hAnsi="Wingdings" w:hint="default"/>
+      </w:rPr>
+    </w:lvl>
+    <w:lvl w:ilvl="3">
+      <w:start w:val="1"/>
+      <w:numFmt w:val="bullet"/>
+      <w:lvlText w:val=""/>
+      <w:lvlJc w:val="left"/>
+      <w:pPr>
+        <w:ind w:left="3600" w:hanging="360"/>
+      </w:pPr>
+      <w:rPr>
+        <w:rFonts w:ascii="Symbol" w:hAnsi="Symbol" w:hint="default"/>
+      </w:rPr>
+    </w:lvl>
+    <w:lvl w:ilvl="4">
+      <w:start w:val="1"/>
+      <w:numFmt w:val="bullet"/>
+      <w:lvlText w:val="o"/>
+      <w:lvlJc w:val="left"/>
+      <w:pPr>
+        <w:ind w:left="4320" w:hanging="360"/>
+      </w:pPr>
+      <w:rPr>
+        <w:rFonts w:ascii="Courier New" w:hAnsi="Courier New" w:hint="default"/>
+      </w:rPr>
+    </w:lvl>
+    <w:lvl w:ilvl="5">
+      <w:start w:val="1"/>
+      <w:numFmt w:val="bullet"/>
+      <w:lvlText w:val=""/>
+      <w:lvlJc w:val="left"/>
+      <w:pPr>
+        <w:ind w:left="5040" w:hanging="360"/>
+      </w:pPr>
+      <w:rPr>
+        <w:rFonts w:ascii="Wingdings" w:hAnsi="Wingdings" w:hint="default"/>
+      </w:rPr>
+    </w:lvl>
+    <w:lvl w:ilvl="6">
+      <w:start w:val="1"/>
+      <w:numFmt w:val="bullet"/>
+      <w:lvlText w:val=""/>
+      <w:lvlJc w:val="left"/>
+      <w:pPr>
+        <w:ind w:left="5760" w:hanging="360"/>
+      </w:pPr>
+      <w:rPr>
+        <w:rFonts w:ascii="Symbol" w:hAnsi="Symbol" w:hint="default"/>
+      </w:rPr>
+    </w:lvl>
+    <w:lvl w:ilvl="7">
+      <w:start w:val="1"/>
+      <w:numFmt w:val="bullet"/>
+      <w:lvlText w:val="o"/>
+      <w:lvlJc w:val="left"/>
+      <w:pPr>
+        <w:ind w:left="6480" w:hanging="360"/>
+      </w:pPr>
+      <w:rPr>
+        <w:rFonts w:ascii="Courier New" w:hAnsi="Courier New" w:hint="default"/>
+      </w:rPr>
+    </w:lvl>
+    <w:lvl w:ilvl="8">
+      <w:start w:val="1"/>
+      <w:numFmt w:val="bullet"/>
+      <w:lvlText w:val=""/>
+      <w:lvlJc w:val="left"/>
+      <w:pPr>
+        <w:ind w:left="7200" w:hanging="360"/>
+      </w:pPr>
+      <w:rPr>
+        <w:rFonts w:ascii="Wingdings" w:hAnsi="Wingdings" w:hint="default"/>
+      </w:rPr>
+    </w:lvl>
+  </w:abstractNum>
+  <w:abstractNum w:abstractNumId="16">
     <w:nsid w:val="3EE473A1"/>
     <w:multiLevelType w:val="hybridMultilevel"/>
     <w:tmpl w:val="62F4A59C"/>
@@ -9070,7 +9892,93 @@
       </w:pPr>
     </w:lvl>
   </w:abstractNum>
-  <w:abstractNum w:abstractNumId="14">
+  <w:abstractNum w:abstractNumId="17">
+    <w:nsid w:val="3F015ADF"/>
+    <w:multiLevelType w:val="multilevel"/>
+    <w:tmpl w:val="A6882842"/>
+    <w:lvl w:ilvl="0">
+      <w:start w:val="1"/>
+      <w:numFmt w:val="decimal"/>
+      <w:lvlText w:val="%1."/>
+      <w:lvlJc w:val="left"/>
+      <w:pPr>
+        <w:ind w:left="720" w:hanging="360"/>
+      </w:pPr>
+    </w:lvl>
+    <w:lvl w:ilvl="1">
+      <w:start w:val="1"/>
+      <w:numFmt w:val="lowerLetter"/>
+      <w:lvlText w:val="%2."/>
+      <w:lvlJc w:val="left"/>
+      <w:pPr>
+        <w:ind w:left="1440" w:hanging="360"/>
+      </w:pPr>
+    </w:lvl>
+    <w:lvl w:ilvl="2">
+      <w:start w:val="1"/>
+      <w:numFmt w:val="lowerRoman"/>
+      <w:lvlText w:val="%3."/>
+      <w:lvlJc w:val="right"/>
+      <w:pPr>
+        <w:ind w:left="2160" w:hanging="180"/>
+      </w:pPr>
+    </w:lvl>
+    <w:lvl w:ilvl="3">
+      <w:start w:val="1"/>
+      <w:numFmt w:val="decimal"/>
+      <w:lvlText w:val="%4."/>
+      <w:lvlJc w:val="left"/>
+      <w:pPr>
+        <w:ind w:left="2880" w:hanging="360"/>
+      </w:pPr>
+    </w:lvl>
+    <w:lvl w:ilvl="4">
+      <w:start w:val="1"/>
+      <w:numFmt w:val="lowerLetter"/>
+      <w:lvlText w:val="%5."/>
+      <w:lvlJc w:val="left"/>
+      <w:pPr>
+        <w:ind w:left="3600" w:hanging="360"/>
+      </w:pPr>
+    </w:lvl>
+    <w:lvl w:ilvl="5">
+      <w:start w:val="1"/>
+      <w:numFmt w:val="lowerRoman"/>
+      <w:lvlText w:val="%6."/>
+      <w:lvlJc w:val="right"/>
+      <w:pPr>
+        <w:ind w:left="4320" w:hanging="180"/>
+      </w:pPr>
+    </w:lvl>
+    <w:lvl w:ilvl="6">
+      <w:start w:val="1"/>
+      <w:numFmt w:val="decimal"/>
+      <w:lvlText w:val="%7."/>
+      <w:lvlJc w:val="left"/>
+      <w:pPr>
+        <w:ind w:left="5040" w:hanging="360"/>
+      </w:pPr>
+    </w:lvl>
+    <w:lvl w:ilvl="7">
+      <w:start w:val="1"/>
+      <w:numFmt w:val="lowerLetter"/>
+      <w:lvlText w:val="%8."/>
+      <w:lvlJc w:val="left"/>
+      <w:pPr>
+        <w:ind w:left="5760" w:hanging="360"/>
+      </w:pPr>
+    </w:lvl>
+    <w:lvl w:ilvl="8">
+      <w:start w:val="1"/>
+      <w:numFmt w:val="lowerRoman"/>
+      <w:lvlText w:val="%9."/>
+      <w:lvlJc w:val="right"/>
+      <w:pPr>
+        <w:ind w:left="6480" w:hanging="180"/>
+      </w:pPr>
+    </w:lvl>
+  </w:abstractNum>
+  <w:abstractNum w:abstractNumId="18">
     <w:nsid w:val="40BA5D9D"/>
     <w:multiLevelType w:val="hybridMultilevel"/>
     <w:tmpl w:val="4BDC9354"/>
@@ -9162,7 +10070,7 @@
       </w:pPr>
     </w:lvl>
   </w:abstractNum>
-  <w:abstractNum w:abstractNumId="15">
+  <w:abstractNum w:abstractNumId="19">
     <w:nsid w:val="41035B08"/>
     <w:multiLevelType w:val="hybridMultilevel"/>
     <w:tmpl w:val="8D5C99F6"/>
@@ -9251,7 +10159,7 @@
       </w:pPr>
     </w:lvl>
   </w:abstractNum>
-  <w:abstractNum w:abstractNumId="16">
+  <w:abstractNum w:abstractNumId="20">
     <w:nsid w:val="42142F1D"/>
     <w:multiLevelType w:val="hybridMultilevel"/>
     <w:tmpl w:val="61C05C36"/>
@@ -9340,7 +10248,96 @@
       </w:pPr>
     </w:lvl>
   </w:abstractNum>
-  <w:abstractNum w:abstractNumId="17">
+  <w:abstractNum w:abstractNumId="21">
+    <w:nsid w:val="48162D2F"/>
+    <w:multiLevelType w:val="hybridMultilevel"/>
+    <w:tmpl w:val="EB0CE8F4"/>
+    <w:lvl w:ilvl="0" w:tplc="04090019">
+      <w:start w:val="1"/>
+      <w:numFmt w:val="lowerLetter"/>
+      <w:lvlText w:val="%1."/>
+      <w:lvlJc w:val="left"/>
+      <w:pPr>
+        <w:ind w:left="720" w:hanging="360"/>
+      </w:pPr>
+      <w:rPr>
+        <w:rFonts w:hint="default"/>
+      </w:rPr>
+    </w:lvl>
+    <w:lvl w:ilvl="1" w:tplc="04090019" w:tentative="1">
+      <w:start w:val="1"/>
+      <w:numFmt w:val="lowerLetter"/>
+      <w:lvlText w:val="%2."/>
+      <w:lvlJc w:val="left"/>
+      <w:pPr>
+        <w:ind w:left="1440" w:hanging="360"/>
+      </w:pPr>
+    </w:lvl>
+    <w:lvl w:ilvl="2" w:tplc="0409001B" w:tentative="1">
+      <w:start w:val="1"/>
+      <w:numFmt w:val="lowerRoman"/>
+      <w:lvlText w:val="%3."/>
+      <w:lvlJc w:val="right"/>
+      <w:pPr>
+        <w:ind w:left="2160" w:hanging="180"/>
+      </w:pPr>
+    </w:lvl>
+    <w:lvl w:ilvl="3" w:tplc="0409000F" w:tentative="1">
+      <w:start w:val="1"/>
+      <w:numFmt w:val="decimal"/>
+      <w:lvlText w:val="%4."/>
+      <w:lvlJc w:val="left"/>
+      <w:pPr>
+        <w:ind w:left="2880" w:hanging="360"/>
+      </w:pPr>
+    </w:lvl>
+    <w:lvl w:ilvl="4" w:tplc="04090019" w:tentative="1">
+      <w:start w:val="1"/>
+      <w:numFmt w:val="lowerLetter"/>
+      <w:lvlText w:val="%5."/>
+      <w:lvlJc w:val="left"/>
+      <w:pPr>
+        <w:ind w:left="3600" w:hanging="360"/>
+      </w:pPr>
+    </w:lvl>
+    <w:lvl w:ilvl="5" w:tplc="0409001B" w:tentative="1">
+      <w:start w:val="1"/>
+      <w:numFmt w:val="lowerRoman"/>
+      <w:lvlText w:val="%6."/>
+      <w:lvlJc w:val="right"/>
+      <w:pPr>
+        <w:ind w:left="4320" w:hanging="180"/>
+      </w:pPr>
+    </w:lvl>
+    <w:lvl w:ilvl="6" w:tplc="0409000F" w:tentative="1">
+      <w:start w:val="1"/>
+      <w:numFmt w:val="decimal"/>
+      <w:lvlText w:val="%7."/>
+      <w:lvlJc w:val="left"/>
+      <w:pPr>
+        <w:ind w:left="5040" w:hanging="360"/>
+      </w:pPr>
+    </w:lvl>
+    <w:lvl w:ilvl="7" w:tplc="04090019" w:tentative="1">
+      <w:start w:val="1"/>
+      <w:numFmt w:val="lowerLetter"/>
+      <w:lvlText w:val="%8."/>
+      <w:lvlJc w:val="left"/>
+      <w:pPr>
+        <w:ind w:left="5760" w:hanging="360"/>
+      </w:pPr>
+    </w:lvl>
+    <w:lvl w:ilvl="8" w:tplc="0409001B" w:tentative="1">
+      <w:start w:val="1"/>
+      <w:numFmt w:val="lowerRoman"/>
+      <w:lvlText w:val="%9."/>
+      <w:lvlJc w:val="right"/>
+      <w:pPr>
+        <w:ind w:left="6480" w:hanging="180"/>
+      </w:pPr>
+    </w:lvl>
+  </w:abstractNum>
+  <w:abstractNum w:abstractNumId="22">
     <w:nsid w:val="4EBA087A"/>
     <w:multiLevelType w:val="hybridMultilevel"/>
     <w:tmpl w:val="1CE600BA"/>
@@ -9429,7 +10426,7 @@
       </w:pPr>
     </w:lvl>
   </w:abstractNum>
-  <w:abstractNum w:abstractNumId="18">
+  <w:abstractNum w:abstractNumId="23">
     <w:nsid w:val="515317A3"/>
     <w:multiLevelType w:val="hybridMultilevel"/>
     <w:tmpl w:val="83668446"/>
@@ -9518,7 +10515,7 @@
       </w:pPr>
     </w:lvl>
   </w:abstractNum>
-  <w:abstractNum w:abstractNumId="19">
+  <w:abstractNum w:abstractNumId="24">
     <w:nsid w:val="53942747"/>
     <w:multiLevelType w:val="hybridMultilevel"/>
     <w:tmpl w:val="159E9D4A"/>
@@ -9607,7 +10604,7 @@
       </w:pPr>
     </w:lvl>
   </w:abstractNum>
-  <w:abstractNum w:abstractNumId="20">
+  <w:abstractNum w:abstractNumId="25">
     <w:nsid w:val="54E800E7"/>
     <w:multiLevelType w:val="multilevel"/>
     <w:tmpl w:val="51687378"/>
@@ -9693,7 +10690,7 @@
       </w:pPr>
     </w:lvl>
   </w:abstractNum>
-  <w:abstractNum w:abstractNumId="21">
+  <w:abstractNum w:abstractNumId="26">
     <w:nsid w:val="551D088E"/>
     <w:multiLevelType w:val="hybridMultilevel"/>
     <w:tmpl w:val="D09A5D24"/>
@@ -9782,7 +10779,7 @@
       </w:pPr>
     </w:lvl>
   </w:abstractNum>
-  <w:abstractNum w:abstractNumId="22">
+  <w:abstractNum w:abstractNumId="27">
     <w:nsid w:val="557111F9"/>
     <w:multiLevelType w:val="hybridMultilevel"/>
     <w:tmpl w:val="948A1120"/>
@@ -9871,7 +10868,7 @@
       </w:pPr>
     </w:lvl>
   </w:abstractNum>
-  <w:abstractNum w:abstractNumId="23">
+  <w:abstractNum w:abstractNumId="28">
     <w:nsid w:val="599A3E54"/>
     <w:multiLevelType w:val="hybridMultilevel"/>
     <w:tmpl w:val="3EBE4EB2"/>
@@ -9960,7 +10957,7 @@
       </w:pPr>
     </w:lvl>
   </w:abstractNum>
-  <w:abstractNum w:abstractNumId="24">
+  <w:abstractNum w:abstractNumId="29">
     <w:nsid w:val="5C5205AA"/>
     <w:multiLevelType w:val="hybridMultilevel"/>
     <w:tmpl w:val="FE129F44"/>
@@ -10046,7 +11043,7 @@
       </w:pPr>
     </w:lvl>
   </w:abstractNum>
-  <w:abstractNum w:abstractNumId="25">
+  <w:abstractNum w:abstractNumId="30">
     <w:nsid w:val="5E227D0B"/>
     <w:multiLevelType w:val="hybridMultilevel"/>
     <w:tmpl w:val="D09A5D24"/>
@@ -10135,7 +11132,7 @@
       </w:pPr>
     </w:lvl>
   </w:abstractNum>
-  <w:abstractNum w:abstractNumId="26">
+  <w:abstractNum w:abstractNumId="31">
     <w:nsid w:val="62ED7A42"/>
     <w:multiLevelType w:val="multilevel"/>
     <w:tmpl w:val="ABF8B5D2"/>
@@ -10224,7 +11221,7 @@
       </w:pPr>
     </w:lvl>
   </w:abstractNum>
-  <w:abstractNum w:abstractNumId="27">
+  <w:abstractNum w:abstractNumId="32">
     <w:nsid w:val="66C30A98"/>
     <w:multiLevelType w:val="hybridMultilevel"/>
     <w:tmpl w:val="051A1632"/>
@@ -10313,7 +11310,7 @@
       </w:pPr>
     </w:lvl>
   </w:abstractNum>
-  <w:abstractNum w:abstractNumId="28">
+  <w:abstractNum w:abstractNumId="33">
     <w:nsid w:val="71D24845"/>
     <w:multiLevelType w:val="hybridMultilevel"/>
     <w:tmpl w:val="6F908250"/>
@@ -10402,7 +11399,7 @@
       </w:pPr>
     </w:lvl>
   </w:abstractNum>
-  <w:abstractNum w:abstractNumId="29">
+  <w:abstractNum w:abstractNumId="34">
     <w:nsid w:val="75A80D35"/>
     <w:multiLevelType w:val="multilevel"/>
     <w:tmpl w:val="4AFCF48C"/>
@@ -10491,7 +11488,7 @@
       </w:pPr>
     </w:lvl>
   </w:abstractNum>
-  <w:abstractNum w:abstractNumId="30">
+  <w:abstractNum w:abstractNumId="35">
     <w:nsid w:val="7F373FC6"/>
     <w:multiLevelType w:val="hybridMultilevel"/>
     <w:tmpl w:val="65A84CDA"/>
@@ -10577,7 +11574,7 @@
       </w:pPr>
     </w:lvl>
   </w:abstractNum>
-  <w:abstractNum w:abstractNumId="31">
+  <w:abstractNum w:abstractNumId="36">
     <w:nsid w:val="7FE5576D"/>
     <w:multiLevelType w:val="hybridMultilevel"/>
     <w:tmpl w:val="51687378"/>
@@ -10664,22 +11661,22 @@
     </w:lvl>
   </w:abstractNum>
   <w:num w:numId="1">
-    <w:abstractNumId w:val="7"/>
+    <w:abstractNumId w:val="8"/>
   </w:num>
   <w:num w:numId="2">
     <w:abstractNumId w:val="4"/>
   </w:num>
   <w:num w:numId="3">
-    <w:abstractNumId w:val="22"/>
+    <w:abstractNumId w:val="27"/>
   </w:num>
   <w:num w:numId="4">
-    <w:abstractNumId w:val="16"/>
+    <w:abstractNumId w:val="20"/>
   </w:num>
   <w:num w:numId="5">
-    <w:abstractNumId w:val="27"/>
+    <w:abstractNumId w:val="32"/>
   </w:num>
   <w:num w:numId="6">
-    <w:abstractNumId w:val="25"/>
+    <w:abstractNumId w:val="30"/>
   </w:num>
   <w:num w:numId="7">
     <w:abstractNumId w:val="5"/>
@@ -10688,76 +11685,91 @@
     <w:abstractNumId w:val="2"/>
   </w:num>
   <w:num w:numId="9">
-    <w:abstractNumId w:val="21"/>
+    <w:abstractNumId w:val="26"/>
   </w:num>
   <w:num w:numId="10">
-    <w:abstractNumId w:val="15"/>
+    <w:abstractNumId w:val="19"/>
   </w:num>
   <w:num w:numId="11">
-    <w:abstractNumId w:val="23"/>
+    <w:abstractNumId w:val="28"/>
   </w:num>
   <w:num w:numId="12">
-    <w:abstractNumId w:val="8"/>
+    <w:abstractNumId w:val="9"/>
   </w:num>
   <w:num w:numId="13">
-    <w:abstractNumId w:val="9"/>
+    <w:abstractNumId w:val="10"/>
   </w:num>
   <w:num w:numId="14">
-    <w:abstractNumId w:val="28"/>
+    <w:abstractNumId w:val="33"/>
   </w:num>
   <w:num w:numId="15">
-    <w:abstractNumId w:val="12"/>
+    <w:abstractNumId w:val="14"/>
   </w:num>
   <w:num w:numId="16">
-    <w:abstractNumId w:val="19"/>
+    <w:abstractNumId w:val="24"/>
   </w:num>
   <w:num w:numId="17">
-    <w:abstractNumId w:val="13"/>
+    <w:abstractNumId w:val="16"/>
   </w:num>
   <w:num w:numId="18">
     <w:abstractNumId w:val="0"/>
   </w:num>
   <w:num w:numId="19">
-    <w:abstractNumId w:val="10"/>
+    <w:abstractNumId w:val="11"/>
   </w:num>
   <w:num w:numId="20">
     <w:abstractNumId w:val="1"/>
   </w:num>
   <w:num w:numId="21">
-    <w:abstractNumId w:val="24"/>
+    <w:abstractNumId w:val="29"/>
   </w:num>
   <w:num w:numId="22">
-    <w:abstractNumId w:val="18"/>
+    <w:abstractNumId w:val="23"/>
   </w:num>
   <w:num w:numId="23">
-    <w:abstractNumId w:val="31"/>
+    <w:abstractNumId w:val="36"/>
   </w:num>
   <w:num w:numId="24">
-    <w:abstractNumId w:val="20"/>
+    <w:abstractNumId w:val="25"/>
   </w:num>
   <w:num w:numId="25">
-    <w:abstractNumId w:val="29"/>
+    <w:abstractNumId w:val="34"/>
   </w:num>
   <w:num w:numId="26">
-    <w:abstractNumId w:val="17"/>
+    <w:abstractNumId w:val="22"/>
   </w:num>
   <w:num w:numId="27">
-    <w:abstractNumId w:val="11"/>
+    <w:abstractNumId w:val="13"/>
   </w:num>
   <w:num w:numId="28">
-    <w:abstractNumId w:val="26"/>
+    <w:abstractNumId w:val="31"/>
   </w:num>
   <w:num w:numId="29">
     <w:abstractNumId w:val="3"/>
   </w:num>
   <w:num w:numId="30">
-    <w:abstractNumId w:val="30"/>
+    <w:abstractNumId w:val="35"/>
   </w:num>
   <w:num w:numId="31">
+    <w:abstractNumId w:val="7"/>
+  </w:num>
+  <w:num w:numId="32">
+    <w:abstractNumId w:val="18"/>
+  </w:num>
+  <w:num w:numId="33">
+    <w:abstractNumId w:val="21"/>
+  </w:num>
+  <w:num w:numId="34">
+    <w:abstractNumId w:val="12"/>
+  </w:num>
+  <w:num w:numId="35">
+    <w:abstractNumId w:val="15"/>
+  </w:num>
+  <w:num w:numId="36">
     <w:abstractNumId w:val="6"/>
   </w:num>
-  <w:num w:numId="32">
-    <w:abstractNumId w:val="14"/>
+  <w:num w:numId="37">
+    <w:abstractNumId w:val="17"/>
   </w:num>
   <w:numIdMacAtCleanup w:val="20"/>
 </w:numbering>
@@ -12074,7 +13086,7 @@
   <a:extraClrSchemeLst/>
   <a:extLst>
     <a:ext uri="{05A4C25C-085E-4340-85A3-A5531E510DB2}">
-      <thm15:themeFamily xmlns="" xmlns:thm15="http://schemas.microsoft.com/office/thememl/2012/main" name="Office Theme" id="{62F939B6-93AF-4DB8-9C6B-D6C7DFDC589F}" vid="{4A3C46E8-61CC-4603-A589-7422A47A8E4A}"/>
+      <thm15:themeFamily xmlns:thm15="http://schemas.microsoft.com/office/thememl/2012/main" xmlns="" name="Office Theme" id="{62F939B6-93AF-4DB8-9C6B-D6C7DFDC589F}" vid="{4A3C46E8-61CC-4603-A589-7422A47A8E4A}"/>
     </a:ext>
   </a:extLst>
 </a:theme>
@@ -12085,7 +13097,7 @@
 </file>
 
 <file path=customXml/itemProps1.xml><?xml version="1.0" encoding="utf-8"?>
-<ds:datastoreItem xmlns:ds="http://schemas.openxmlformats.org/officeDocument/2006/customXml" ds:itemID="{948E4C4D-6243-2047-BFED-E0BA441B8941}">
+<ds:datastoreItem xmlns:ds="http://schemas.openxmlformats.org/officeDocument/2006/customXml" ds:itemID="{FD04E1EB-28F2-5C42-BD7E-7FAB6A77594B}">
   <ds:schemaRefs>
     <ds:schemaRef ds:uri="http://schemas.openxmlformats.org/officeDocument/2006/bibliography"/>
   </ds:schemaRefs>

</xml_diff>

<commit_message>
Added Powerpoint presentations and finishing off Unit09 CSS
</commit_message>
<xml_diff>
--- a/Exercises/HTML5FundamentalsExercises.docx
+++ b/Exercises/HTML5FundamentalsExercises.docx
@@ -447,6 +447,14 @@
           <w:szCs w:val="28"/>
         </w:rPr>
         <w:t>Logo Hijack</w:t>
+      </w:r>
+      <w:r>
+        <w:rPr>
+          <w:rFonts w:ascii="Helvetica Neue Thin" w:hAnsi="Helvetica Neue Thin"/>
+          <w:sz w:val="28"/>
+          <w:szCs w:val="28"/>
+        </w:rPr>
+        <w:t xml:space="preserve"> – The Logo Bandit</w:t>
       </w:r>
     </w:p>
     <w:p>
@@ -506,25 +514,7 @@
             <w:sz w:val="28"/>
             <w:szCs w:val="28"/>
           </w:rPr>
-          <w:t>www</w:t>
-        </w:r>
-        <w:r>
-          <w:rPr>
-            <w:rStyle w:val="Hyperlink"/>
-            <w:rFonts w:ascii="Helvetica Neue Thin" w:hAnsi="Helvetica Neue Thin"/>
-            <w:sz w:val="28"/>
-            <w:szCs w:val="28"/>
-          </w:rPr>
-          <w:t>.</w:t>
-        </w:r>
-        <w:r>
-          <w:rPr>
-            <w:rStyle w:val="Hyperlink"/>
-            <w:rFonts w:ascii="Helvetica Neue Thin" w:hAnsi="Helvetica Neue Thin"/>
-            <w:sz w:val="28"/>
-            <w:szCs w:val="28"/>
-          </w:rPr>
-          <w:t>google.com</w:t>
+          <w:t>www.google.com</w:t>
         </w:r>
       </w:hyperlink>
       <w:r>
@@ -724,7 +714,25 @@
           <w:sz w:val="28"/>
           <w:szCs w:val="28"/>
         </w:rPr>
-        <w:t xml:space="preserve">In this exercise, you are going to draw out a DOM tree from wab page provided for you </w:t>
+        <w:t xml:space="preserve">In this exercise, you are going to draw out a DOM tree from </w:t>
+      </w:r>
+      <w:proofErr w:type="spellStart"/>
+      <w:r>
+        <w:rPr>
+          <w:rFonts w:ascii="Helvetica Neue Thin" w:hAnsi="Helvetica Neue Thin"/>
+          <w:sz w:val="28"/>
+          <w:szCs w:val="28"/>
+        </w:rPr>
+        <w:t>wab</w:t>
+      </w:r>
+      <w:proofErr w:type="spellEnd"/>
+      <w:r>
+        <w:rPr>
+          <w:rFonts w:ascii="Helvetica Neue Thin" w:hAnsi="Helvetica Neue Thin"/>
+          <w:sz w:val="28"/>
+          <w:szCs w:val="28"/>
+        </w:rPr>
+        <w:t xml:space="preserve"> page provided for you </w:t>
       </w:r>
     </w:p>
     <w:p>
@@ -802,7 +810,25 @@
           <w:sz w:val="28"/>
           <w:szCs w:val="28"/>
         </w:rPr>
-        <w:t xml:space="preserve">Using the Chome Development Tools, Elements panel, identify the elements that make up the DOM Tree. </w:t>
+        <w:t xml:space="preserve">Using the </w:t>
+      </w:r>
+      <w:proofErr w:type="spellStart"/>
+      <w:r>
+        <w:rPr>
+          <w:rFonts w:ascii="Helvetica Neue Thin" w:hAnsi="Helvetica Neue Thin"/>
+          <w:sz w:val="28"/>
+          <w:szCs w:val="28"/>
+        </w:rPr>
+        <w:t>Chome</w:t>
+      </w:r>
+      <w:proofErr w:type="spellEnd"/>
+      <w:r>
+        <w:rPr>
+          <w:rFonts w:ascii="Helvetica Neue Thin" w:hAnsi="Helvetica Neue Thin"/>
+          <w:sz w:val="28"/>
+          <w:szCs w:val="28"/>
+        </w:rPr>
+        <w:t xml:space="preserve"> Development Tools, Elements panel, identify the elements that make up the DOM Tree. </w:t>
       </w:r>
     </w:p>
     <w:p>
@@ -928,8 +954,18 @@
           <w:sz w:val="28"/>
           <w:szCs w:val="28"/>
         </w:rPr>
-        <w:t>Replacing the meaningless divs</w:t>
-      </w:r>
+        <w:t xml:space="preserve">Replacing the meaningless </w:t>
+      </w:r>
+      <w:proofErr w:type="spellStart"/>
+      <w:r>
+        <w:rPr>
+          <w:rFonts w:ascii="Helvetica Neue Thin" w:hAnsi="Helvetica Neue Thin"/>
+          <w:sz w:val="28"/>
+          <w:szCs w:val="28"/>
+        </w:rPr>
+        <w:t>divs</w:t>
+      </w:r>
+      <w:proofErr w:type="spellEnd"/>
     </w:p>
     <w:p>
       <w:pPr>
@@ -963,7 +999,25 @@
           <w:sz w:val="28"/>
           <w:szCs w:val="28"/>
         </w:rPr>
-        <w:t xml:space="preserve">, you are going to replace the divs </w:t>
+        <w:t xml:space="preserve">, you are going to replace the </w:t>
+      </w:r>
+      <w:proofErr w:type="spellStart"/>
+      <w:r>
+        <w:rPr>
+          <w:rFonts w:ascii="Helvetica Neue Thin" w:hAnsi="Helvetica Neue Thin"/>
+          <w:sz w:val="28"/>
+          <w:szCs w:val="28"/>
+        </w:rPr>
+        <w:t>divs</w:t>
+      </w:r>
+      <w:proofErr w:type="spellEnd"/>
+      <w:r>
+        <w:rPr>
+          <w:rFonts w:ascii="Helvetica Neue Thin" w:hAnsi="Helvetica Neue Thin"/>
+          <w:sz w:val="28"/>
+          <w:szCs w:val="28"/>
+        </w:rPr>
+        <w:t xml:space="preserve"> </w:t>
       </w:r>
     </w:p>
     <w:p>
@@ -1043,6 +1097,7 @@
         </w:rPr>
         <w:t xml:space="preserve">All of the </w:t>
       </w:r>
+      <w:proofErr w:type="spellStart"/>
       <w:r>
         <w:rPr>
           <w:rFonts w:ascii="Helvetica Neue Thin" w:hAnsi="Helvetica Neue Thin"/>
@@ -1051,14 +1106,52 @@
         </w:rPr>
         <w:t>divs</w:t>
       </w:r>
-      <w:r>
-        <w:rPr>
-          <w:rFonts w:ascii="Helvetica Neue Thin" w:hAnsi="Helvetica Neue Thin"/>
-          <w:sz w:val="28"/>
-          <w:szCs w:val="28"/>
-        </w:rPr>
-        <w:t xml:space="preserve"> have classes that are named the same as structural divs, replace the divs with structural tags like (</w:t>
-      </w:r>
+      <w:proofErr w:type="spellEnd"/>
+      <w:r>
+        <w:rPr>
+          <w:rFonts w:ascii="Helvetica Neue Thin" w:hAnsi="Helvetica Neue Thin"/>
+          <w:sz w:val="28"/>
+          <w:szCs w:val="28"/>
+        </w:rPr>
+        <w:t xml:space="preserve"> have classes that are named the same as structural </w:t>
+      </w:r>
+      <w:proofErr w:type="spellStart"/>
+      <w:r>
+        <w:rPr>
+          <w:rFonts w:ascii="Helvetica Neue Thin" w:hAnsi="Helvetica Neue Thin"/>
+          <w:sz w:val="28"/>
+          <w:szCs w:val="28"/>
+        </w:rPr>
+        <w:t>divs</w:t>
+      </w:r>
+      <w:proofErr w:type="spellEnd"/>
+      <w:r>
+        <w:rPr>
+          <w:rFonts w:ascii="Helvetica Neue Thin" w:hAnsi="Helvetica Neue Thin"/>
+          <w:sz w:val="28"/>
+          <w:szCs w:val="28"/>
+        </w:rPr>
+        <w:t xml:space="preserve">, replace the </w:t>
+      </w:r>
+      <w:proofErr w:type="spellStart"/>
+      <w:r>
+        <w:rPr>
+          <w:rFonts w:ascii="Helvetica Neue Thin" w:hAnsi="Helvetica Neue Thin"/>
+          <w:sz w:val="28"/>
+          <w:szCs w:val="28"/>
+        </w:rPr>
+        <w:t>divs</w:t>
+      </w:r>
+      <w:proofErr w:type="spellEnd"/>
+      <w:r>
+        <w:rPr>
+          <w:rFonts w:ascii="Helvetica Neue Thin" w:hAnsi="Helvetica Neue Thin"/>
+          <w:sz w:val="28"/>
+          <w:szCs w:val="28"/>
+        </w:rPr>
+        <w:t xml:space="preserve"> with structural tags like (</w:t>
+      </w:r>
+      <w:proofErr w:type="spellStart"/>
       <w:r>
         <w:rPr>
           <w:rFonts w:ascii="Consolas" w:hAnsi="Consolas"/>
@@ -1067,6 +1160,7 @@
         </w:rPr>
         <w:t>nav</w:t>
       </w:r>
+      <w:proofErr w:type="spellEnd"/>
       <w:r>
         <w:rPr>
           <w:rFonts w:ascii="Helvetica Neue Thin" w:hAnsi="Helvetica Neue Thin"/>
@@ -1091,6 +1185,7 @@
         </w:rPr>
         <w:t xml:space="preserve">, </w:t>
       </w:r>
+      <w:proofErr w:type="spellStart"/>
       <w:r>
         <w:rPr>
           <w:rFonts w:ascii="Consolas" w:hAnsi="Consolas"/>
@@ -1099,6 +1194,7 @@
         </w:rPr>
         <w:t>hgroup</w:t>
       </w:r>
+      <w:proofErr w:type="spellEnd"/>
       <w:r>
         <w:rPr>
           <w:rFonts w:ascii="Helvetica Neue Thin" w:hAnsi="Helvetica Neue Thin"/>
@@ -1274,13 +1370,23 @@
           <w:szCs w:val="28"/>
         </w:rPr>
       </w:pPr>
-      <w:r>
-        <w:rPr>
-          <w:rFonts w:ascii="Helvetica Neue Thin" w:hAnsi="Helvetica Neue Thin"/>
-          <w:sz w:val="28"/>
-          <w:szCs w:val="28"/>
-        </w:rPr>
-        <w:t>elements. Note that there is room for interpretation here, so there is no one</w:t>
+      <w:proofErr w:type="gramStart"/>
+      <w:r>
+        <w:rPr>
+          <w:rFonts w:ascii="Helvetica Neue Thin" w:hAnsi="Helvetica Neue Thin"/>
+          <w:sz w:val="28"/>
+          <w:szCs w:val="28"/>
+        </w:rPr>
+        <w:t>elements</w:t>
+      </w:r>
+      <w:proofErr w:type="gramEnd"/>
+      <w:r>
+        <w:rPr>
+          <w:rFonts w:ascii="Helvetica Neue Thin" w:hAnsi="Helvetica Neue Thin"/>
+          <w:sz w:val="28"/>
+          <w:szCs w:val="28"/>
+        </w:rPr>
+        <w:t>. Note that there is room for interpretation here, so there is no one</w:t>
       </w:r>
       <w:r>
         <w:rPr>
@@ -1439,7 +1545,25 @@
           <w:sz w:val="28"/>
           <w:szCs w:val="28"/>
         </w:rPr>
-        <w:t>HTML outline as speci</w:t>
+        <w:t xml:space="preserve">HTML </w:t>
+      </w:r>
+      <w:proofErr w:type="gramStart"/>
+      <w:r>
+        <w:rPr>
+          <w:rFonts w:ascii="Helvetica Neue Thin" w:hAnsi="Helvetica Neue Thin"/>
+          <w:sz w:val="28"/>
+          <w:szCs w:val="28"/>
+        </w:rPr>
+        <w:t>outline</w:t>
+      </w:r>
+      <w:proofErr w:type="gramEnd"/>
+      <w:r>
+        <w:rPr>
+          <w:rFonts w:ascii="Helvetica Neue Thin" w:hAnsi="Helvetica Neue Thin"/>
+          <w:sz w:val="28"/>
+          <w:szCs w:val="28"/>
+        </w:rPr>
+        <w:t xml:space="preserve"> as speci</w:t>
       </w:r>
       <w:r>
         <w:rPr>
@@ -1608,6 +1732,8 @@
           <w:szCs w:val="28"/>
         </w:rPr>
       </w:pPr>
+      <w:proofErr w:type="spellStart"/>
+      <w:proofErr w:type="gramStart"/>
       <w:r>
         <w:rPr>
           <w:rFonts w:ascii="Helvetica Neue Thin" w:hAnsi="Helvetica Neue Thin"/>
@@ -1622,7 +1748,35 @@
           <w:sz w:val="28"/>
           <w:szCs w:val="28"/>
         </w:rPr>
-        <w:t>ustin.ogv (mime type is video/ogg) files as source options. Both files are located</w:t>
+        <w:t>ustin.ogv</w:t>
+      </w:r>
+      <w:proofErr w:type="spellEnd"/>
+      <w:proofErr w:type="gramEnd"/>
+      <w:r>
+        <w:rPr>
+          <w:rFonts w:ascii="Helvetica Neue Thin" w:hAnsi="Helvetica Neue Thin"/>
+          <w:sz w:val="28"/>
+          <w:szCs w:val="28"/>
+        </w:rPr>
+        <w:t xml:space="preserve"> (mime type is video/</w:t>
+      </w:r>
+      <w:proofErr w:type="spellStart"/>
+      <w:r>
+        <w:rPr>
+          <w:rFonts w:ascii="Helvetica Neue Thin" w:hAnsi="Helvetica Neue Thin"/>
+          <w:sz w:val="28"/>
+          <w:szCs w:val="28"/>
+        </w:rPr>
+        <w:t>ogg</w:t>
+      </w:r>
+      <w:proofErr w:type="spellEnd"/>
+      <w:r>
+        <w:rPr>
+          <w:rFonts w:ascii="Helvetica Neue Thin" w:hAnsi="Helvetica Neue Thin"/>
+          <w:sz w:val="28"/>
+          <w:szCs w:val="28"/>
+        </w:rPr>
+        <w:t>) files as source options. Both files are located</w:t>
       </w:r>
       <w:r>
         <w:rPr>
@@ -1661,25 +1815,61 @@
           <w:sz w:val="28"/>
           <w:szCs w:val="28"/>
         </w:rPr>
-        <w:t>Play around with video attributes such as: controls, autoplay, and loop.</w:t>
-      </w:r>
-    </w:p>
-    <w:p>
-      <w:pPr>
-        <w:spacing w:line="360" w:lineRule="auto"/>
-        <w:rPr>
-          <w:rFonts w:ascii="Helvetica Neue Thin" w:hAnsi="Helvetica Neue Thin"/>
-          <w:sz w:val="28"/>
-          <w:szCs w:val="28"/>
-        </w:rPr>
-      </w:pPr>
-      <w:r>
-        <w:rPr>
-          <w:rFonts w:ascii="Helvetica Neue Thin" w:hAnsi="Helvetica Neue Thin"/>
-          <w:sz w:val="28"/>
-          <w:szCs w:val="28"/>
-        </w:rPr>
-        <w:t xml:space="preserve">b. Audio Javascript </w:t>
+        <w:t xml:space="preserve">Play around with video attributes such as: controls, </w:t>
+      </w:r>
+      <w:proofErr w:type="spellStart"/>
+      <w:r>
+        <w:rPr>
+          <w:rFonts w:ascii="Helvetica Neue Thin" w:hAnsi="Helvetica Neue Thin"/>
+          <w:sz w:val="28"/>
+          <w:szCs w:val="28"/>
+        </w:rPr>
+        <w:t>autoplay</w:t>
+      </w:r>
+      <w:proofErr w:type="spellEnd"/>
+      <w:r>
+        <w:rPr>
+          <w:rFonts w:ascii="Helvetica Neue Thin" w:hAnsi="Helvetica Neue Thin"/>
+          <w:sz w:val="28"/>
+          <w:szCs w:val="28"/>
+        </w:rPr>
+        <w:t>, and loop.</w:t>
+      </w:r>
+    </w:p>
+    <w:p>
+      <w:pPr>
+        <w:spacing w:line="360" w:lineRule="auto"/>
+        <w:rPr>
+          <w:rFonts w:ascii="Helvetica Neue Thin" w:hAnsi="Helvetica Neue Thin"/>
+          <w:sz w:val="28"/>
+          <w:szCs w:val="28"/>
+        </w:rPr>
+      </w:pPr>
+      <w:r>
+        <w:rPr>
+          <w:rFonts w:ascii="Helvetica Neue Thin" w:hAnsi="Helvetica Neue Thin"/>
+          <w:sz w:val="28"/>
+          <w:szCs w:val="28"/>
+        </w:rPr>
+        <w:t xml:space="preserve">b. Audio </w:t>
+      </w:r>
+      <w:proofErr w:type="spellStart"/>
+      <w:r>
+        <w:rPr>
+          <w:rFonts w:ascii="Helvetica Neue Thin" w:hAnsi="Helvetica Neue Thin"/>
+          <w:sz w:val="28"/>
+          <w:szCs w:val="28"/>
+        </w:rPr>
+        <w:t>Javascript</w:t>
+      </w:r>
+      <w:proofErr w:type="spellEnd"/>
+      <w:r>
+        <w:rPr>
+          <w:rFonts w:ascii="Helvetica Neue Thin" w:hAnsi="Helvetica Neue Thin"/>
+          <w:sz w:val="28"/>
+          <w:szCs w:val="28"/>
+        </w:rPr>
+        <w:t xml:space="preserve"> </w:t>
       </w:r>
     </w:p>
     <w:p>
@@ -1808,13 +1998,23 @@
         </w:rPr>
         <w:t xml:space="preserve"> of the form </w:t>
       </w:r>
-      <w:r>
-        <w:rPr>
-          <w:rFonts w:ascii="Consolas" w:hAnsi="Consolas"/>
-          <w:sz w:val="28"/>
-          <w:szCs w:val="28"/>
-        </w:rPr>
-        <w:t>pos-</w:t>
+      <w:proofErr w:type="spellStart"/>
+      <w:r>
+        <w:rPr>
+          <w:rFonts w:ascii="Consolas" w:hAnsi="Consolas"/>
+          <w:sz w:val="28"/>
+          <w:szCs w:val="28"/>
+        </w:rPr>
+        <w:t>pos</w:t>
+      </w:r>
+      <w:proofErr w:type="spellEnd"/>
+      <w:r>
+        <w:rPr>
+          <w:rFonts w:ascii="Consolas" w:hAnsi="Consolas"/>
+          <w:sz w:val="28"/>
+          <w:szCs w:val="28"/>
+        </w:rPr>
+        <w:t>-</w:t>
       </w:r>
       <w:r>
         <w:rPr>
@@ -2024,13 +2224,33 @@
         </w:rPr>
         <w:t xml:space="preserve">Add code to the </w:t>
       </w:r>
-      <w:r>
-        <w:rPr>
-          <w:rFonts w:ascii="Consolas" w:hAnsi="Consolas"/>
-          <w:sz w:val="28"/>
-          <w:szCs w:val="28"/>
-        </w:rPr>
-        <w:t>reportTime()</w:t>
+      <w:proofErr w:type="spellStart"/>
+      <w:proofErr w:type="gramStart"/>
+      <w:r>
+        <w:rPr>
+          <w:rFonts w:ascii="Consolas" w:hAnsi="Consolas"/>
+          <w:sz w:val="28"/>
+          <w:szCs w:val="28"/>
+        </w:rPr>
+        <w:t>reportTime</w:t>
+      </w:r>
+      <w:proofErr w:type="spellEnd"/>
+      <w:r>
+        <w:rPr>
+          <w:rFonts w:ascii="Consolas" w:hAnsi="Consolas"/>
+          <w:sz w:val="28"/>
+          <w:szCs w:val="28"/>
+        </w:rPr>
+        <w:t>(</w:t>
+      </w:r>
+      <w:proofErr w:type="gramEnd"/>
+      <w:r>
+        <w:rPr>
+          <w:rFonts w:ascii="Consolas" w:hAnsi="Consolas"/>
+          <w:sz w:val="28"/>
+          <w:szCs w:val="28"/>
+        </w:rPr>
+        <w:t>)</w:t>
       </w:r>
       <w:r>
         <w:rPr>
@@ -2892,13 +3112,33 @@
         </w:rPr>
         <w:t xml:space="preserve">Finish the </w:t>
       </w:r>
-      <w:r>
-        <w:rPr>
-          <w:rFonts w:ascii="Consolas" w:hAnsi="Consolas"/>
-          <w:sz w:val="28"/>
-          <w:szCs w:val="28"/>
-        </w:rPr>
-        <w:t>updateMeasures()</w:t>
+      <w:proofErr w:type="spellStart"/>
+      <w:proofErr w:type="gramStart"/>
+      <w:r>
+        <w:rPr>
+          <w:rFonts w:ascii="Consolas" w:hAnsi="Consolas"/>
+          <w:sz w:val="28"/>
+          <w:szCs w:val="28"/>
+        </w:rPr>
+        <w:t>updateMeasures</w:t>
+      </w:r>
+      <w:proofErr w:type="spellEnd"/>
+      <w:r>
+        <w:rPr>
+          <w:rFonts w:ascii="Consolas" w:hAnsi="Consolas"/>
+          <w:sz w:val="28"/>
+          <w:szCs w:val="28"/>
+        </w:rPr>
+        <w:t>(</w:t>
+      </w:r>
+      <w:proofErr w:type="gramEnd"/>
+      <w:r>
+        <w:rPr>
+          <w:rFonts w:ascii="Consolas" w:hAnsi="Consolas"/>
+          <w:sz w:val="28"/>
+          <w:szCs w:val="28"/>
+        </w:rPr>
+        <w:t>)</w:t>
       </w:r>
       <w:r>
         <w:rPr>
@@ -2951,7 +3191,25 @@
           <w:sz w:val="28"/>
           <w:szCs w:val="28"/>
         </w:rPr>
-        <w:t xml:space="preserve"> one way to do this is to loop</w:t>
+        <w:t xml:space="preserve"> </w:t>
+      </w:r>
+      <w:proofErr w:type="gramStart"/>
+      <w:r>
+        <w:rPr>
+          <w:rFonts w:ascii="Helvetica Neue Thin" w:hAnsi="Helvetica Neue Thin"/>
+          <w:sz w:val="28"/>
+          <w:szCs w:val="28"/>
+        </w:rPr>
+        <w:t>one way</w:t>
+      </w:r>
+      <w:proofErr w:type="gramEnd"/>
+      <w:r>
+        <w:rPr>
+          <w:rFonts w:ascii="Helvetica Neue Thin" w:hAnsi="Helvetica Neue Thin"/>
+          <w:sz w:val="28"/>
+          <w:szCs w:val="28"/>
+        </w:rPr>
+        <w:t xml:space="preserve"> to do this is to loop</w:t>
       </w:r>
       <w:r>
         <w:rPr>
@@ -4134,8 +4392,18 @@
           <w:sz w:val="28"/>
           <w:szCs w:val="28"/>
         </w:rPr>
-        <w:t xml:space="preserve"> consoleFunction</w:t>
-      </w:r>
+        <w:t xml:space="preserve"> </w:t>
+      </w:r>
+      <w:proofErr w:type="spellStart"/>
+      <w:r>
+        <w:rPr>
+          <w:rFonts w:ascii="Consolas" w:hAnsi="Consolas"/>
+          <w:sz w:val="28"/>
+          <w:szCs w:val="28"/>
+        </w:rPr>
+        <w:t>consoleFunction</w:t>
+      </w:r>
+      <w:proofErr w:type="spellEnd"/>
       <w:r>
         <w:rPr>
           <w:rFonts w:ascii="Helvetica Neue Thin" w:hAnsi="Helvetica Neue Thin"/>
@@ -4168,6 +4436,7 @@
         </w:rPr>
         <w:t xml:space="preserve"> is a function. In this function, state an object called </w:t>
       </w:r>
+      <w:proofErr w:type="spellStart"/>
       <w:r>
         <w:rPr>
           <w:rFonts w:ascii="Consolas" w:hAnsi="Consolas"/>
@@ -4176,6 +4445,7 @@
         </w:rPr>
         <w:t>theFilmObject</w:t>
       </w:r>
+      <w:proofErr w:type="spellEnd"/>
       <w:r>
         <w:rPr>
           <w:rFonts w:ascii="Helvetica Neue Thin" w:hAnsi="Helvetica Neue Thin"/>
@@ -4268,7 +4538,25 @@
           <w:sz w:val="28"/>
           <w:szCs w:val="28"/>
         </w:rPr>
-        <w:t xml:space="preserve">In the console have the movie object also adopt the title param and complete a sentence like this: </w:t>
+        <w:t xml:space="preserve">In the console have the movie object also adopt the title </w:t>
+      </w:r>
+      <w:proofErr w:type="spellStart"/>
+      <w:r>
+        <w:rPr>
+          <w:rFonts w:ascii="Helvetica Neue Thin" w:hAnsi="Helvetica Neue Thin"/>
+          <w:sz w:val="28"/>
+          <w:szCs w:val="28"/>
+        </w:rPr>
+        <w:t>param</w:t>
+      </w:r>
+      <w:proofErr w:type="spellEnd"/>
+      <w:r>
+        <w:rPr>
+          <w:rFonts w:ascii="Helvetica Neue Thin" w:hAnsi="Helvetica Neue Thin"/>
+          <w:sz w:val="28"/>
+          <w:szCs w:val="28"/>
+        </w:rPr>
+        <w:t xml:space="preserve"> and complete a sentence like this: </w:t>
       </w:r>
     </w:p>
     <w:p>
@@ -4281,6 +4569,7 @@
           <w:szCs w:val="28"/>
         </w:rPr>
       </w:pPr>
+      <w:proofErr w:type="gramStart"/>
       <w:r>
         <w:rPr>
           <w:rFonts w:ascii="Consolas" w:hAnsi="Consolas"/>
@@ -4289,6 +4578,7 @@
         </w:rPr>
         <w:t>title</w:t>
       </w:r>
+      <w:proofErr w:type="gramEnd"/>
       <w:r>
         <w:rPr>
           <w:rFonts w:ascii="Consolas" w:hAnsi="Consolas"/>
@@ -4403,13 +4693,33 @@
         </w:rPr>
         <w:t xml:space="preserve"> object and the </w:t>
       </w:r>
-      <w:r>
-        <w:rPr>
-          <w:rFonts w:ascii="Consolas" w:hAnsi="Consolas"/>
-          <w:sz w:val="28"/>
-          <w:szCs w:val="28"/>
-        </w:rPr>
-        <w:t>consoleFunction()</w:t>
+      <w:proofErr w:type="spellStart"/>
+      <w:proofErr w:type="gramStart"/>
+      <w:r>
+        <w:rPr>
+          <w:rFonts w:ascii="Consolas" w:hAnsi="Consolas"/>
+          <w:sz w:val="28"/>
+          <w:szCs w:val="28"/>
+        </w:rPr>
+        <w:t>consoleFunction</w:t>
+      </w:r>
+      <w:proofErr w:type="spellEnd"/>
+      <w:r>
+        <w:rPr>
+          <w:rFonts w:ascii="Consolas" w:hAnsi="Consolas"/>
+          <w:sz w:val="28"/>
+          <w:szCs w:val="28"/>
+        </w:rPr>
+        <w:t>(</w:t>
+      </w:r>
+      <w:proofErr w:type="gramEnd"/>
+      <w:r>
+        <w:rPr>
+          <w:rFonts w:ascii="Consolas" w:hAnsi="Consolas"/>
+          <w:sz w:val="28"/>
+          <w:szCs w:val="28"/>
+        </w:rPr>
+        <w:t>)</w:t>
       </w:r>
       <w:r>
         <w:rPr>
@@ -4498,7 +4808,25 @@
           <w:sz w:val="28"/>
           <w:szCs w:val="28"/>
         </w:rPr>
-        <w:t>id=”filmList”</w:t>
+        <w:t>id=”</w:t>
+      </w:r>
+      <w:proofErr w:type="spellStart"/>
+      <w:r>
+        <w:rPr>
+          <w:rFonts w:ascii="Consolas" w:hAnsi="Consolas"/>
+          <w:sz w:val="28"/>
+          <w:szCs w:val="28"/>
+        </w:rPr>
+        <w:t>filmList</w:t>
+      </w:r>
+      <w:proofErr w:type="spellEnd"/>
+      <w:r>
+        <w:rPr>
+          <w:rFonts w:ascii="Consolas" w:hAnsi="Consolas"/>
+          <w:sz w:val="28"/>
+          <w:szCs w:val="28"/>
+        </w:rPr>
+        <w:t>”</w:t>
       </w:r>
       <w:r>
         <w:rPr>
@@ -4516,13 +4844,33 @@
         </w:rPr>
         <w:t xml:space="preserve"> using </w:t>
       </w:r>
-      <w:r>
-        <w:rPr>
-          <w:rFonts w:ascii="Consolas" w:hAnsi="Consolas"/>
-          <w:sz w:val="28"/>
-          <w:szCs w:val="28"/>
-        </w:rPr>
-        <w:t>getElementById()</w:t>
+      <w:proofErr w:type="spellStart"/>
+      <w:proofErr w:type="gramStart"/>
+      <w:r>
+        <w:rPr>
+          <w:rFonts w:ascii="Consolas" w:hAnsi="Consolas"/>
+          <w:sz w:val="28"/>
+          <w:szCs w:val="28"/>
+        </w:rPr>
+        <w:t>getElementById</w:t>
+      </w:r>
+      <w:proofErr w:type="spellEnd"/>
+      <w:r>
+        <w:rPr>
+          <w:rFonts w:ascii="Consolas" w:hAnsi="Consolas"/>
+          <w:sz w:val="28"/>
+          <w:szCs w:val="28"/>
+        </w:rPr>
+        <w:t>(</w:t>
+      </w:r>
+      <w:proofErr w:type="gramEnd"/>
+      <w:r>
+        <w:rPr>
+          <w:rFonts w:ascii="Consolas" w:hAnsi="Consolas"/>
+          <w:sz w:val="28"/>
+          <w:szCs w:val="28"/>
+        </w:rPr>
+        <w:t>)</w:t>
       </w:r>
       <w:r>
         <w:rPr>
@@ -4532,6 +4880,7 @@
         </w:rPr>
         <w:t xml:space="preserve"> and </w:t>
       </w:r>
+      <w:proofErr w:type="spellStart"/>
       <w:r>
         <w:rPr>
           <w:rFonts w:ascii="Consolas" w:hAnsi="Consolas"/>
@@ -4540,6 +4889,7 @@
         </w:rPr>
         <w:t>innerHTML</w:t>
       </w:r>
+      <w:proofErr w:type="spellEnd"/>
     </w:p>
     <w:p>
       <w:pPr>
@@ -4563,13 +4913,23 @@
         </w:rPr>
         <w:t xml:space="preserve">Use </w:t>
       </w:r>
-      <w:r>
-        <w:rPr>
-          <w:rFonts w:ascii="Consolas" w:hAnsi="Consolas"/>
-          <w:sz w:val="28"/>
-          <w:szCs w:val="28"/>
-        </w:rPr>
-        <w:t xml:space="preserve">JSON.Stringify </w:t>
+      <w:proofErr w:type="spellStart"/>
+      <w:r>
+        <w:rPr>
+          <w:rFonts w:ascii="Consolas" w:hAnsi="Consolas"/>
+          <w:sz w:val="28"/>
+          <w:szCs w:val="28"/>
+        </w:rPr>
+        <w:t>JSON.Stringify</w:t>
+      </w:r>
+      <w:proofErr w:type="spellEnd"/>
+      <w:r>
+        <w:rPr>
+          <w:rFonts w:ascii="Consolas" w:hAnsi="Consolas"/>
+          <w:sz w:val="28"/>
+          <w:szCs w:val="28"/>
+        </w:rPr>
+        <w:t xml:space="preserve"> </w:t>
       </w:r>
       <w:r>
         <w:rPr>
@@ -4633,8 +4993,6 @@
           <w:szCs w:val="56"/>
         </w:rPr>
       </w:pPr>
-      <w:bookmarkStart w:id="0" w:name="_GoBack"/>
-      <w:bookmarkEnd w:id="0"/>
     </w:p>
     <w:p>
       <w:pPr>
@@ -5228,13 +5586,23 @@
           <w:szCs w:val="28"/>
         </w:rPr>
       </w:pPr>
-      <w:r>
-        <w:rPr>
-          <w:rFonts w:ascii="Helvetica Neue Thin" w:hAnsi="Helvetica Neue Thin"/>
-          <w:sz w:val="28"/>
-          <w:szCs w:val="28"/>
-        </w:rPr>
-        <w:t>Eyes, mouth and nose.</w:t>
+      <w:proofErr w:type="gramStart"/>
+      <w:r>
+        <w:rPr>
+          <w:rFonts w:ascii="Helvetica Neue Thin" w:hAnsi="Helvetica Neue Thin"/>
+          <w:sz w:val="28"/>
+          <w:szCs w:val="28"/>
+        </w:rPr>
+        <w:t>Eyes,</w:t>
+      </w:r>
+      <w:proofErr w:type="gramEnd"/>
+      <w:r>
+        <w:rPr>
+          <w:rFonts w:ascii="Helvetica Neue Thin" w:hAnsi="Helvetica Neue Thin"/>
+          <w:sz w:val="28"/>
+          <w:szCs w:val="28"/>
+        </w:rPr>
+        <w:t xml:space="preserve"> mouth and nose.</w:t>
       </w:r>
     </w:p>
     <w:p>
@@ -5514,13 +5882,23 @@
           <w:szCs w:val="28"/>
         </w:rPr>
       </w:pPr>
-      <w:r>
-        <w:rPr>
-          <w:rFonts w:ascii="Consolas" w:hAnsi="Consolas"/>
-          <w:sz w:val="28"/>
-          <w:szCs w:val="28"/>
-        </w:rPr>
-        <w:t>south-america.gif</w:t>
+      <w:proofErr w:type="gramStart"/>
+      <w:r>
+        <w:rPr>
+          <w:rFonts w:ascii="Consolas" w:hAnsi="Consolas"/>
+          <w:sz w:val="28"/>
+          <w:szCs w:val="28"/>
+        </w:rPr>
+        <w:t>south</w:t>
+      </w:r>
+      <w:proofErr w:type="gramEnd"/>
+      <w:r>
+        <w:rPr>
+          <w:rFonts w:ascii="Consolas" w:hAnsi="Consolas"/>
+          <w:sz w:val="28"/>
+          <w:szCs w:val="28"/>
+        </w:rPr>
+        <w:t>-america.gif</w:t>
       </w:r>
       <w:r>
         <w:rPr>
@@ -5552,6 +5930,7 @@
           <w:szCs w:val="28"/>
         </w:rPr>
       </w:pPr>
+      <w:proofErr w:type="gramStart"/>
       <w:r>
         <w:rPr>
           <w:rFonts w:ascii="Consolas" w:hAnsi="Consolas"/>
@@ -5560,6 +5939,7 @@
         </w:rPr>
         <w:t>flags.png</w:t>
       </w:r>
+      <w:proofErr w:type="gramEnd"/>
       <w:r>
         <w:rPr>
           <w:rFonts w:ascii="Helvetica Neue Thin" w:hAnsi="Helvetica Neue Thin"/>
@@ -6933,7 +7313,25 @@
           <w:sz w:val="28"/>
           <w:szCs w:val="28"/>
         </w:rPr>
-        <w:t xml:space="preserve">In this exercise we are going to add a google map onto a web page. </w:t>
+        <w:t xml:space="preserve">In this exercise we are going to add a </w:t>
+      </w:r>
+      <w:proofErr w:type="spellStart"/>
+      <w:r>
+        <w:rPr>
+          <w:rFonts w:ascii="Helvetica Neue Thin" w:hAnsi="Helvetica Neue Thin"/>
+          <w:sz w:val="28"/>
+          <w:szCs w:val="28"/>
+        </w:rPr>
+        <w:t>google</w:t>
+      </w:r>
+      <w:proofErr w:type="spellEnd"/>
+      <w:r>
+        <w:rPr>
+          <w:rFonts w:ascii="Helvetica Neue Thin" w:hAnsi="Helvetica Neue Thin"/>
+          <w:sz w:val="28"/>
+          <w:szCs w:val="28"/>
+        </w:rPr>
+        <w:t xml:space="preserve"> map onto a web page. </w:t>
       </w:r>
     </w:p>
     <w:p>
@@ -7060,13 +7458,33 @@
         </w:rPr>
         <w:t xml:space="preserve">In weather.js create a new </w:t>
       </w:r>
-      <w:r>
-        <w:rPr>
-          <w:rFonts w:ascii="Consolas" w:hAnsi="Consolas"/>
-          <w:sz w:val="28"/>
-          <w:szCs w:val="28"/>
-        </w:rPr>
-        <w:t>XMLHttpRequest()</w:t>
+      <w:proofErr w:type="spellStart"/>
+      <w:proofErr w:type="gramStart"/>
+      <w:r>
+        <w:rPr>
+          <w:rFonts w:ascii="Consolas" w:hAnsi="Consolas"/>
+          <w:sz w:val="28"/>
+          <w:szCs w:val="28"/>
+        </w:rPr>
+        <w:t>XMLHttpRequest</w:t>
+      </w:r>
+      <w:proofErr w:type="spellEnd"/>
+      <w:r>
+        <w:rPr>
+          <w:rFonts w:ascii="Consolas" w:hAnsi="Consolas"/>
+          <w:sz w:val="28"/>
+          <w:szCs w:val="28"/>
+        </w:rPr>
+        <w:t>(</w:t>
+      </w:r>
+      <w:proofErr w:type="gramEnd"/>
+      <w:r>
+        <w:rPr>
+          <w:rFonts w:ascii="Consolas" w:hAnsi="Consolas"/>
+          <w:sz w:val="28"/>
+          <w:szCs w:val="28"/>
+        </w:rPr>
+        <w:t>)</w:t>
       </w:r>
       <w:r>
         <w:rPr>
@@ -7076,6 +7494,7 @@
         </w:rPr>
         <w:t xml:space="preserve"> object in a variable called </w:t>
       </w:r>
+      <w:proofErr w:type="spellStart"/>
       <w:r>
         <w:rPr>
           <w:rFonts w:ascii="Consolas" w:hAnsi="Consolas"/>
@@ -7084,6 +7503,7 @@
         </w:rPr>
         <w:t>xmlhttp</w:t>
       </w:r>
+      <w:proofErr w:type="spellEnd"/>
     </w:p>
     <w:p>
       <w:pPr>
@@ -7099,13 +7519,25 @@
           <w:szCs w:val="28"/>
         </w:rPr>
       </w:pPr>
-      <w:r>
-        <w:rPr>
-          <w:rFonts w:ascii="Consolas" w:hAnsi="Consolas"/>
-          <w:sz w:val="28"/>
-          <w:szCs w:val="28"/>
-        </w:rPr>
-        <w:t xml:space="preserve">xmlhttp </w:t>
+      <w:proofErr w:type="spellStart"/>
+      <w:proofErr w:type="gramStart"/>
+      <w:r>
+        <w:rPr>
+          <w:rFonts w:ascii="Consolas" w:hAnsi="Consolas"/>
+          <w:sz w:val="28"/>
+          <w:szCs w:val="28"/>
+        </w:rPr>
+        <w:t>xmlhttp</w:t>
+      </w:r>
+      <w:proofErr w:type="spellEnd"/>
+      <w:proofErr w:type="gramEnd"/>
+      <w:r>
+        <w:rPr>
+          <w:rFonts w:ascii="Consolas" w:hAnsi="Consolas"/>
+          <w:sz w:val="28"/>
+          <w:szCs w:val="28"/>
+        </w:rPr>
+        <w:t xml:space="preserve"> </w:t>
       </w:r>
       <w:r>
         <w:rPr>
@@ -7149,6 +7581,7 @@
         </w:rPr>
         <w:t xml:space="preserve">For the </w:t>
       </w:r>
+      <w:proofErr w:type="spellStart"/>
       <w:r>
         <w:rPr>
           <w:rFonts w:ascii="Consolas" w:hAnsi="Consolas"/>
@@ -7157,6 +7590,7 @@
         </w:rPr>
         <w:t>xmlhttp</w:t>
       </w:r>
+      <w:proofErr w:type="spellEnd"/>
       <w:r>
         <w:rPr>
           <w:rFonts w:ascii="Helvetica Neue Thin" w:hAnsi="Helvetica Neue Thin"/>
@@ -7188,6 +7622,7 @@
         </w:rPr>
         <w:t xml:space="preserve">Once you have this working with no errors, let’s test out the results in the console. Create a function called </w:t>
       </w:r>
+      <w:proofErr w:type="spellStart"/>
       <w:r>
         <w:rPr>
           <w:rFonts w:ascii="Consolas" w:hAnsi="Consolas"/>
@@ -7196,6 +7631,7 @@
         </w:rPr>
         <w:t>reqListener</w:t>
       </w:r>
+      <w:proofErr w:type="spellEnd"/>
       <w:r>
         <w:rPr>
           <w:rFonts w:ascii="Helvetica Neue Thin" w:hAnsi="Helvetica Neue Thin"/>
@@ -7220,6 +7656,7 @@
         </w:rPr>
         <w:t xml:space="preserve"> the request’s </w:t>
       </w:r>
+      <w:proofErr w:type="spellStart"/>
       <w:r>
         <w:rPr>
           <w:rFonts w:ascii="Consolas" w:hAnsi="Consolas"/>
@@ -7228,6 +7665,7 @@
         </w:rPr>
         <w:t>responseText</w:t>
       </w:r>
+      <w:proofErr w:type="spellEnd"/>
       <w:r>
         <w:rPr>
           <w:rFonts w:ascii="Helvetica Neue Thin" w:hAnsi="Helvetica Neue Thin"/>
@@ -7259,6 +7697,7 @@
         </w:rPr>
         <w:t xml:space="preserve">Add an event listener to </w:t>
       </w:r>
+      <w:proofErr w:type="spellStart"/>
       <w:r>
         <w:rPr>
           <w:rFonts w:ascii="Consolas" w:hAnsi="Consolas"/>
@@ -7267,14 +7706,34 @@
         </w:rPr>
         <w:t>xmlhttp</w:t>
       </w:r>
-      <w:r>
-        <w:rPr>
-          <w:rFonts w:ascii="Helvetica Neue Thin" w:hAnsi="Helvetica Neue Thin"/>
-          <w:sz w:val="28"/>
-          <w:szCs w:val="28"/>
-        </w:rPr>
-        <w:t xml:space="preserve"> that loads and listens to it’s request (</w:t>
-      </w:r>
+      <w:proofErr w:type="spellEnd"/>
+      <w:r>
+        <w:rPr>
+          <w:rFonts w:ascii="Helvetica Neue Thin" w:hAnsi="Helvetica Neue Thin"/>
+          <w:sz w:val="28"/>
+          <w:szCs w:val="28"/>
+        </w:rPr>
+        <w:t xml:space="preserve"> that loads and listens to </w:t>
+      </w:r>
+      <w:proofErr w:type="gramStart"/>
+      <w:r>
+        <w:rPr>
+          <w:rFonts w:ascii="Helvetica Neue Thin" w:hAnsi="Helvetica Neue Thin"/>
+          <w:sz w:val="28"/>
+          <w:szCs w:val="28"/>
+        </w:rPr>
+        <w:t>it’s</w:t>
+      </w:r>
+      <w:proofErr w:type="gramEnd"/>
+      <w:r>
+        <w:rPr>
+          <w:rFonts w:ascii="Helvetica Neue Thin" w:hAnsi="Helvetica Neue Thin"/>
+          <w:sz w:val="28"/>
+          <w:szCs w:val="28"/>
+        </w:rPr>
+        <w:t xml:space="preserve"> request (</w:t>
+      </w:r>
+      <w:proofErr w:type="spellStart"/>
       <w:r>
         <w:rPr>
           <w:rFonts w:ascii="Consolas" w:hAnsi="Consolas"/>
@@ -7291,6 +7750,7 @@
         </w:rPr>
         <w:t>stener</w:t>
       </w:r>
+      <w:proofErr w:type="spellEnd"/>
       <w:r>
         <w:rPr>
           <w:rFonts w:ascii="Helvetica Neue Thin" w:hAnsi="Helvetica Neue Thin"/>
@@ -7320,8 +7780,28 @@
           <w:sz w:val="28"/>
           <w:szCs w:val="28"/>
         </w:rPr>
-        <w:t xml:space="preserve">Next we want to view the results on our webpage. Create a button with an onclick function called </w:t>
-      </w:r>
+        <w:t xml:space="preserve">Next we want to view the results on our webpage. Create a button with an </w:t>
+      </w:r>
+      <w:proofErr w:type="spellStart"/>
+      <w:r>
+        <w:rPr>
+          <w:rFonts w:ascii="Helvetica Neue Thin" w:hAnsi="Helvetica Neue Thin"/>
+          <w:sz w:val="28"/>
+          <w:szCs w:val="28"/>
+        </w:rPr>
+        <w:t>onclick</w:t>
+      </w:r>
+      <w:proofErr w:type="spellEnd"/>
+      <w:r>
+        <w:rPr>
+          <w:rFonts w:ascii="Helvetica Neue Thin" w:hAnsi="Helvetica Neue Thin"/>
+          <w:sz w:val="28"/>
+          <w:szCs w:val="28"/>
+        </w:rPr>
+        <w:t xml:space="preserve"> function called </w:t>
+      </w:r>
+      <w:proofErr w:type="spellStart"/>
+      <w:proofErr w:type="gramStart"/>
       <w:r>
         <w:rPr>
           <w:rFonts w:ascii="Consolas" w:hAnsi="Consolas"/>
@@ -7330,13 +7810,23 @@
         </w:rPr>
         <w:t>getWeather</w:t>
       </w:r>
-      <w:r>
-        <w:rPr>
-          <w:rFonts w:ascii="Consolas" w:hAnsi="Consolas"/>
-          <w:sz w:val="28"/>
-          <w:szCs w:val="28"/>
-        </w:rPr>
-        <w:t>()</w:t>
+      <w:proofErr w:type="spellEnd"/>
+      <w:r>
+        <w:rPr>
+          <w:rFonts w:ascii="Consolas" w:hAnsi="Consolas"/>
+          <w:sz w:val="28"/>
+          <w:szCs w:val="28"/>
+        </w:rPr>
+        <w:t>(</w:t>
+      </w:r>
+      <w:proofErr w:type="gramEnd"/>
+      <w:r>
+        <w:rPr>
+          <w:rFonts w:ascii="Consolas" w:hAnsi="Consolas"/>
+          <w:sz w:val="28"/>
+          <w:szCs w:val="28"/>
+        </w:rPr>
+        <w:t>)</w:t>
       </w:r>
       <w:r>
         <w:rPr>
@@ -7376,7 +7866,47 @@
           <w:sz w:val="28"/>
           <w:szCs w:val="28"/>
         </w:rPr>
-        <w:t>UNCAUGHT ReferenceError: getWeather is not defined</w:t>
+        <w:t xml:space="preserve">UNCAUGHT </w:t>
+      </w:r>
+      <w:proofErr w:type="spellStart"/>
+      <w:r>
+        <w:rPr>
+          <w:rFonts w:ascii="Helvetica Neue Thin" w:hAnsi="Helvetica Neue Thin"/>
+          <w:i/>
+          <w:sz w:val="28"/>
+          <w:szCs w:val="28"/>
+        </w:rPr>
+        <w:t>ReferenceError</w:t>
+      </w:r>
+      <w:proofErr w:type="spellEnd"/>
+      <w:r>
+        <w:rPr>
+          <w:rFonts w:ascii="Helvetica Neue Thin" w:hAnsi="Helvetica Neue Thin"/>
+          <w:i/>
+          <w:sz w:val="28"/>
+          <w:szCs w:val="28"/>
+        </w:rPr>
+        <w:t xml:space="preserve">: </w:t>
+      </w:r>
+      <w:proofErr w:type="spellStart"/>
+      <w:r>
+        <w:rPr>
+          <w:rFonts w:ascii="Helvetica Neue Thin" w:hAnsi="Helvetica Neue Thin"/>
+          <w:i/>
+          <w:sz w:val="28"/>
+          <w:szCs w:val="28"/>
+        </w:rPr>
+        <w:t>getWeather</w:t>
+      </w:r>
+      <w:proofErr w:type="spellEnd"/>
+      <w:r>
+        <w:rPr>
+          <w:rFonts w:ascii="Helvetica Neue Thin" w:hAnsi="Helvetica Neue Thin"/>
+          <w:i/>
+          <w:sz w:val="28"/>
+          <w:szCs w:val="28"/>
+        </w:rPr>
+        <w:t xml:space="preserve"> is not defined</w:t>
       </w:r>
       <w:r>
         <w:rPr>
@@ -7410,22 +7940,62 @@
         </w:rPr>
         <w:t xml:space="preserve"> create the </w:t>
       </w:r>
-      <w:r>
-        <w:rPr>
-          <w:rFonts w:ascii="Consolas" w:hAnsi="Consolas"/>
-          <w:sz w:val="28"/>
-          <w:szCs w:val="28"/>
-        </w:rPr>
-        <w:t>getWeather()</w:t>
-      </w:r>
-      <w:r>
-        <w:rPr>
-          <w:rFonts w:ascii="Helvetica Neue Thin" w:hAnsi="Helvetica Neue Thin"/>
-          <w:sz w:val="28"/>
-          <w:szCs w:val="28"/>
-        </w:rPr>
-        <w:t xml:space="preserve">. function. The document should get the element by id and use a function called </w:t>
-      </w:r>
+      <w:proofErr w:type="spellStart"/>
+      <w:proofErr w:type="gramStart"/>
+      <w:r>
+        <w:rPr>
+          <w:rFonts w:ascii="Consolas" w:hAnsi="Consolas"/>
+          <w:sz w:val="28"/>
+          <w:szCs w:val="28"/>
+        </w:rPr>
+        <w:t>getWeather</w:t>
+      </w:r>
+      <w:proofErr w:type="spellEnd"/>
+      <w:r>
+        <w:rPr>
+          <w:rFonts w:ascii="Consolas" w:hAnsi="Consolas"/>
+          <w:sz w:val="28"/>
+          <w:szCs w:val="28"/>
+        </w:rPr>
+        <w:t>(</w:t>
+      </w:r>
+      <w:proofErr w:type="gramEnd"/>
+      <w:r>
+        <w:rPr>
+          <w:rFonts w:ascii="Consolas" w:hAnsi="Consolas"/>
+          <w:sz w:val="28"/>
+          <w:szCs w:val="28"/>
+        </w:rPr>
+        <w:t>)</w:t>
+      </w:r>
+      <w:r>
+        <w:rPr>
+          <w:rFonts w:ascii="Helvetica Neue Thin" w:hAnsi="Helvetica Neue Thin"/>
+          <w:sz w:val="28"/>
+          <w:szCs w:val="28"/>
+        </w:rPr>
+        <w:t xml:space="preserve">. </w:t>
+      </w:r>
+      <w:proofErr w:type="gramStart"/>
+      <w:r>
+        <w:rPr>
+          <w:rFonts w:ascii="Helvetica Neue Thin" w:hAnsi="Helvetica Neue Thin"/>
+          <w:sz w:val="28"/>
+          <w:szCs w:val="28"/>
+        </w:rPr>
+        <w:t>function</w:t>
+      </w:r>
+      <w:proofErr w:type="gramEnd"/>
+      <w:r>
+        <w:rPr>
+          <w:rFonts w:ascii="Helvetica Neue Thin" w:hAnsi="Helvetica Neue Thin"/>
+          <w:sz w:val="28"/>
+          <w:szCs w:val="28"/>
+        </w:rPr>
+        <w:t xml:space="preserve">. The document should get the element by id and use a function called </w:t>
+      </w:r>
+      <w:proofErr w:type="spellStart"/>
+      <w:proofErr w:type="gramStart"/>
       <w:r>
         <w:rPr>
           <w:rFonts w:ascii="Consolas" w:hAnsi="Consolas"/>
@@ -7434,6 +8004,7 @@
         </w:rPr>
         <w:t>innerHTML</w:t>
       </w:r>
+      <w:proofErr w:type="spellEnd"/>
       <w:r>
         <w:rPr>
           <w:rFonts w:ascii="Consolas" w:hAnsi="Consolas"/>
@@ -7458,6 +8029,7 @@
         </w:rPr>
         <w:t>equal</w:t>
       </w:r>
+      <w:proofErr w:type="gramEnd"/>
       <w:r>
         <w:rPr>
           <w:rFonts w:ascii="Helvetica Neue Thin" w:hAnsi="Helvetica Neue Thin"/>
@@ -7466,6 +8038,7 @@
         </w:rPr>
         <w:t xml:space="preserve"> by </w:t>
       </w:r>
+      <w:proofErr w:type="spellStart"/>
       <w:r>
         <w:rPr>
           <w:rFonts w:ascii="Consolas" w:hAnsi="Consolas"/>
@@ -7480,8 +8053,18 @@
           <w:sz w:val="28"/>
           <w:szCs w:val="28"/>
         </w:rPr>
-        <w:t xml:space="preserve">’s </w:t>
-      </w:r>
+        <w:t>’s</w:t>
+      </w:r>
+      <w:proofErr w:type="spellEnd"/>
+      <w:r>
+        <w:rPr>
+          <w:rFonts w:ascii="Helvetica Neue Thin" w:hAnsi="Helvetica Neue Thin"/>
+          <w:sz w:val="28"/>
+          <w:szCs w:val="28"/>
+        </w:rPr>
+        <w:t xml:space="preserve"> </w:t>
+      </w:r>
+      <w:proofErr w:type="spellStart"/>
       <w:r>
         <w:rPr>
           <w:rFonts w:ascii="Consolas" w:hAnsi="Consolas"/>
@@ -7490,6 +8073,7 @@
         </w:rPr>
         <w:t>responseText</w:t>
       </w:r>
+      <w:proofErr w:type="spellEnd"/>
       <w:r>
         <w:rPr>
           <w:rFonts w:ascii="Helvetica Neue Thin" w:hAnsi="Helvetica Neue Thin"/>
@@ -7713,6 +8297,815 @@
         <w:spacing w:line="360" w:lineRule="auto"/>
         <w:rPr>
           <w:rFonts w:ascii="Helvetica Neue Thin" w:hAnsi="Helvetica Neue Thin"/>
+          <w:sz w:val="28"/>
+          <w:szCs w:val="28"/>
+        </w:rPr>
+      </w:pPr>
+    </w:p>
+    <w:p>
+      <w:pPr>
+        <w:spacing w:line="360" w:lineRule="auto"/>
+        <w:rPr>
+          <w:rFonts w:ascii="Helvetica Neue Thin" w:hAnsi="Helvetica Neue Thin"/>
+          <w:sz w:val="28"/>
+          <w:szCs w:val="28"/>
+        </w:rPr>
+      </w:pPr>
+    </w:p>
+    <w:p>
+      <w:pPr>
+        <w:spacing w:line="360" w:lineRule="auto"/>
+        <w:rPr>
+          <w:rFonts w:ascii="Helvetica Neue Thin" w:hAnsi="Helvetica Neue Thin"/>
+          <w:sz w:val="28"/>
+          <w:szCs w:val="28"/>
+        </w:rPr>
+      </w:pPr>
+    </w:p>
+    <w:p>
+      <w:pPr>
+        <w:spacing w:line="360" w:lineRule="auto"/>
+        <w:rPr>
+          <w:rFonts w:ascii="Helvetica Neue Thin" w:hAnsi="Helvetica Neue Thin"/>
+          <w:sz w:val="28"/>
+          <w:szCs w:val="28"/>
+        </w:rPr>
+      </w:pPr>
+    </w:p>
+    <w:p>
+      <w:pPr>
+        <w:spacing w:line="360" w:lineRule="auto"/>
+        <w:rPr>
+          <w:rFonts w:ascii="Helvetica Neue Thin" w:hAnsi="Helvetica Neue Thin"/>
+          <w:sz w:val="28"/>
+          <w:szCs w:val="28"/>
+        </w:rPr>
+      </w:pPr>
+    </w:p>
+    <w:p>
+      <w:pPr>
+        <w:spacing w:line="360" w:lineRule="auto"/>
+        <w:rPr>
+          <w:rFonts w:ascii="Helvetica Neue Thin" w:hAnsi="Helvetica Neue Thin"/>
+          <w:sz w:val="48"/>
+          <w:szCs w:val="56"/>
+        </w:rPr>
+      </w:pPr>
+      <w:r>
+        <w:rPr>
+          <w:rFonts w:ascii="Helvetica Neue Thin" w:hAnsi="Helvetica Neue Thin"/>
+          <w:sz w:val="48"/>
+          <w:szCs w:val="56"/>
+        </w:rPr>
+        <w:t>Exercise Unit 9</w:t>
+      </w:r>
+      <w:r>
+        <w:rPr>
+          <w:rFonts w:ascii="Helvetica Neue Thin" w:hAnsi="Helvetica Neue Thin"/>
+          <w:sz w:val="48"/>
+          <w:szCs w:val="56"/>
+        </w:rPr>
+        <w:t xml:space="preserve"> – </w:t>
+      </w:r>
+      <w:r>
+        <w:rPr>
+          <w:rFonts w:ascii="Helvetica Neue Thin" w:hAnsi="Helvetica Neue Thin"/>
+          <w:sz w:val="48"/>
+          <w:szCs w:val="56"/>
+        </w:rPr>
+        <w:t>CSS3</w:t>
+      </w:r>
+    </w:p>
+    <w:p>
+      <w:pPr>
+        <w:pStyle w:val="ListParagraph"/>
+        <w:numPr>
+          <w:ilvl w:val="0"/>
+          <w:numId w:val="34"/>
+        </w:numPr>
+        <w:spacing w:line="360" w:lineRule="auto"/>
+        <w:rPr>
+          <w:rFonts w:ascii="Helvetica Neue Thin" w:hAnsi="Helvetica Neue Thin"/>
+          <w:sz w:val="28"/>
+          <w:szCs w:val="28"/>
+        </w:rPr>
+      </w:pPr>
+      <w:r>
+        <w:rPr>
+          <w:rFonts w:ascii="Helvetica Neue Thin" w:hAnsi="Helvetica Neue Thin"/>
+          <w:sz w:val="28"/>
+          <w:szCs w:val="28"/>
+        </w:rPr>
+        <w:t>The log</w:t>
+      </w:r>
+      <w:r>
+        <w:rPr>
+          <w:rFonts w:ascii="Helvetica Neue Thin" w:hAnsi="Helvetica Neue Thin"/>
+          <w:sz w:val="28"/>
+          <w:szCs w:val="28"/>
+        </w:rPr>
+        <w:t>o</w:t>
+      </w:r>
+      <w:r>
+        <w:rPr>
+          <w:rFonts w:ascii="Helvetica Neue Thin" w:hAnsi="Helvetica Neue Thin"/>
+          <w:sz w:val="28"/>
+          <w:szCs w:val="28"/>
+        </w:rPr>
+        <w:t xml:space="preserve"> bandit is back!</w:t>
+      </w:r>
+      <w:r>
+        <w:rPr>
+          <w:rFonts w:ascii="Helvetica Neue Thin" w:hAnsi="Helvetica Neue Thin"/>
+          <w:sz w:val="28"/>
+          <w:szCs w:val="28"/>
+        </w:rPr>
+        <w:t xml:space="preserve"> </w:t>
+      </w:r>
+      <w:r>
+        <w:rPr>
+          <w:rFonts w:ascii="Helvetica Neue Thin" w:hAnsi="Helvetica Neue Thin"/>
+          <w:sz w:val="28"/>
+          <w:szCs w:val="28"/>
+        </w:rPr>
+        <w:t xml:space="preserve">And he’s making Google into a Pizza haven. </w:t>
+      </w:r>
+    </w:p>
+    <w:p>
+      <w:pPr>
+        <w:pStyle w:val="ListParagraph"/>
+        <w:numPr>
+          <w:ilvl w:val="0"/>
+          <w:numId w:val="30"/>
+        </w:numPr>
+        <w:spacing w:line="360" w:lineRule="auto"/>
+        <w:rPr>
+          <w:rFonts w:ascii="Helvetica Neue Thin" w:hAnsi="Helvetica Neue Thin"/>
+          <w:sz w:val="28"/>
+          <w:szCs w:val="28"/>
+        </w:rPr>
+      </w:pPr>
+      <w:r>
+        <w:rPr>
+          <w:rFonts w:ascii="Helvetica Neue Thin" w:hAnsi="Helvetica Neue Thin"/>
+          <w:sz w:val="28"/>
+          <w:szCs w:val="28"/>
+        </w:rPr>
+        <w:t xml:space="preserve">Open up </w:t>
+      </w:r>
+      <w:hyperlink r:id="rId16" w:history="1">
+        <w:r>
+          <w:rPr>
+            <w:rStyle w:val="Hyperlink"/>
+            <w:rFonts w:ascii="Helvetica Neue Thin" w:hAnsi="Helvetica Neue Thin"/>
+            <w:sz w:val="28"/>
+            <w:szCs w:val="28"/>
+          </w:rPr>
+          <w:t>www.google.com</w:t>
+        </w:r>
+      </w:hyperlink>
+      <w:r>
+        <w:rPr>
+          <w:rFonts w:ascii="Helvetica Neue Thin" w:hAnsi="Helvetica Neue Thin"/>
+          <w:sz w:val="28"/>
+          <w:szCs w:val="28"/>
+        </w:rPr>
+        <w:t xml:space="preserve"> in Chrome, and open up the </w:t>
+      </w:r>
+      <w:r>
+        <w:rPr>
+          <w:rFonts w:ascii="Helvetica Neue Thin" w:hAnsi="Helvetica Neue Thin"/>
+          <w:sz w:val="28"/>
+          <w:szCs w:val="28"/>
+        </w:rPr>
+        <w:t>elements</w:t>
+      </w:r>
+      <w:r>
+        <w:rPr>
+          <w:rFonts w:ascii="Helvetica Neue Thin" w:hAnsi="Helvetica Neue Thin"/>
+          <w:sz w:val="28"/>
+          <w:szCs w:val="28"/>
+        </w:rPr>
+        <w:t xml:space="preserve"> panel</w:t>
+      </w:r>
+      <w:r>
+        <w:rPr>
+          <w:rFonts w:ascii="Helvetica Neue Thin" w:hAnsi="Helvetica Neue Thin"/>
+          <w:sz w:val="28"/>
+          <w:szCs w:val="28"/>
+        </w:rPr>
+        <w:t xml:space="preserve">. </w:t>
+      </w:r>
+    </w:p>
+    <w:p>
+      <w:pPr>
+        <w:pStyle w:val="ListParagraph"/>
+        <w:numPr>
+          <w:ilvl w:val="0"/>
+          <w:numId w:val="30"/>
+        </w:numPr>
+        <w:spacing w:line="360" w:lineRule="auto"/>
+        <w:rPr>
+          <w:rFonts w:ascii="Helvetica Neue Thin" w:hAnsi="Helvetica Neue Thin"/>
+          <w:sz w:val="28"/>
+          <w:szCs w:val="28"/>
+        </w:rPr>
+      </w:pPr>
+      <w:r>
+        <w:rPr>
+          <w:rFonts w:ascii="Helvetica Neue Thin" w:hAnsi="Helvetica Neue Thin"/>
+          <w:sz w:val="28"/>
+          <w:szCs w:val="28"/>
+        </w:rPr>
+        <w:t xml:space="preserve">Using the HTML and CSS panels, you will be changing everything into pizza themed. </w:t>
+      </w:r>
+    </w:p>
+    <w:p>
+      <w:pPr>
+        <w:pStyle w:val="ListParagraph"/>
+        <w:numPr>
+          <w:ilvl w:val="0"/>
+          <w:numId w:val="30"/>
+        </w:numPr>
+        <w:spacing w:line="360" w:lineRule="auto"/>
+        <w:rPr>
+          <w:rFonts w:ascii="Helvetica Neue Thin" w:hAnsi="Helvetica Neue Thin"/>
+          <w:sz w:val="28"/>
+          <w:szCs w:val="28"/>
+        </w:rPr>
+      </w:pPr>
+      <w:r>
+        <w:rPr>
+          <w:rFonts w:ascii="Helvetica Neue Thin" w:hAnsi="Helvetica Neue Thin"/>
+          <w:sz w:val="28"/>
+          <w:szCs w:val="28"/>
+        </w:rPr>
+        <w:t xml:space="preserve">Change the entire background to black. </w:t>
+      </w:r>
+    </w:p>
+    <w:p>
+      <w:pPr>
+        <w:pStyle w:val="ListParagraph"/>
+        <w:numPr>
+          <w:ilvl w:val="0"/>
+          <w:numId w:val="30"/>
+        </w:numPr>
+        <w:spacing w:line="360" w:lineRule="auto"/>
+        <w:rPr>
+          <w:rFonts w:ascii="Helvetica Neue Thin" w:hAnsi="Helvetica Neue Thin"/>
+          <w:sz w:val="28"/>
+          <w:szCs w:val="28"/>
+        </w:rPr>
+      </w:pPr>
+      <w:r>
+        <w:rPr>
+          <w:rFonts w:ascii="Helvetica Neue Thin" w:hAnsi="Helvetica Neue Thin"/>
+          <w:sz w:val="28"/>
+          <w:szCs w:val="28"/>
+        </w:rPr>
+        <w:t xml:space="preserve">Find the Google logo using the </w:t>
+      </w:r>
+      <w:r>
+        <w:rPr>
+          <w:rFonts w:ascii="Helvetica Neue Thin" w:hAnsi="Helvetica Neue Thin"/>
+          <w:sz w:val="28"/>
+          <w:szCs w:val="28"/>
+        </w:rPr>
+        <w:t xml:space="preserve">elements cursor and change it to a </w:t>
+      </w:r>
+      <w:r>
+        <w:rPr>
+          <w:rFonts w:ascii="Helvetica Neue Thin" w:hAnsi="Helvetica Neue Thin"/>
+          <w:sz w:val="28"/>
+          <w:szCs w:val="28"/>
+        </w:rPr>
+        <w:t>picture of a</w:t>
+      </w:r>
+      <w:r>
+        <w:rPr>
+          <w:rFonts w:ascii="Helvetica Neue Thin" w:hAnsi="Helvetica Neue Thin"/>
+          <w:sz w:val="28"/>
+          <w:szCs w:val="28"/>
+        </w:rPr>
+        <w:t xml:space="preserve"> pizza. </w:t>
+      </w:r>
+    </w:p>
+    <w:p>
+      <w:pPr>
+        <w:pStyle w:val="ListParagraph"/>
+        <w:numPr>
+          <w:ilvl w:val="0"/>
+          <w:numId w:val="30"/>
+        </w:numPr>
+        <w:spacing w:line="360" w:lineRule="auto"/>
+        <w:rPr>
+          <w:rFonts w:ascii="Helvetica Neue Thin" w:hAnsi="Helvetica Neue Thin"/>
+          <w:sz w:val="28"/>
+          <w:szCs w:val="28"/>
+        </w:rPr>
+      </w:pPr>
+      <w:r>
+        <w:rPr>
+          <w:rFonts w:ascii="Helvetica Neue Thin" w:hAnsi="Helvetica Neue Thin"/>
+          <w:sz w:val="28"/>
+          <w:szCs w:val="28"/>
+        </w:rPr>
+        <w:t xml:space="preserve">Next to the logo is a </w:t>
+      </w:r>
+      <w:proofErr w:type="spellStart"/>
+      <w:r>
+        <w:rPr>
+          <w:rFonts w:ascii="Helvetica Neue Thin" w:hAnsi="Helvetica Neue Thin"/>
+          <w:sz w:val="28"/>
+          <w:szCs w:val="28"/>
+        </w:rPr>
+        <w:t>google’s</w:t>
+      </w:r>
+      <w:proofErr w:type="spellEnd"/>
+      <w:r>
+        <w:rPr>
+          <w:rFonts w:ascii="Helvetica Neue Thin" w:hAnsi="Helvetica Neue Thin"/>
+          <w:sz w:val="28"/>
+          <w:szCs w:val="28"/>
+        </w:rPr>
+        <w:t xml:space="preserve"> country at that moment. Find that word and change it to “Pizza”. Change the color of t</w:t>
+      </w:r>
+      <w:r>
+        <w:rPr>
+          <w:rFonts w:ascii="Helvetica Neue Thin" w:hAnsi="Helvetica Neue Thin"/>
+          <w:sz w:val="28"/>
+          <w:szCs w:val="28"/>
+        </w:rPr>
+        <w:t xml:space="preserve">he word to a good cheesy orange. </w:t>
+      </w:r>
+    </w:p>
+    <w:p>
+      <w:pPr>
+        <w:pStyle w:val="ListParagraph"/>
+        <w:numPr>
+          <w:ilvl w:val="0"/>
+          <w:numId w:val="30"/>
+        </w:numPr>
+        <w:spacing w:line="360" w:lineRule="auto"/>
+        <w:rPr>
+          <w:rFonts w:ascii="Helvetica Neue Thin" w:hAnsi="Helvetica Neue Thin"/>
+          <w:sz w:val="28"/>
+          <w:szCs w:val="28"/>
+        </w:rPr>
+      </w:pPr>
+      <w:r>
+        <w:rPr>
+          <w:rFonts w:ascii="Helvetica Neue Thin" w:hAnsi="Helvetica Neue Thin"/>
+          <w:sz w:val="28"/>
+          <w:szCs w:val="28"/>
+        </w:rPr>
+        <w:t xml:space="preserve">Give the input space a placeholder </w:t>
+      </w:r>
+      <w:proofErr w:type="gramStart"/>
+      <w:r>
+        <w:rPr>
+          <w:rFonts w:ascii="Helvetica Neue Thin" w:hAnsi="Helvetica Neue Thin"/>
+          <w:sz w:val="28"/>
+          <w:szCs w:val="28"/>
+        </w:rPr>
+        <w:t>saying</w:t>
+      </w:r>
+      <w:proofErr w:type="gramEnd"/>
+      <w:r>
+        <w:rPr>
+          <w:rFonts w:ascii="Helvetica Neue Thin" w:hAnsi="Helvetica Neue Thin"/>
+          <w:sz w:val="28"/>
+          <w:szCs w:val="28"/>
+        </w:rPr>
+        <w:t xml:space="preserve"> “I love Pizza…”</w:t>
+      </w:r>
+    </w:p>
+    <w:p>
+      <w:pPr>
+        <w:pStyle w:val="ListParagraph"/>
+        <w:numPr>
+          <w:ilvl w:val="0"/>
+          <w:numId w:val="30"/>
+        </w:numPr>
+        <w:spacing w:line="360" w:lineRule="auto"/>
+        <w:rPr>
+          <w:rFonts w:ascii="Helvetica Neue Thin" w:hAnsi="Helvetica Neue Thin"/>
+          <w:sz w:val="28"/>
+          <w:szCs w:val="28"/>
+        </w:rPr>
+      </w:pPr>
+      <w:r>
+        <w:rPr>
+          <w:rFonts w:ascii="Helvetica Neue Thin" w:hAnsi="Helvetica Neue Thin"/>
+          <w:sz w:val="28"/>
+          <w:szCs w:val="28"/>
+        </w:rPr>
+        <w:t>Next we’ll be styling the buttons. First change the wording to say “Pizza Search” and “I’m Feeling Hungry”</w:t>
+      </w:r>
+      <w:r>
+        <w:rPr>
+          <w:rFonts w:ascii="Helvetica Neue Thin" w:hAnsi="Helvetica Neue Thin"/>
+          <w:sz w:val="28"/>
+          <w:szCs w:val="28"/>
+        </w:rPr>
+        <w:t xml:space="preserve">. Make sure to change both the </w:t>
+      </w:r>
+      <w:r>
+        <w:rPr>
+          <w:rFonts w:ascii="Consolas" w:hAnsi="Consolas"/>
+          <w:sz w:val="28"/>
+          <w:szCs w:val="28"/>
+        </w:rPr>
+        <w:t>text</w:t>
+      </w:r>
+      <w:r>
+        <w:rPr>
+          <w:rFonts w:ascii="Helvetica Neue Thin" w:hAnsi="Helvetica Neue Thin"/>
+          <w:sz w:val="28"/>
+          <w:szCs w:val="28"/>
+        </w:rPr>
+        <w:t xml:space="preserve"> and the </w:t>
+      </w:r>
+      <w:r>
+        <w:rPr>
+          <w:rFonts w:ascii="Consolas" w:hAnsi="Consolas"/>
+          <w:sz w:val="28"/>
+          <w:szCs w:val="28"/>
+        </w:rPr>
+        <w:t>aria-label</w:t>
+      </w:r>
+      <w:r>
+        <w:rPr>
+          <w:rFonts w:ascii="Helvetica Neue Thin" w:hAnsi="Helvetica Neue Thin"/>
+          <w:sz w:val="28"/>
+          <w:szCs w:val="28"/>
+        </w:rPr>
+        <w:t xml:space="preserve">. Aria Labels are an attribute designed to help assistive technology or screen readers. </w:t>
+      </w:r>
+    </w:p>
+    <w:p>
+      <w:pPr>
+        <w:pStyle w:val="ListParagraph"/>
+        <w:numPr>
+          <w:ilvl w:val="0"/>
+          <w:numId w:val="30"/>
+        </w:numPr>
+        <w:spacing w:line="360" w:lineRule="auto"/>
+        <w:rPr>
+          <w:rFonts w:ascii="Helvetica Neue Thin" w:hAnsi="Helvetica Neue Thin"/>
+          <w:sz w:val="28"/>
+          <w:szCs w:val="28"/>
+        </w:rPr>
+      </w:pPr>
+      <w:r>
+        <w:rPr>
+          <w:rFonts w:ascii="Helvetica Neue Thin" w:hAnsi="Helvetica Neue Thin"/>
+          <w:sz w:val="28"/>
+          <w:szCs w:val="28"/>
+        </w:rPr>
+        <w:t xml:space="preserve">Give the buttons a border of solid yellow. Make sure to use the Hex of yellow and not the word. Change the background </w:t>
+      </w:r>
+      <w:r>
+        <w:rPr>
+          <w:rFonts w:ascii="Helvetica Neue Thin" w:hAnsi="Helvetica Neue Thin"/>
+          <w:sz w:val="28"/>
+          <w:szCs w:val="28"/>
+        </w:rPr>
+        <w:t xml:space="preserve">color and font </w:t>
+      </w:r>
+      <w:proofErr w:type="spellStart"/>
+      <w:r>
+        <w:rPr>
+          <w:rFonts w:ascii="Helvetica Neue Thin" w:hAnsi="Helvetica Neue Thin"/>
+          <w:sz w:val="28"/>
+          <w:szCs w:val="28"/>
+        </w:rPr>
+        <w:t>color</w:t>
+      </w:r>
+      <w:r>
+        <w:rPr>
+          <w:rFonts w:ascii="Helvetica Neue Thin" w:hAnsi="Helvetica Neue Thin"/>
+          <w:sz w:val="28"/>
+          <w:szCs w:val="28"/>
+        </w:rPr>
+        <w:t>of</w:t>
+      </w:r>
+      <w:proofErr w:type="spellEnd"/>
+      <w:r>
+        <w:rPr>
+          <w:rFonts w:ascii="Helvetica Neue Thin" w:hAnsi="Helvetica Neue Thin"/>
+          <w:sz w:val="28"/>
+          <w:szCs w:val="28"/>
+        </w:rPr>
+        <w:t xml:space="preserve"> the button too t</w:t>
+      </w:r>
+      <w:r>
+        <w:rPr>
+          <w:rFonts w:ascii="Helvetica Neue Thin" w:hAnsi="Helvetica Neue Thin"/>
+          <w:sz w:val="28"/>
+          <w:szCs w:val="28"/>
+        </w:rPr>
+        <w:t>o whatever gradients you choose.</w:t>
+      </w:r>
+    </w:p>
+    <w:p>
+      <w:pPr>
+        <w:spacing w:line="360" w:lineRule="auto"/>
+        <w:ind w:left="1080" w:firstLine="360"/>
+        <w:rPr>
+          <w:rFonts w:ascii="Helvetica Neue Thin" w:hAnsi="Helvetica Neue Thin"/>
+          <w:sz w:val="28"/>
+          <w:szCs w:val="28"/>
+        </w:rPr>
+      </w:pPr>
+      <w:r>
+        <w:rPr>
+          <w:rFonts w:ascii="Helvetica Neue Thin" w:hAnsi="Helvetica Neue Thin"/>
+          <w:sz w:val="28"/>
+          <w:szCs w:val="28"/>
+        </w:rPr>
+        <w:t>Hint: the color for the buttons may not be under background-color.</w:t>
+      </w:r>
+    </w:p>
+    <w:p>
+      <w:pPr>
+        <w:pStyle w:val="ListParagraph"/>
+        <w:numPr>
+          <w:ilvl w:val="0"/>
+          <w:numId w:val="30"/>
+        </w:numPr>
+        <w:spacing w:line="360" w:lineRule="auto"/>
+        <w:rPr>
+          <w:rFonts w:ascii="Helvetica Neue Thin" w:hAnsi="Helvetica Neue Thin"/>
+          <w:sz w:val="28"/>
+          <w:szCs w:val="28"/>
+        </w:rPr>
+      </w:pPr>
+      <w:r>
+        <w:rPr>
+          <w:rFonts w:ascii="Helvetica Neue Thin" w:hAnsi="Helvetica Neue Thin"/>
+          <w:sz w:val="28"/>
+          <w:szCs w:val="28"/>
+        </w:rPr>
+        <w:t xml:space="preserve">Change the font at the bottom of the page to “Pizza.ca offered in Cheese”. Make sure you don’t accidently click any </w:t>
+      </w:r>
+      <w:proofErr w:type="gramStart"/>
+      <w:r>
+        <w:rPr>
+          <w:rFonts w:ascii="Helvetica Neue Thin" w:hAnsi="Helvetica Neue Thin"/>
+          <w:sz w:val="28"/>
+          <w:szCs w:val="28"/>
+        </w:rPr>
+        <w:t>buttons,</w:t>
+      </w:r>
+      <w:proofErr w:type="gramEnd"/>
+      <w:r>
+        <w:rPr>
+          <w:rFonts w:ascii="Helvetica Neue Thin" w:hAnsi="Helvetica Neue Thin"/>
+          <w:sz w:val="28"/>
+          <w:szCs w:val="28"/>
+        </w:rPr>
+        <w:t xml:space="preserve"> your changes won’t be remembered. </w:t>
+      </w:r>
+      <w:r>
+        <w:rPr>
+          <w:rFonts w:ascii="Helvetica Neue Thin" w:hAnsi="Helvetica Neue Thin"/>
+          <w:sz w:val="28"/>
+          <w:szCs w:val="28"/>
+        </w:rPr>
+        <w:t xml:space="preserve">Change the writing to white </w:t>
+      </w:r>
+    </w:p>
+    <w:p>
+      <w:pPr>
+        <w:pStyle w:val="ListParagraph"/>
+        <w:numPr>
+          <w:ilvl w:val="0"/>
+          <w:numId w:val="30"/>
+        </w:numPr>
+        <w:spacing w:line="360" w:lineRule="auto"/>
+        <w:rPr>
+          <w:rFonts w:ascii="Helvetica Neue Thin" w:hAnsi="Helvetica Neue Thin"/>
+          <w:sz w:val="28"/>
+          <w:szCs w:val="28"/>
+        </w:rPr>
+      </w:pPr>
+      <w:r>
+        <w:rPr>
+          <w:rFonts w:ascii="Helvetica Neue Thin" w:hAnsi="Helvetica Neue Thin"/>
+          <w:sz w:val="28"/>
+          <w:szCs w:val="28"/>
+        </w:rPr>
+        <w:t xml:space="preserve">The final part of this exercise is changing the “Search by Voice” icon </w:t>
+      </w:r>
+      <w:proofErr w:type="gramStart"/>
+      <w:r>
+        <w:rPr>
+          <w:rFonts w:ascii="Helvetica Neue Thin" w:hAnsi="Helvetica Neue Thin"/>
+          <w:sz w:val="28"/>
+          <w:szCs w:val="28"/>
+        </w:rPr>
+        <w:t>at</w:t>
+      </w:r>
+      <w:proofErr w:type="gramEnd"/>
+      <w:r>
+        <w:rPr>
+          <w:rFonts w:ascii="Helvetica Neue Thin" w:hAnsi="Helvetica Neue Thin"/>
+          <w:sz w:val="28"/>
+          <w:szCs w:val="28"/>
+        </w:rPr>
+        <w:t xml:space="preserve"> the end of the input into a fork. Find the image using the element’s cursor and change the image </w:t>
+      </w:r>
+      <w:proofErr w:type="spellStart"/>
+      <w:proofErr w:type="gramStart"/>
+      <w:r>
+        <w:rPr>
+          <w:rFonts w:ascii="Helvetica Neue Thin" w:hAnsi="Helvetica Neue Thin"/>
+          <w:sz w:val="28"/>
+          <w:szCs w:val="28"/>
+        </w:rPr>
+        <w:t>url</w:t>
+      </w:r>
+      <w:proofErr w:type="spellEnd"/>
+      <w:proofErr w:type="gramEnd"/>
+      <w:r>
+        <w:rPr>
+          <w:rFonts w:ascii="Helvetica Neue Thin" w:hAnsi="Helvetica Neue Thin"/>
+          <w:sz w:val="28"/>
+          <w:szCs w:val="28"/>
+        </w:rPr>
+        <w:t xml:space="preserve"> into a fork. </w:t>
+      </w:r>
+    </w:p>
+    <w:p>
+      <w:pPr>
+        <w:pStyle w:val="ListParagraph"/>
+        <w:spacing w:line="360" w:lineRule="auto"/>
+        <w:ind w:left="1080"/>
+        <w:rPr>
+          <w:rFonts w:ascii="Helvetica Neue Thin" w:hAnsi="Helvetica Neue Thin"/>
+          <w:sz w:val="28"/>
+          <w:szCs w:val="28"/>
+        </w:rPr>
+      </w:pPr>
+      <w:r>
+        <w:rPr>
+          <w:rFonts w:ascii="Helvetica Neue Thin" w:hAnsi="Helvetica Neue Thin"/>
+          <w:sz w:val="28"/>
+          <w:szCs w:val="28"/>
+        </w:rPr>
+        <w:t xml:space="preserve">In the end, your </w:t>
+      </w:r>
+      <w:proofErr w:type="spellStart"/>
+      <w:r>
+        <w:rPr>
+          <w:rFonts w:ascii="Helvetica Neue Thin" w:hAnsi="Helvetica Neue Thin"/>
+          <w:sz w:val="28"/>
+          <w:szCs w:val="28"/>
+        </w:rPr>
+        <w:t>google</w:t>
+      </w:r>
+      <w:proofErr w:type="spellEnd"/>
+      <w:r>
+        <w:rPr>
+          <w:rFonts w:ascii="Helvetica Neue Thin" w:hAnsi="Helvetica Neue Thin"/>
+          <w:sz w:val="28"/>
+          <w:szCs w:val="28"/>
+        </w:rPr>
+        <w:t xml:space="preserve"> page should look something like this:  </w:t>
+      </w:r>
+    </w:p>
+    <w:p>
+      <w:pPr>
+        <w:spacing w:line="360" w:lineRule="auto"/>
+        <w:rPr>
+          <w:rFonts w:ascii="Helvetica Neue Thin" w:hAnsi="Helvetica Neue Thin"/>
+          <w:sz w:val="48"/>
+          <w:szCs w:val="56"/>
+        </w:rPr>
+      </w:pPr>
+      <w:r>
+        <w:rPr>
+          <w:rFonts w:ascii="Helvetica Neue Thin" w:hAnsi="Helvetica Neue Thin"/>
+          <w:sz w:val="48"/>
+          <w:szCs w:val="56"/>
+        </w:rPr>
+        <w:drawing>
+          <wp:inline distT="0" distB="0" distL="0" distR="0" wp14:anchorId="032B6A4B" wp14:editId="7A6691CD">
+            <wp:extent cx="5943600" cy="5293995"/>
+            <wp:effectExtent l="0" t="0" r="0" b="0"/>
+            <wp:docPr id="9" name="Picture 9" descr="Macintosh HD:Users:ivadelic:Desktop:Screen Shot 2015-11-11 at 12.02.16 PM.png"/>
+            <wp:cNvGraphicFramePr>
+              <a:graphicFrameLocks xmlns:a="http://schemas.openxmlformats.org/drawingml/2006/main" noChangeAspect="1"/>
+            </wp:cNvGraphicFramePr>
+            <a:graphic xmlns:a="http://schemas.openxmlformats.org/drawingml/2006/main">
+              <a:graphicData uri="http://schemas.openxmlformats.org/drawingml/2006/picture">
+                <pic:pic xmlns:pic="http://schemas.openxmlformats.org/drawingml/2006/picture">
+                  <pic:nvPicPr>
+                    <pic:cNvPr id="0" name="Picture 3" descr="Macintosh HD:Users:ivadelic:Desktop:Screen Shot 2015-11-11 at 12.02.16 PM.png"/>
+                    <pic:cNvPicPr>
+                      <a:picLocks noChangeAspect="1" noChangeArrowheads="1"/>
+                    </pic:cNvPicPr>
+                  </pic:nvPicPr>
+                  <pic:blipFill>
+                    <a:blip r:embed="rId17">
+                      <a:extLst>
+                        <a:ext uri="{28A0092B-C50C-407E-A947-70E740481C1C}">
+                          <a14:useLocalDpi xmlns:a14="http://schemas.microsoft.com/office/drawing/2010/main" val="0"/>
+                        </a:ext>
+                      </a:extLst>
+                    </a:blip>
+                    <a:srcRect/>
+                    <a:stretch>
+                      <a:fillRect/>
+                    </a:stretch>
+                  </pic:blipFill>
+                  <pic:spPr bwMode="auto">
+                    <a:xfrm>
+                      <a:off x="0" y="0"/>
+                      <a:ext cx="5943600" cy="5293995"/>
+                    </a:xfrm>
+                    <a:prstGeom prst="rect">
+                      <a:avLst/>
+                    </a:prstGeom>
+                    <a:noFill/>
+                    <a:ln>
+                      <a:noFill/>
+                    </a:ln>
+                  </pic:spPr>
+                </pic:pic>
+              </a:graphicData>
+            </a:graphic>
+          </wp:inline>
+        </w:drawing>
+      </w:r>
+    </w:p>
+    <w:p>
+      <w:pPr>
+        <w:pStyle w:val="ListParagraph"/>
+        <w:numPr>
+          <w:ilvl w:val="0"/>
+          <w:numId w:val="34"/>
+        </w:numPr>
+        <w:spacing w:line="360" w:lineRule="auto"/>
+        <w:rPr>
+          <w:rFonts w:ascii="Helvetica Neue Thin" w:hAnsi="Helvetica Neue Thin"/>
+          <w:sz w:val="28"/>
+          <w:szCs w:val="28"/>
+        </w:rPr>
+      </w:pPr>
+      <w:r>
+        <w:rPr>
+          <w:rFonts w:ascii="Helvetica Neue Thin" w:hAnsi="Helvetica Neue Thin"/>
+          <w:sz w:val="28"/>
+          <w:szCs w:val="28"/>
+        </w:rPr>
+        <w:t>The logo bandit is back!</w:t>
+      </w:r>
+      <w:r>
+        <w:rPr>
+          <w:rFonts w:ascii="Helvetica Neue Thin" w:hAnsi="Helvetica Neue Thin"/>
+          <w:sz w:val="28"/>
+          <w:szCs w:val="28"/>
+        </w:rPr>
+        <w:t xml:space="preserve"> </w:t>
+      </w:r>
+      <w:r>
+        <w:rPr>
+          <w:rFonts w:ascii="Helvetica Neue Thin" w:hAnsi="Helvetica Neue Thin"/>
+          <w:sz w:val="28"/>
+          <w:szCs w:val="28"/>
+        </w:rPr>
+        <w:t xml:space="preserve">And he’s making Google into a Pizza haven. </w:t>
+      </w:r>
+    </w:p>
+    <w:p>
+      <w:pPr>
+        <w:spacing w:line="360" w:lineRule="auto"/>
+        <w:rPr>
+          <w:rFonts w:ascii="Helvetica Neue Thin" w:hAnsi="Helvetica Neue Thin"/>
+          <w:sz w:val="48"/>
+          <w:szCs w:val="56"/>
+        </w:rPr>
+      </w:pPr>
+      <w:bookmarkStart w:id="0" w:name="_GoBack"/>
+      <w:bookmarkEnd w:id="0"/>
+    </w:p>
+    <w:p>
+      <w:pPr>
+        <w:spacing w:line="360" w:lineRule="auto"/>
+        <w:rPr>
+          <w:rFonts w:ascii="Helvetica Neue Thin" w:hAnsi="Helvetica Neue Thin"/>
+          <w:sz w:val="48"/>
+          <w:szCs w:val="56"/>
+        </w:rPr>
+      </w:pPr>
+    </w:p>
+    <w:p>
+      <w:pPr>
+        <w:spacing w:line="360" w:lineRule="auto"/>
+        <w:rPr>
+          <w:rFonts w:ascii="Helvetica Neue Thin" w:hAnsi="Helvetica Neue Thin"/>
           <w:sz w:val="48"/>
           <w:szCs w:val="56"/>
         </w:rPr>
@@ -7888,6 +9281,7 @@
         </w:rPr>
         <w:t xml:space="preserve"> </w:t>
       </w:r>
+      <w:proofErr w:type="spellStart"/>
       <w:r>
         <w:rPr>
           <w:rFonts w:ascii="Consolas" w:hAnsi="Consolas"/>
@@ -7896,6 +9290,7 @@
         </w:rPr>
         <w:t>sessionStorage</w:t>
       </w:r>
+      <w:proofErr w:type="spellEnd"/>
       <w:r>
         <w:rPr>
           <w:rFonts w:ascii="Helvetica Neue Thin" w:hAnsi="Helvetica Neue Thin"/>
@@ -7942,7 +9337,7 @@
                     </pic:cNvPicPr>
                   </pic:nvPicPr>
                   <pic:blipFill>
-                    <a:blip r:embed="rId16">
+                    <a:blip r:embed="rId18">
                       <a:extLst>
                         <a:ext uri="{28A0092B-C50C-407E-A947-70E740481C1C}">
                           <a14:useLocalDpi xmlns:a14="http://schemas.microsoft.com/office/drawing/2010/main" val="0"/>
@@ -8091,6 +9486,7 @@
         </w:rPr>
         <w:t xml:space="preserve"> </w:t>
       </w:r>
+      <w:proofErr w:type="spellStart"/>
       <w:r>
         <w:rPr>
           <w:rFonts w:ascii="Consolas" w:hAnsi="Consolas"/>
@@ -8099,6 +9495,7 @@
         </w:rPr>
         <w:t>sessionStorage</w:t>
       </w:r>
+      <w:proofErr w:type="spellEnd"/>
       <w:r>
         <w:rPr>
           <w:rFonts w:ascii="Helvetica Neue Thin" w:hAnsi="Helvetica Neue Thin"/>
@@ -8201,6 +9598,7 @@
         </w:rPr>
         <w:t xml:space="preserve">to use refill the form with values stored in </w:t>
       </w:r>
+      <w:proofErr w:type="spellStart"/>
       <w:r>
         <w:rPr>
           <w:rFonts w:ascii="Consolas" w:hAnsi="Consolas"/>
@@ -8209,6 +9607,7 @@
         </w:rPr>
         <w:t>localStorage</w:t>
       </w:r>
+      <w:proofErr w:type="spellEnd"/>
       <w:r>
         <w:rPr>
           <w:rFonts w:ascii="Helvetica Neue Thin" w:hAnsi="Helvetica Neue Thin"/>
@@ -8243,7 +9642,7 @@
                     </pic:cNvPicPr>
                   </pic:nvPicPr>
                   <pic:blipFill>
-                    <a:blip r:embed="rId17">
+                    <a:blip r:embed="rId19">
                       <a:extLst>
                         <a:ext uri="{28A0092B-C50C-407E-A947-70E740481C1C}">
                           <a14:useLocalDpi xmlns:a14="http://schemas.microsoft.com/office/drawing/2010/main" val="0"/>
@@ -8322,6 +9721,7 @@
         </w:rPr>
         <w:t xml:space="preserve">If you click Cancel, the </w:t>
       </w:r>
+      <w:proofErr w:type="spellStart"/>
       <w:r>
         <w:rPr>
           <w:rFonts w:ascii="Consolas" w:hAnsi="Consolas"/>
@@ -8330,6 +9730,7 @@
         </w:rPr>
         <w:t>localStorage</w:t>
       </w:r>
+      <w:proofErr w:type="spellEnd"/>
       <w:r>
         <w:rPr>
           <w:rFonts w:ascii="Helvetica Neue Thin" w:hAnsi="Helvetica Neue Thin"/>
@@ -8393,6 +9794,7 @@
         </w:rPr>
         <w:t xml:space="preserve">they will be saved into </w:t>
       </w:r>
+      <w:proofErr w:type="spellStart"/>
       <w:r>
         <w:rPr>
           <w:rFonts w:ascii="Consolas" w:hAnsi="Consolas"/>
@@ -8401,6 +9803,7 @@
         </w:rPr>
         <w:t>sessionStorage</w:t>
       </w:r>
+      <w:proofErr w:type="spellEnd"/>
       <w:r>
         <w:rPr>
           <w:rFonts w:ascii="Helvetica Neue Thin" w:hAnsi="Helvetica Neue Thin"/>
@@ -8522,13 +9925,33 @@
         </w:rPr>
         <w:t xml:space="preserve">In the </w:t>
       </w:r>
-      <w:r>
-        <w:rPr>
-          <w:rFonts w:ascii="Consolas" w:hAnsi="Consolas"/>
-          <w:sz w:val="28"/>
-          <w:szCs w:val="28"/>
-        </w:rPr>
-        <w:t xml:space="preserve">addLoadEvents() </w:t>
+      <w:proofErr w:type="spellStart"/>
+      <w:proofErr w:type="gramStart"/>
+      <w:r>
+        <w:rPr>
+          <w:rFonts w:ascii="Consolas" w:hAnsi="Consolas"/>
+          <w:sz w:val="28"/>
+          <w:szCs w:val="28"/>
+        </w:rPr>
+        <w:t>addLoadEvents</w:t>
+      </w:r>
+      <w:proofErr w:type="spellEnd"/>
+      <w:r>
+        <w:rPr>
+          <w:rFonts w:ascii="Consolas" w:hAnsi="Consolas"/>
+          <w:sz w:val="28"/>
+          <w:szCs w:val="28"/>
+        </w:rPr>
+        <w:t>(</w:t>
+      </w:r>
+      <w:proofErr w:type="gramEnd"/>
+      <w:r>
+        <w:rPr>
+          <w:rFonts w:ascii="Consolas" w:hAnsi="Consolas"/>
+          <w:sz w:val="28"/>
+          <w:szCs w:val="28"/>
+        </w:rPr>
+        <w:t xml:space="preserve">) </w:t>
       </w:r>
       <w:r>
         <w:rPr>
@@ -8577,6 +10000,7 @@
         </w:rPr>
         <w:t xml:space="preserve">events to save the associated key/value pair in </w:t>
       </w:r>
+      <w:proofErr w:type="spellStart"/>
       <w:r>
         <w:rPr>
           <w:rFonts w:ascii="Consolas" w:hAnsi="Consolas"/>
@@ -8585,6 +10009,7 @@
         </w:rPr>
         <w:t>sessionStorage</w:t>
       </w:r>
+      <w:proofErr w:type="spellEnd"/>
       <w:r>
         <w:rPr>
           <w:rFonts w:ascii="Helvetica Neue Thin" w:hAnsi="Helvetica Neue Thin"/>
@@ -8640,6 +10065,7 @@
         </w:rPr>
         <w:t xml:space="preserve"> </w:t>
       </w:r>
+      <w:proofErr w:type="spellStart"/>
       <w:r>
         <w:rPr>
           <w:rFonts w:ascii="Consolas" w:hAnsi="Consolas"/>
@@ -8648,6 +10074,7 @@
         </w:rPr>
         <w:t>saveAnswers</w:t>
       </w:r>
+      <w:proofErr w:type="spellEnd"/>
       <w:r>
         <w:rPr>
           <w:rFonts w:ascii="Helvetica Neue Thin" w:hAnsi="Helvetica Neue Thin"/>
@@ -8679,13 +10106,23 @@
         </w:rPr>
         <w:t xml:space="preserve">Call the </w:t>
       </w:r>
-      <w:r>
-        <w:rPr>
-          <w:rFonts w:ascii="Consolas" w:hAnsi="Consolas"/>
-          <w:sz w:val="28"/>
-          <w:szCs w:val="28"/>
-        </w:rPr>
-        <w:t>refill()</w:t>
+      <w:proofErr w:type="gramStart"/>
+      <w:r>
+        <w:rPr>
+          <w:rFonts w:ascii="Consolas" w:hAnsi="Consolas"/>
+          <w:sz w:val="28"/>
+          <w:szCs w:val="28"/>
+        </w:rPr>
+        <w:t>refill(</w:t>
+      </w:r>
+      <w:proofErr w:type="gramEnd"/>
+      <w:r>
+        <w:rPr>
+          <w:rFonts w:ascii="Consolas" w:hAnsi="Consolas"/>
+          <w:sz w:val="28"/>
+          <w:szCs w:val="28"/>
+        </w:rPr>
+        <w:t>)</w:t>
       </w:r>
       <w:r>
         <w:rPr>
@@ -8718,13 +10155,33 @@
         </w:rPr>
         <w:t xml:space="preserve">Write the code in the </w:t>
       </w:r>
-      <w:r>
-        <w:rPr>
-          <w:rFonts w:ascii="Consolas" w:hAnsi="Consolas"/>
-          <w:sz w:val="28"/>
-          <w:szCs w:val="28"/>
-        </w:rPr>
-        <w:t>saveAnswers()</w:t>
+      <w:proofErr w:type="spellStart"/>
+      <w:proofErr w:type="gramStart"/>
+      <w:r>
+        <w:rPr>
+          <w:rFonts w:ascii="Consolas" w:hAnsi="Consolas"/>
+          <w:sz w:val="28"/>
+          <w:szCs w:val="28"/>
+        </w:rPr>
+        <w:t>saveAnswers</w:t>
+      </w:r>
+      <w:proofErr w:type="spellEnd"/>
+      <w:r>
+        <w:rPr>
+          <w:rFonts w:ascii="Consolas" w:hAnsi="Consolas"/>
+          <w:sz w:val="28"/>
+          <w:szCs w:val="28"/>
+        </w:rPr>
+        <w:t>(</w:t>
+      </w:r>
+      <w:proofErr w:type="gramEnd"/>
+      <w:r>
+        <w:rPr>
+          <w:rFonts w:ascii="Consolas" w:hAnsi="Consolas"/>
+          <w:sz w:val="28"/>
+          <w:szCs w:val="28"/>
+        </w:rPr>
+        <w:t>)</w:t>
       </w:r>
       <w:r>
         <w:rPr>
@@ -8740,8 +10197,18 @@
           <w:sz w:val="28"/>
           <w:szCs w:val="28"/>
         </w:rPr>
-        <w:t xml:space="preserve"> localStorage</w:t>
-      </w:r>
+        <w:t xml:space="preserve"> </w:t>
+      </w:r>
+      <w:proofErr w:type="spellStart"/>
+      <w:r>
+        <w:rPr>
+          <w:rFonts w:ascii="Consolas" w:hAnsi="Consolas"/>
+          <w:sz w:val="28"/>
+          <w:szCs w:val="28"/>
+        </w:rPr>
+        <w:t>localStorage</w:t>
+      </w:r>
+      <w:proofErr w:type="spellEnd"/>
       <w:r>
         <w:rPr>
           <w:rFonts w:ascii="Helvetica Neue Thin" w:hAnsi="Helvetica Neue Thin"/>
@@ -8773,13 +10240,23 @@
         </w:rPr>
         <w:t xml:space="preserve">The </w:t>
       </w:r>
-      <w:r>
-        <w:rPr>
-          <w:rFonts w:ascii="Consolas" w:hAnsi="Consolas"/>
-          <w:sz w:val="28"/>
-          <w:szCs w:val="28"/>
-        </w:rPr>
-        <w:t>refill()</w:t>
+      <w:proofErr w:type="gramStart"/>
+      <w:r>
+        <w:rPr>
+          <w:rFonts w:ascii="Consolas" w:hAnsi="Consolas"/>
+          <w:sz w:val="28"/>
+          <w:szCs w:val="28"/>
+        </w:rPr>
+        <w:t>refill(</w:t>
+      </w:r>
+      <w:proofErr w:type="gramEnd"/>
+      <w:r>
+        <w:rPr>
+          <w:rFonts w:ascii="Consolas" w:hAnsi="Consolas"/>
+          <w:sz w:val="28"/>
+          <w:szCs w:val="28"/>
+        </w:rPr>
+        <w:t>)</w:t>
       </w:r>
       <w:r>
         <w:rPr>
@@ -8804,21 +10281,41 @@
           <w:szCs w:val="28"/>
         </w:rPr>
       </w:pPr>
-      <w:r>
-        <w:rPr>
-          <w:rFonts w:ascii="Helvetica Neue Thin" w:hAnsi="Helvetica Neue Thin"/>
-          <w:sz w:val="28"/>
-          <w:szCs w:val="28"/>
-        </w:rPr>
-        <w:t xml:space="preserve">calls </w:t>
-      </w:r>
-      <w:r>
-        <w:rPr>
-          <w:rFonts w:ascii="Consolas" w:hAnsi="Consolas"/>
-          <w:sz w:val="28"/>
-          <w:szCs w:val="28"/>
-        </w:rPr>
-        <w:t>hasAnswers()</w:t>
+      <w:proofErr w:type="gramStart"/>
+      <w:r>
+        <w:rPr>
+          <w:rFonts w:ascii="Helvetica Neue Thin" w:hAnsi="Helvetica Neue Thin"/>
+          <w:sz w:val="28"/>
+          <w:szCs w:val="28"/>
+        </w:rPr>
+        <w:t>calls</w:t>
+      </w:r>
+      <w:proofErr w:type="gramEnd"/>
+      <w:r>
+        <w:rPr>
+          <w:rFonts w:ascii="Helvetica Neue Thin" w:hAnsi="Helvetica Neue Thin"/>
+          <w:sz w:val="28"/>
+          <w:szCs w:val="28"/>
+        </w:rPr>
+        <w:t xml:space="preserve"> </w:t>
+      </w:r>
+      <w:proofErr w:type="spellStart"/>
+      <w:r>
+        <w:rPr>
+          <w:rFonts w:ascii="Consolas" w:hAnsi="Consolas"/>
+          <w:sz w:val="28"/>
+          <w:szCs w:val="28"/>
+        </w:rPr>
+        <w:t>hasAnswers</w:t>
+      </w:r>
+      <w:proofErr w:type="spellEnd"/>
+      <w:r>
+        <w:rPr>
+          <w:rFonts w:ascii="Consolas" w:hAnsi="Consolas"/>
+          <w:sz w:val="28"/>
+          <w:szCs w:val="28"/>
+        </w:rPr>
+        <w:t>()</w:t>
       </w:r>
       <w:r>
         <w:rPr>
@@ -8859,13 +10356,23 @@
           <w:szCs w:val="28"/>
         </w:rPr>
       </w:pPr>
-      <w:r>
-        <w:rPr>
-          <w:rFonts w:ascii="Helvetica Neue Thin" w:hAnsi="Helvetica Neue Thin"/>
-          <w:sz w:val="28"/>
-          <w:szCs w:val="28"/>
-        </w:rPr>
-        <w:t>declares some variables:</w:t>
+      <w:proofErr w:type="gramStart"/>
+      <w:r>
+        <w:rPr>
+          <w:rFonts w:ascii="Helvetica Neue Thin" w:hAnsi="Helvetica Neue Thin"/>
+          <w:sz w:val="28"/>
+          <w:szCs w:val="28"/>
+        </w:rPr>
+        <w:t>declares</w:t>
+      </w:r>
+      <w:proofErr w:type="gramEnd"/>
+      <w:r>
+        <w:rPr>
+          <w:rFonts w:ascii="Helvetica Neue Thin" w:hAnsi="Helvetica Neue Thin"/>
+          <w:sz w:val="28"/>
+          <w:szCs w:val="28"/>
+        </w:rPr>
+        <w:t xml:space="preserve"> some variables:</w:t>
       </w:r>
     </w:p>
     <w:p>
@@ -8890,6 +10397,7 @@
         </w:rPr>
         <w:t xml:space="preserve"> </w:t>
       </w:r>
+      <w:proofErr w:type="gramStart"/>
       <w:r>
         <w:rPr>
           <w:rFonts w:ascii="Consolas" w:hAnsi="Consolas"/>
@@ -8898,6 +10406,7 @@
         </w:rPr>
         <w:t>confirmed</w:t>
       </w:r>
+      <w:proofErr w:type="gramEnd"/>
       <w:r>
         <w:rPr>
           <w:rFonts w:ascii="Helvetica Neue Thin" w:hAnsi="Helvetica Neue Thin"/>
@@ -8937,6 +10446,8 @@
           <w:szCs w:val="28"/>
         </w:rPr>
       </w:pPr>
+      <w:proofErr w:type="spellStart"/>
+      <w:proofErr w:type="gramStart"/>
       <w:r>
         <w:rPr>
           <w:rFonts w:ascii="Consolas" w:hAnsi="Consolas"/>
@@ -8945,6 +10456,8 @@
         </w:rPr>
         <w:t>msg</w:t>
       </w:r>
+      <w:proofErr w:type="spellEnd"/>
+      <w:proofErr w:type="gramEnd"/>
       <w:r>
         <w:rPr>
           <w:rFonts w:ascii="Helvetica Neue Thin" w:hAnsi="Helvetica Neue Thin"/>
@@ -8968,6 +10481,7 @@
           <w:szCs w:val="28"/>
         </w:rPr>
       </w:pPr>
+      <w:proofErr w:type="gramStart"/>
       <w:r>
         <w:rPr>
           <w:rFonts w:ascii="Consolas" w:hAnsi="Consolas"/>
@@ -8976,6 +10490,7 @@
         </w:rPr>
         <w:t>questions</w:t>
       </w:r>
+      <w:proofErr w:type="gramEnd"/>
       <w:r>
         <w:rPr>
           <w:rFonts w:ascii="Helvetica Neue Thin" w:hAnsi="Helvetica Neue Thin"/>
@@ -8999,13 +10514,23 @@
           <w:szCs w:val="28"/>
         </w:rPr>
       </w:pPr>
-      <w:r>
-        <w:rPr>
-          <w:rFonts w:ascii="Helvetica Neue Thin" w:hAnsi="Helvetica Neue Thin"/>
-          <w:sz w:val="28"/>
-          <w:szCs w:val="28"/>
-        </w:rPr>
-        <w:t>loops through the inputs. On the first iteration, it prompts the user with</w:t>
+      <w:proofErr w:type="gramStart"/>
+      <w:r>
+        <w:rPr>
+          <w:rFonts w:ascii="Helvetica Neue Thin" w:hAnsi="Helvetica Neue Thin"/>
+          <w:sz w:val="28"/>
+          <w:szCs w:val="28"/>
+        </w:rPr>
+        <w:t>loops</w:t>
+      </w:r>
+      <w:proofErr w:type="gramEnd"/>
+      <w:r>
+        <w:rPr>
+          <w:rFonts w:ascii="Helvetica Neue Thin" w:hAnsi="Helvetica Neue Thin"/>
+          <w:sz w:val="28"/>
+          <w:szCs w:val="28"/>
+        </w:rPr>
+        <w:t xml:space="preserve"> through the inputs. On the first iteration, it prompts the user with</w:t>
       </w:r>
       <w:r>
         <w:rPr>
@@ -9056,13 +10581,33 @@
         </w:rPr>
         <w:t xml:space="preserve">the </w:t>
       </w:r>
-      <w:r>
-        <w:rPr>
-          <w:rFonts w:ascii="Consolas" w:hAnsi="Consolas"/>
-          <w:sz w:val="28"/>
-          <w:szCs w:val="28"/>
-        </w:rPr>
-        <w:t>deleteAnswers()</w:t>
+      <w:proofErr w:type="spellStart"/>
+      <w:proofErr w:type="gramStart"/>
+      <w:r>
+        <w:rPr>
+          <w:rFonts w:ascii="Consolas" w:hAnsi="Consolas"/>
+          <w:sz w:val="28"/>
+          <w:szCs w:val="28"/>
+        </w:rPr>
+        <w:t>deleteAnswers</w:t>
+      </w:r>
+      <w:proofErr w:type="spellEnd"/>
+      <w:r>
+        <w:rPr>
+          <w:rFonts w:ascii="Consolas" w:hAnsi="Consolas"/>
+          <w:sz w:val="28"/>
+          <w:szCs w:val="28"/>
+        </w:rPr>
+        <w:t>(</w:t>
+      </w:r>
+      <w:proofErr w:type="gramEnd"/>
+      <w:r>
+        <w:rPr>
+          <w:rFonts w:ascii="Consolas" w:hAnsi="Consolas"/>
+          <w:sz w:val="28"/>
+          <w:szCs w:val="28"/>
+        </w:rPr>
+        <w:t>)</w:t>
       </w:r>
       <w:r>
         <w:rPr>
@@ -9143,6 +10688,7 @@
         </w:rPr>
         <w:t xml:space="preserve">ocation (based on the value of </w:t>
       </w:r>
+      <w:proofErr w:type="spellStart"/>
       <w:r>
         <w:rPr>
           <w:rFonts w:ascii="Consolas" w:hAnsi="Consolas"/>
@@ -9151,6 +10697,7 @@
         </w:rPr>
         <w:t>fillFrom</w:t>
       </w:r>
+      <w:proofErr w:type="spellEnd"/>
       <w:r>
         <w:rPr>
           <w:rFonts w:ascii="Helvetica Neue Thin" w:hAnsi="Helvetica Neue Thin"/>
@@ -9300,13 +10847,23 @@
         </w:rPr>
         <w:t xml:space="preserve">the Date object prototype with a </w:t>
       </w:r>
-      <w:r>
-        <w:rPr>
-          <w:rFonts w:ascii="Consolas" w:hAnsi="Consolas"/>
-          <w:sz w:val="28"/>
-          <w:szCs w:val="28"/>
-        </w:rPr>
-        <w:t>format()</w:t>
+      <w:proofErr w:type="gramStart"/>
+      <w:r>
+        <w:rPr>
+          <w:rFonts w:ascii="Consolas" w:hAnsi="Consolas"/>
+          <w:sz w:val="28"/>
+          <w:szCs w:val="28"/>
+        </w:rPr>
+        <w:t>format(</w:t>
+      </w:r>
+      <w:proofErr w:type="gramEnd"/>
+      <w:r>
+        <w:rPr>
+          <w:rFonts w:ascii="Consolas" w:hAnsi="Consolas"/>
+          <w:sz w:val="28"/>
+          <w:szCs w:val="28"/>
+        </w:rPr>
+        <w:t>)</w:t>
       </w:r>
       <w:r>
         <w:rPr>
@@ -9327,13 +10884,25 @@
           <w:szCs w:val="28"/>
         </w:rPr>
       </w:pPr>
-      <w:r>
-        <w:rPr>
-          <w:rFonts w:ascii="Consolas" w:hAnsi="Consolas"/>
-          <w:sz w:val="28"/>
-          <w:szCs w:val="28"/>
-        </w:rPr>
-        <w:t>var now = new Date();</w:t>
+      <w:proofErr w:type="spellStart"/>
+      <w:proofErr w:type="gramStart"/>
+      <w:r>
+        <w:rPr>
+          <w:rFonts w:ascii="Consolas" w:hAnsi="Consolas"/>
+          <w:sz w:val="28"/>
+          <w:szCs w:val="28"/>
+        </w:rPr>
+        <w:t>var</w:t>
+      </w:r>
+      <w:proofErr w:type="spellEnd"/>
+      <w:proofErr w:type="gramEnd"/>
+      <w:r>
+        <w:rPr>
+          <w:rFonts w:ascii="Consolas" w:hAnsi="Consolas"/>
+          <w:sz w:val="28"/>
+          <w:szCs w:val="28"/>
+        </w:rPr>
+        <w:t xml:space="preserve"> now = new Date();</w:t>
       </w:r>
     </w:p>
     <w:p>
@@ -9346,13 +10915,97 @@
           <w:szCs w:val="28"/>
         </w:rPr>
       </w:pPr>
-      <w:r>
-        <w:rPr>
-          <w:rFonts w:ascii="Consolas" w:hAnsi="Consolas"/>
-          <w:sz w:val="28"/>
-          <w:szCs w:val="28"/>
-        </w:rPr>
-        <w:t>var dateMask = "yyyy-mm-dd H:MM:ss";</w:t>
+      <w:proofErr w:type="spellStart"/>
+      <w:proofErr w:type="gramStart"/>
+      <w:r>
+        <w:rPr>
+          <w:rFonts w:ascii="Consolas" w:hAnsi="Consolas"/>
+          <w:sz w:val="28"/>
+          <w:szCs w:val="28"/>
+        </w:rPr>
+        <w:t>var</w:t>
+      </w:r>
+      <w:proofErr w:type="spellEnd"/>
+      <w:proofErr w:type="gramEnd"/>
+      <w:r>
+        <w:rPr>
+          <w:rFonts w:ascii="Consolas" w:hAnsi="Consolas"/>
+          <w:sz w:val="28"/>
+          <w:szCs w:val="28"/>
+        </w:rPr>
+        <w:t xml:space="preserve"> </w:t>
+      </w:r>
+      <w:proofErr w:type="spellStart"/>
+      <w:r>
+        <w:rPr>
+          <w:rFonts w:ascii="Consolas" w:hAnsi="Consolas"/>
+          <w:sz w:val="28"/>
+          <w:szCs w:val="28"/>
+        </w:rPr>
+        <w:t>dateMask</w:t>
+      </w:r>
+      <w:proofErr w:type="spellEnd"/>
+      <w:r>
+        <w:rPr>
+          <w:rFonts w:ascii="Consolas" w:hAnsi="Consolas"/>
+          <w:sz w:val="28"/>
+          <w:szCs w:val="28"/>
+        </w:rPr>
+        <w:t xml:space="preserve"> = "</w:t>
+      </w:r>
+      <w:proofErr w:type="spellStart"/>
+      <w:r>
+        <w:rPr>
+          <w:rFonts w:ascii="Consolas" w:hAnsi="Consolas"/>
+          <w:sz w:val="28"/>
+          <w:szCs w:val="28"/>
+        </w:rPr>
+        <w:t>yyyy</w:t>
+      </w:r>
+      <w:proofErr w:type="spellEnd"/>
+      <w:r>
+        <w:rPr>
+          <w:rFonts w:ascii="Consolas" w:hAnsi="Consolas"/>
+          <w:sz w:val="28"/>
+          <w:szCs w:val="28"/>
+        </w:rPr>
+        <w:t>-mm-</w:t>
+      </w:r>
+      <w:proofErr w:type="spellStart"/>
+      <w:r>
+        <w:rPr>
+          <w:rFonts w:ascii="Consolas" w:hAnsi="Consolas"/>
+          <w:sz w:val="28"/>
+          <w:szCs w:val="28"/>
+        </w:rPr>
+        <w:t>dd</w:t>
+      </w:r>
+      <w:proofErr w:type="spellEnd"/>
+      <w:r>
+        <w:rPr>
+          <w:rFonts w:ascii="Consolas" w:hAnsi="Consolas"/>
+          <w:sz w:val="28"/>
+          <w:szCs w:val="28"/>
+        </w:rPr>
+        <w:t xml:space="preserve"> </w:t>
+      </w:r>
+      <w:proofErr w:type="spellStart"/>
+      <w:r>
+        <w:rPr>
+          <w:rFonts w:ascii="Consolas" w:hAnsi="Consolas"/>
+          <w:sz w:val="28"/>
+          <w:szCs w:val="28"/>
+        </w:rPr>
+        <w:t>H:MM:ss</w:t>
+      </w:r>
+      <w:proofErr w:type="spellEnd"/>
+      <w:r>
+        <w:rPr>
+          <w:rFonts w:ascii="Consolas" w:hAnsi="Consolas"/>
+          <w:sz w:val="28"/>
+          <w:szCs w:val="28"/>
+        </w:rPr>
+        <w:t>";</w:t>
       </w:r>
     </w:p>
     <w:p>
@@ -9365,13 +11018,79 @@
           <w:szCs w:val="28"/>
         </w:rPr>
       </w:pPr>
-      <w:r>
-        <w:rPr>
-          <w:rFonts w:ascii="Consolas" w:hAnsi="Consolas"/>
-          <w:sz w:val="28"/>
-          <w:szCs w:val="28"/>
-        </w:rPr>
-        <w:t>var formattedNow = now.format(dateMask);</w:t>
+      <w:proofErr w:type="spellStart"/>
+      <w:proofErr w:type="gramStart"/>
+      <w:r>
+        <w:rPr>
+          <w:rFonts w:ascii="Consolas" w:hAnsi="Consolas"/>
+          <w:sz w:val="28"/>
+          <w:szCs w:val="28"/>
+        </w:rPr>
+        <w:t>var</w:t>
+      </w:r>
+      <w:proofErr w:type="spellEnd"/>
+      <w:proofErr w:type="gramEnd"/>
+      <w:r>
+        <w:rPr>
+          <w:rFonts w:ascii="Consolas" w:hAnsi="Consolas"/>
+          <w:sz w:val="28"/>
+          <w:szCs w:val="28"/>
+        </w:rPr>
+        <w:t xml:space="preserve"> </w:t>
+      </w:r>
+      <w:proofErr w:type="spellStart"/>
+      <w:r>
+        <w:rPr>
+          <w:rFonts w:ascii="Consolas" w:hAnsi="Consolas"/>
+          <w:sz w:val="28"/>
+          <w:szCs w:val="28"/>
+        </w:rPr>
+        <w:t>formattedNow</w:t>
+      </w:r>
+      <w:proofErr w:type="spellEnd"/>
+      <w:r>
+        <w:rPr>
+          <w:rFonts w:ascii="Consolas" w:hAnsi="Consolas"/>
+          <w:sz w:val="28"/>
+          <w:szCs w:val="28"/>
+        </w:rPr>
+        <w:t xml:space="preserve"> = </w:t>
+      </w:r>
+      <w:proofErr w:type="spellStart"/>
+      <w:r>
+        <w:rPr>
+          <w:rFonts w:ascii="Consolas" w:hAnsi="Consolas"/>
+          <w:sz w:val="28"/>
+          <w:szCs w:val="28"/>
+        </w:rPr>
+        <w:t>now.format</w:t>
+      </w:r>
+      <w:proofErr w:type="spellEnd"/>
+      <w:r>
+        <w:rPr>
+          <w:rFonts w:ascii="Consolas" w:hAnsi="Consolas"/>
+          <w:sz w:val="28"/>
+          <w:szCs w:val="28"/>
+        </w:rPr>
+        <w:t>(</w:t>
+      </w:r>
+      <w:proofErr w:type="spellStart"/>
+      <w:r>
+        <w:rPr>
+          <w:rFonts w:ascii="Consolas" w:hAnsi="Consolas"/>
+          <w:sz w:val="28"/>
+          <w:szCs w:val="28"/>
+        </w:rPr>
+        <w:t>dateMask</w:t>
+      </w:r>
+      <w:proofErr w:type="spellEnd"/>
+      <w:r>
+        <w:rPr>
+          <w:rFonts w:ascii="Consolas" w:hAnsi="Consolas"/>
+          <w:sz w:val="28"/>
+          <w:szCs w:val="28"/>
+        </w:rPr>
+        <w:t>);</w:t>
       </w:r>
     </w:p>
     <w:p>
@@ -9430,6 +11149,7 @@
         </w:rPr>
         <w:t xml:space="preserve">You will need to store the date in </w:t>
       </w:r>
+      <w:proofErr w:type="spellStart"/>
       <w:r>
         <w:rPr>
           <w:rFonts w:ascii="Consolas" w:hAnsi="Consolas"/>
@@ -9438,6 +11158,7 @@
         </w:rPr>
         <w:t>sessionStorage</w:t>
       </w:r>
+      <w:proofErr w:type="spellEnd"/>
       <w:r>
         <w:rPr>
           <w:rFonts w:ascii="Helvetica Neue Thin" w:hAnsi="Helvetica Neue Thin"/>
@@ -9446,6 +11167,7 @@
         </w:rPr>
         <w:t xml:space="preserve"> and </w:t>
       </w:r>
+      <w:proofErr w:type="spellStart"/>
       <w:r>
         <w:rPr>
           <w:rFonts w:ascii="Consolas" w:hAnsi="Consolas"/>
@@ -9454,6 +11176,7 @@
         </w:rPr>
         <w:t>localStorage</w:t>
       </w:r>
+      <w:proofErr w:type="spellEnd"/>
       <w:r>
         <w:rPr>
           <w:rFonts w:ascii="Helvetica Neue Thin" w:hAnsi="Helvetica Neue Thin"/>
@@ -9493,6 +11216,7 @@
         </w:rPr>
         <w:t xml:space="preserve">Note that the </w:t>
       </w:r>
+      <w:proofErr w:type="spellStart"/>
       <w:r>
         <w:rPr>
           <w:rFonts w:ascii="Consolas" w:hAnsi="Consolas"/>
@@ -9501,6 +11225,7 @@
         </w:rPr>
         <w:t>dateMask</w:t>
       </w:r>
+      <w:proofErr w:type="spellEnd"/>
       <w:r>
         <w:rPr>
           <w:rFonts w:ascii="Helvetica Neue Thin" w:hAnsi="Helvetica Neue Thin"/>
@@ -9708,7 +11433,25 @@
           <w:sz w:val="28"/>
           <w:szCs w:val="28"/>
         </w:rPr>
-        <w:t>change the stylesheet reference to point to style-html5.css.</w:t>
+        <w:t xml:space="preserve">change the </w:t>
+      </w:r>
+      <w:proofErr w:type="spellStart"/>
+      <w:r>
+        <w:rPr>
+          <w:rFonts w:ascii="Helvetica Neue Thin" w:hAnsi="Helvetica Neue Thin"/>
+          <w:sz w:val="28"/>
+          <w:szCs w:val="28"/>
+        </w:rPr>
+        <w:t>stylesheet</w:t>
+      </w:r>
+      <w:proofErr w:type="spellEnd"/>
+      <w:r>
+        <w:rPr>
+          <w:rFonts w:ascii="Helvetica Neue Thin" w:hAnsi="Helvetica Neue Thin"/>
+          <w:sz w:val="28"/>
+          <w:szCs w:val="28"/>
+        </w:rPr>
+        <w:t xml:space="preserve"> reference to point to style-html5.css.</w:t>
       </w:r>
     </w:p>
     <w:p>
@@ -9764,11 +11507,29 @@
           <w:sz w:val="28"/>
           <w:szCs w:val="56"/>
         </w:rPr>
-        <w:t xml:space="preserve">ADD.. </w:t>
+        <w:t>ADD</w:t>
+      </w:r>
+      <w:proofErr w:type="gramStart"/>
+      <w:r>
+        <w:rPr>
+          <w:rFonts w:ascii="Helvetica Neue Thin" w:hAnsi="Helvetica Neue Thin"/>
+          <w:sz w:val="28"/>
+          <w:szCs w:val="56"/>
+        </w:rPr>
+        <w:t>..</w:t>
+      </w:r>
+      <w:proofErr w:type="gramEnd"/>
+      <w:r>
+        <w:rPr>
+          <w:rFonts w:ascii="Helvetica Neue Thin" w:hAnsi="Helvetica Neue Thin"/>
+          <w:sz w:val="28"/>
+          <w:szCs w:val="56"/>
+        </w:rPr>
+        <w:t xml:space="preserve"> </w:t>
       </w:r>
     </w:p>
     <w:sectPr>
-      <w:footerReference w:type="default" r:id="rId18"/>
+      <w:footerReference w:type="default" r:id="rId20"/>
       <w:pgSz w:w="12240" w:h="15840"/>
       <w:pgMar w:top="1440" w:right="1440" w:bottom="1440" w:left="1440" w:header="708" w:footer="708" w:gutter="0"/>
       <w:cols w:space="708"/>
@@ -9978,6 +11739,95 @@
     </w:lvl>
   </w:abstractNum>
   <w:abstractNum w:abstractNumId="1">
+    <w:nsid w:val="0C6E7C8E"/>
+    <w:multiLevelType w:val="multilevel"/>
+    <w:tmpl w:val="EB0CE8F4"/>
+    <w:lvl w:ilvl="0">
+      <w:start w:val="1"/>
+      <w:numFmt w:val="lowerLetter"/>
+      <w:lvlText w:val="%1."/>
+      <w:lvlJc w:val="left"/>
+      <w:pPr>
+        <w:ind w:left="360" w:hanging="360"/>
+      </w:pPr>
+      <w:rPr>
+        <w:rFonts w:hint="default"/>
+      </w:rPr>
+    </w:lvl>
+    <w:lvl w:ilvl="1">
+      <w:start w:val="1"/>
+      <w:numFmt w:val="lowerLetter"/>
+      <w:lvlText w:val="%2."/>
+      <w:lvlJc w:val="left"/>
+      <w:pPr>
+        <w:ind w:left="1080" w:hanging="360"/>
+      </w:pPr>
+    </w:lvl>
+    <w:lvl w:ilvl="2">
+      <w:start w:val="1"/>
+      <w:numFmt w:val="lowerRoman"/>
+      <w:lvlText w:val="%3."/>
+      <w:lvlJc w:val="right"/>
+      <w:pPr>
+        <w:ind w:left="1800" w:hanging="180"/>
+      </w:pPr>
+    </w:lvl>
+    <w:lvl w:ilvl="3">
+      <w:start w:val="1"/>
+      <w:numFmt w:val="decimal"/>
+      <w:lvlText w:val="%4."/>
+      <w:lvlJc w:val="left"/>
+      <w:pPr>
+        <w:ind w:left="2520" w:hanging="360"/>
+      </w:pPr>
+    </w:lvl>
+    <w:lvl w:ilvl="4">
+      <w:start w:val="1"/>
+      <w:numFmt w:val="lowerLetter"/>
+      <w:lvlText w:val="%5."/>
+      <w:lvlJc w:val="left"/>
+      <w:pPr>
+        <w:ind w:left="3240" w:hanging="360"/>
+      </w:pPr>
+    </w:lvl>
+    <w:lvl w:ilvl="5">
+      <w:start w:val="1"/>
+      <w:numFmt w:val="lowerRoman"/>
+      <w:lvlText w:val="%6."/>
+      <w:lvlJc w:val="right"/>
+      <w:pPr>
+        <w:ind w:left="3960" w:hanging="180"/>
+      </w:pPr>
+    </w:lvl>
+    <w:lvl w:ilvl="6">
+      <w:start w:val="1"/>
+      <w:numFmt w:val="decimal"/>
+      <w:lvlText w:val="%7."/>
+      <w:lvlJc w:val="left"/>
+      <w:pPr>
+        <w:ind w:left="4680" w:hanging="360"/>
+      </w:pPr>
+    </w:lvl>
+    <w:lvl w:ilvl="7">
+      <w:start w:val="1"/>
+      <w:numFmt w:val="lowerLetter"/>
+      <w:lvlText w:val="%8."/>
+      <w:lvlJc w:val="left"/>
+      <w:pPr>
+        <w:ind w:left="5400" w:hanging="360"/>
+      </w:pPr>
+    </w:lvl>
+    <w:lvl w:ilvl="8">
+      <w:start w:val="1"/>
+      <w:numFmt w:val="lowerRoman"/>
+      <w:lvlText w:val="%9."/>
+      <w:lvlJc w:val="right"/>
+      <w:pPr>
+        <w:ind w:left="6120" w:hanging="180"/>
+      </w:pPr>
+    </w:lvl>
+  </w:abstractNum>
+  <w:abstractNum w:abstractNumId="2">
     <w:nsid w:val="0EBB4393"/>
     <w:multiLevelType w:val="hybridMultilevel"/>
     <w:tmpl w:val="0722F6EC"/>
@@ -10066,7 +11916,7 @@
       </w:pPr>
     </w:lvl>
   </w:abstractNum>
-  <w:abstractNum w:abstractNumId="2">
+  <w:abstractNum w:abstractNumId="3">
     <w:nsid w:val="10387124"/>
     <w:multiLevelType w:val="hybridMultilevel"/>
     <w:tmpl w:val="7D84B442"/>
@@ -10179,7 +12029,7 @@
       </w:rPr>
     </w:lvl>
   </w:abstractNum>
-  <w:abstractNum w:abstractNumId="3">
+  <w:abstractNum w:abstractNumId="4">
     <w:nsid w:val="123D598B"/>
     <w:multiLevelType w:val="hybridMultilevel"/>
     <w:tmpl w:val="FA761132"/>
@@ -10265,7 +12115,7 @@
       </w:pPr>
     </w:lvl>
   </w:abstractNum>
-  <w:abstractNum w:abstractNumId="4">
+  <w:abstractNum w:abstractNumId="5">
     <w:nsid w:val="14C627A1"/>
     <w:multiLevelType w:val="hybridMultilevel"/>
     <w:tmpl w:val="F80A6312"/>
@@ -10351,7 +12201,7 @@
       </w:pPr>
     </w:lvl>
   </w:abstractNum>
-  <w:abstractNum w:abstractNumId="5">
+  <w:abstractNum w:abstractNumId="6">
     <w:nsid w:val="1B000F74"/>
     <w:multiLevelType w:val="multilevel"/>
     <w:tmpl w:val="EB0CE8F4"/>
@@ -10440,7 +12290,96 @@
       </w:pPr>
     </w:lvl>
   </w:abstractNum>
-  <w:abstractNum w:abstractNumId="6">
+  <w:abstractNum w:abstractNumId="7">
+    <w:nsid w:val="1D8B205E"/>
+    <w:multiLevelType w:val="hybridMultilevel"/>
+    <w:tmpl w:val="BAB422E8"/>
+    <w:lvl w:ilvl="0" w:tplc="8EE46B20">
+      <w:start w:val="1"/>
+      <w:numFmt w:val="decimal"/>
+      <w:lvlText w:val="%1."/>
+      <w:lvlJc w:val="left"/>
+      <w:pPr>
+        <w:ind w:left="1876" w:hanging="360"/>
+      </w:pPr>
+      <w:rPr>
+        <w:rFonts w:hint="default"/>
+      </w:rPr>
+    </w:lvl>
+    <w:lvl w:ilvl="1" w:tplc="04090019" w:tentative="1">
+      <w:start w:val="1"/>
+      <w:numFmt w:val="lowerLetter"/>
+      <w:lvlText w:val="%2."/>
+      <w:lvlJc w:val="left"/>
+      <w:pPr>
+        <w:ind w:left="2236" w:hanging="360"/>
+      </w:pPr>
+    </w:lvl>
+    <w:lvl w:ilvl="2" w:tplc="0409001B" w:tentative="1">
+      <w:start w:val="1"/>
+      <w:numFmt w:val="lowerRoman"/>
+      <w:lvlText w:val="%3."/>
+      <w:lvlJc w:val="right"/>
+      <w:pPr>
+        <w:ind w:left="2956" w:hanging="180"/>
+      </w:pPr>
+    </w:lvl>
+    <w:lvl w:ilvl="3" w:tplc="0409000F" w:tentative="1">
+      <w:start w:val="1"/>
+      <w:numFmt w:val="decimal"/>
+      <w:lvlText w:val="%4."/>
+      <w:lvlJc w:val="left"/>
+      <w:pPr>
+        <w:ind w:left="3676" w:hanging="360"/>
+      </w:pPr>
+    </w:lvl>
+    <w:lvl w:ilvl="4" w:tplc="04090019" w:tentative="1">
+      <w:start w:val="1"/>
+      <w:numFmt w:val="lowerLetter"/>
+      <w:lvlText w:val="%5."/>
+      <w:lvlJc w:val="left"/>
+      <w:pPr>
+        <w:ind w:left="4396" w:hanging="360"/>
+      </w:pPr>
+    </w:lvl>
+    <w:lvl w:ilvl="5" w:tplc="0409001B" w:tentative="1">
+      <w:start w:val="1"/>
+      <w:numFmt w:val="lowerRoman"/>
+      <w:lvlText w:val="%6."/>
+      <w:lvlJc w:val="right"/>
+      <w:pPr>
+        <w:ind w:left="5116" w:hanging="180"/>
+      </w:pPr>
+    </w:lvl>
+    <w:lvl w:ilvl="6" w:tplc="0409000F" w:tentative="1">
+      <w:start w:val="1"/>
+      <w:numFmt w:val="decimal"/>
+      <w:lvlText w:val="%7."/>
+      <w:lvlJc w:val="left"/>
+      <w:pPr>
+        <w:ind w:left="5836" w:hanging="360"/>
+      </w:pPr>
+    </w:lvl>
+    <w:lvl w:ilvl="7" w:tplc="04090019" w:tentative="1">
+      <w:start w:val="1"/>
+      <w:numFmt w:val="lowerLetter"/>
+      <w:lvlText w:val="%8."/>
+      <w:lvlJc w:val="left"/>
+      <w:pPr>
+        <w:ind w:left="6556" w:hanging="360"/>
+      </w:pPr>
+    </w:lvl>
+    <w:lvl w:ilvl="8" w:tplc="0409001B" w:tentative="1">
+      <w:start w:val="1"/>
+      <w:numFmt w:val="lowerRoman"/>
+      <w:lvlText w:val="%9."/>
+      <w:lvlJc w:val="right"/>
+      <w:pPr>
+        <w:ind w:left="7276" w:hanging="180"/>
+      </w:pPr>
+    </w:lvl>
+  </w:abstractNum>
+  <w:abstractNum w:abstractNumId="8">
     <w:nsid w:val="20A87F03"/>
     <w:multiLevelType w:val="hybridMultilevel"/>
     <w:tmpl w:val="B65697E0"/>
@@ -10529,7 +12468,93 @@
       </w:pPr>
     </w:lvl>
   </w:abstractNum>
-  <w:abstractNum w:abstractNumId="7">
+  <w:abstractNum w:abstractNumId="9">
+    <w:nsid w:val="24D359E9"/>
+    <w:multiLevelType w:val="hybridMultilevel"/>
+    <w:tmpl w:val="23364A4C"/>
+    <w:lvl w:ilvl="0" w:tplc="04090019">
+      <w:start w:val="1"/>
+      <w:numFmt w:val="lowerLetter"/>
+      <w:lvlText w:val="%1."/>
+      <w:lvlJc w:val="left"/>
+      <w:pPr>
+        <w:ind w:left="360" w:hanging="360"/>
+      </w:pPr>
+    </w:lvl>
+    <w:lvl w:ilvl="1" w:tplc="04090019" w:tentative="1">
+      <w:start w:val="1"/>
+      <w:numFmt w:val="lowerLetter"/>
+      <w:lvlText w:val="%2."/>
+      <w:lvlJc w:val="left"/>
+      <w:pPr>
+        <w:ind w:left="1080" w:hanging="360"/>
+      </w:pPr>
+    </w:lvl>
+    <w:lvl w:ilvl="2" w:tplc="0409001B" w:tentative="1">
+      <w:start w:val="1"/>
+      <w:numFmt w:val="lowerRoman"/>
+      <w:lvlText w:val="%3."/>
+      <w:lvlJc w:val="right"/>
+      <w:pPr>
+        <w:ind w:left="1800" w:hanging="180"/>
+      </w:pPr>
+    </w:lvl>
+    <w:lvl w:ilvl="3" w:tplc="0409000F" w:tentative="1">
+      <w:start w:val="1"/>
+      <w:numFmt w:val="decimal"/>
+      <w:lvlText w:val="%4."/>
+      <w:lvlJc w:val="left"/>
+      <w:pPr>
+        <w:ind w:left="2520" w:hanging="360"/>
+      </w:pPr>
+    </w:lvl>
+    <w:lvl w:ilvl="4" w:tplc="04090019" w:tentative="1">
+      <w:start w:val="1"/>
+      <w:numFmt w:val="lowerLetter"/>
+      <w:lvlText w:val="%5."/>
+      <w:lvlJc w:val="left"/>
+      <w:pPr>
+        <w:ind w:left="3240" w:hanging="360"/>
+      </w:pPr>
+    </w:lvl>
+    <w:lvl w:ilvl="5" w:tplc="0409001B" w:tentative="1">
+      <w:start w:val="1"/>
+      <w:numFmt w:val="lowerRoman"/>
+      <w:lvlText w:val="%6."/>
+      <w:lvlJc w:val="right"/>
+      <w:pPr>
+        <w:ind w:left="3960" w:hanging="180"/>
+      </w:pPr>
+    </w:lvl>
+    <w:lvl w:ilvl="6" w:tplc="0409000F" w:tentative="1">
+      <w:start w:val="1"/>
+      <w:numFmt w:val="decimal"/>
+      <w:lvlText w:val="%7."/>
+      <w:lvlJc w:val="left"/>
+      <w:pPr>
+        <w:ind w:left="4680" w:hanging="360"/>
+      </w:pPr>
+    </w:lvl>
+    <w:lvl w:ilvl="7" w:tplc="04090019" w:tentative="1">
+      <w:start w:val="1"/>
+      <w:numFmt w:val="lowerLetter"/>
+      <w:lvlText w:val="%8."/>
+      <w:lvlJc w:val="left"/>
+      <w:pPr>
+        <w:ind w:left="5400" w:hanging="360"/>
+      </w:pPr>
+    </w:lvl>
+    <w:lvl w:ilvl="8" w:tplc="0409001B" w:tentative="1">
+      <w:start w:val="1"/>
+      <w:numFmt w:val="lowerRoman"/>
+      <w:lvlText w:val="%9."/>
+      <w:lvlJc w:val="right"/>
+      <w:pPr>
+        <w:ind w:left="6120" w:hanging="180"/>
+      </w:pPr>
+    </w:lvl>
+  </w:abstractNum>
+  <w:abstractNum w:abstractNumId="10">
     <w:nsid w:val="24D66307"/>
     <w:multiLevelType w:val="hybridMultilevel"/>
     <w:tmpl w:val="75DA8804"/>
@@ -10618,7 +12643,7 @@
       </w:pPr>
     </w:lvl>
   </w:abstractNum>
-  <w:abstractNum w:abstractNumId="8">
+  <w:abstractNum w:abstractNumId="11">
     <w:nsid w:val="28601C1F"/>
     <w:multiLevelType w:val="hybridMultilevel"/>
     <w:tmpl w:val="91E2F0C6"/>
@@ -10707,7 +12732,7 @@
       </w:pPr>
     </w:lvl>
   </w:abstractNum>
-  <w:abstractNum w:abstractNumId="9">
+  <w:abstractNum w:abstractNumId="12">
     <w:nsid w:val="286E5020"/>
     <w:multiLevelType w:val="hybridMultilevel"/>
     <w:tmpl w:val="461CF708"/>
@@ -10799,7 +12824,7 @@
       </w:pPr>
     </w:lvl>
   </w:abstractNum>
-  <w:abstractNum w:abstractNumId="10">
+  <w:abstractNum w:abstractNumId="13">
     <w:nsid w:val="32A05E92"/>
     <w:multiLevelType w:val="hybridMultilevel"/>
     <w:tmpl w:val="B49AFF94"/>
@@ -10888,7 +12913,7 @@
       </w:pPr>
     </w:lvl>
   </w:abstractNum>
-  <w:abstractNum w:abstractNumId="11">
+  <w:abstractNum w:abstractNumId="14">
     <w:nsid w:val="3AE40D7A"/>
     <w:multiLevelType w:val="hybridMultilevel"/>
     <w:tmpl w:val="58F65EA0"/>
@@ -10977,7 +13002,7 @@
       </w:pPr>
     </w:lvl>
   </w:abstractNum>
-  <w:abstractNum w:abstractNumId="12">
+  <w:abstractNum w:abstractNumId="15">
     <w:nsid w:val="3EE473A1"/>
     <w:multiLevelType w:val="hybridMultilevel"/>
     <w:tmpl w:val="62F4A59C"/>
@@ -11066,7 +13091,7 @@
       </w:pPr>
     </w:lvl>
   </w:abstractNum>
-  <w:abstractNum w:abstractNumId="13">
+  <w:abstractNum w:abstractNumId="16">
     <w:nsid w:val="40BA5D9D"/>
     <w:multiLevelType w:val="hybridMultilevel"/>
     <w:tmpl w:val="4BDC9354"/>
@@ -11158,7 +13183,7 @@
       </w:pPr>
     </w:lvl>
   </w:abstractNum>
-  <w:abstractNum w:abstractNumId="14">
+  <w:abstractNum w:abstractNumId="17">
     <w:nsid w:val="41035B08"/>
     <w:multiLevelType w:val="hybridMultilevel"/>
     <w:tmpl w:val="8D5C99F6"/>
@@ -11247,7 +13272,7 @@
       </w:pPr>
     </w:lvl>
   </w:abstractNum>
-  <w:abstractNum w:abstractNumId="15">
+  <w:abstractNum w:abstractNumId="18">
     <w:nsid w:val="42142F1D"/>
     <w:multiLevelType w:val="hybridMultilevel"/>
     <w:tmpl w:val="61C05C36"/>
@@ -11336,7 +13361,7 @@
       </w:pPr>
     </w:lvl>
   </w:abstractNum>
-  <w:abstractNum w:abstractNumId="16">
+  <w:abstractNum w:abstractNumId="19">
     <w:nsid w:val="48162D2F"/>
     <w:multiLevelType w:val="hybridMultilevel"/>
     <w:tmpl w:val="EB0CE8F4"/>
@@ -11425,7 +13450,96 @@
       </w:pPr>
     </w:lvl>
   </w:abstractNum>
-  <w:abstractNum w:abstractNumId="17">
+  <w:abstractNum w:abstractNumId="20">
+    <w:nsid w:val="4A030CEF"/>
+    <w:multiLevelType w:val="multilevel"/>
+    <w:tmpl w:val="37DEC63C"/>
+    <w:lvl w:ilvl="0">
+      <w:start w:val="1"/>
+      <w:numFmt w:val="decimal"/>
+      <w:lvlText w:val="%1."/>
+      <w:lvlJc w:val="left"/>
+      <w:pPr>
+        <w:ind w:left="1080" w:hanging="360"/>
+      </w:pPr>
+      <w:rPr>
+        <w:rFonts w:hint="default"/>
+      </w:rPr>
+    </w:lvl>
+    <w:lvl w:ilvl="1">
+      <w:start w:val="1"/>
+      <w:numFmt w:val="lowerLetter"/>
+      <w:lvlText w:val="%2."/>
+      <w:lvlJc w:val="left"/>
+      <w:pPr>
+        <w:ind w:left="1800" w:hanging="360"/>
+      </w:pPr>
+    </w:lvl>
+    <w:lvl w:ilvl="2">
+      <w:start w:val="1"/>
+      <w:numFmt w:val="lowerRoman"/>
+      <w:lvlText w:val="%3."/>
+      <w:lvlJc w:val="right"/>
+      <w:pPr>
+        <w:ind w:left="2520" w:hanging="180"/>
+      </w:pPr>
+    </w:lvl>
+    <w:lvl w:ilvl="3">
+      <w:start w:val="1"/>
+      <w:numFmt w:val="decimal"/>
+      <w:lvlText w:val="%4."/>
+      <w:lvlJc w:val="left"/>
+      <w:pPr>
+        <w:ind w:left="3240" w:hanging="360"/>
+      </w:pPr>
+    </w:lvl>
+    <w:lvl w:ilvl="4">
+      <w:start w:val="1"/>
+      <w:numFmt w:val="lowerLetter"/>
+      <w:lvlText w:val="%5."/>
+      <w:lvlJc w:val="left"/>
+      <w:pPr>
+        <w:ind w:left="3960" w:hanging="360"/>
+      </w:pPr>
+    </w:lvl>
+    <w:lvl w:ilvl="5">
+      <w:start w:val="1"/>
+      <w:numFmt w:val="lowerRoman"/>
+      <w:lvlText w:val="%6."/>
+      <w:lvlJc w:val="right"/>
+      <w:pPr>
+        <w:ind w:left="4680" w:hanging="180"/>
+      </w:pPr>
+    </w:lvl>
+    <w:lvl w:ilvl="6">
+      <w:start w:val="1"/>
+      <w:numFmt w:val="decimal"/>
+      <w:lvlText w:val="%7."/>
+      <w:lvlJc w:val="left"/>
+      <w:pPr>
+        <w:ind w:left="5400" w:hanging="360"/>
+      </w:pPr>
+    </w:lvl>
+    <w:lvl w:ilvl="7">
+      <w:start w:val="1"/>
+      <w:numFmt w:val="lowerLetter"/>
+      <w:lvlText w:val="%8."/>
+      <w:lvlJc w:val="left"/>
+      <w:pPr>
+        <w:ind w:left="6120" w:hanging="360"/>
+      </w:pPr>
+    </w:lvl>
+    <w:lvl w:ilvl="8">
+      <w:start w:val="1"/>
+      <w:numFmt w:val="lowerRoman"/>
+      <w:lvlText w:val="%9."/>
+      <w:lvlJc w:val="right"/>
+      <w:pPr>
+        <w:ind w:left="6840" w:hanging="180"/>
+      </w:pPr>
+    </w:lvl>
+  </w:abstractNum>
+  <w:abstractNum w:abstractNumId="21">
     <w:nsid w:val="4DFE3C03"/>
     <w:multiLevelType w:val="hybridMultilevel"/>
     <w:tmpl w:val="37DEC63C"/>
@@ -11514,7 +13628,7 @@
       </w:pPr>
     </w:lvl>
   </w:abstractNum>
-  <w:abstractNum w:abstractNumId="18">
+  <w:abstractNum w:abstractNumId="22">
     <w:nsid w:val="4EBA087A"/>
     <w:multiLevelType w:val="hybridMultilevel"/>
     <w:tmpl w:val="1CE600BA"/>
@@ -11603,7 +13717,96 @@
       </w:pPr>
     </w:lvl>
   </w:abstractNum>
-  <w:abstractNum w:abstractNumId="19">
+  <w:abstractNum w:abstractNumId="23">
+    <w:nsid w:val="50DC4A2D"/>
+    <w:multiLevelType w:val="hybridMultilevel"/>
+    <w:tmpl w:val="36E68856"/>
+    <w:lvl w:ilvl="0" w:tplc="8EE46B20">
+      <w:start w:val="1"/>
+      <w:numFmt w:val="decimal"/>
+      <w:lvlText w:val="%1."/>
+      <w:lvlJc w:val="left"/>
+      <w:pPr>
+        <w:ind w:left="1080" w:hanging="360"/>
+      </w:pPr>
+      <w:rPr>
+        <w:rFonts w:hint="default"/>
+      </w:rPr>
+    </w:lvl>
+    <w:lvl w:ilvl="1" w:tplc="04090019">
+      <w:start w:val="1"/>
+      <w:numFmt w:val="lowerLetter"/>
+      <w:lvlText w:val="%2."/>
+      <w:lvlJc w:val="left"/>
+      <w:pPr>
+        <w:ind w:left="1440" w:hanging="360"/>
+      </w:pPr>
+    </w:lvl>
+    <w:lvl w:ilvl="2" w:tplc="0409001B" w:tentative="1">
+      <w:start w:val="1"/>
+      <w:numFmt w:val="lowerRoman"/>
+      <w:lvlText w:val="%3."/>
+      <w:lvlJc w:val="right"/>
+      <w:pPr>
+        <w:ind w:left="2160" w:hanging="180"/>
+      </w:pPr>
+    </w:lvl>
+    <w:lvl w:ilvl="3" w:tplc="0409000F" w:tentative="1">
+      <w:start w:val="1"/>
+      <w:numFmt w:val="decimal"/>
+      <w:lvlText w:val="%4."/>
+      <w:lvlJc w:val="left"/>
+      <w:pPr>
+        <w:ind w:left="2880" w:hanging="360"/>
+      </w:pPr>
+    </w:lvl>
+    <w:lvl w:ilvl="4" w:tplc="04090019" w:tentative="1">
+      <w:start w:val="1"/>
+      <w:numFmt w:val="lowerLetter"/>
+      <w:lvlText w:val="%5."/>
+      <w:lvlJc w:val="left"/>
+      <w:pPr>
+        <w:ind w:left="3600" w:hanging="360"/>
+      </w:pPr>
+    </w:lvl>
+    <w:lvl w:ilvl="5" w:tplc="0409001B" w:tentative="1">
+      <w:start w:val="1"/>
+      <w:numFmt w:val="lowerRoman"/>
+      <w:lvlText w:val="%6."/>
+      <w:lvlJc w:val="right"/>
+      <w:pPr>
+        <w:ind w:left="4320" w:hanging="180"/>
+      </w:pPr>
+    </w:lvl>
+    <w:lvl w:ilvl="6" w:tplc="0409000F" w:tentative="1">
+      <w:start w:val="1"/>
+      <w:numFmt w:val="decimal"/>
+      <w:lvlText w:val="%7."/>
+      <w:lvlJc w:val="left"/>
+      <w:pPr>
+        <w:ind w:left="5040" w:hanging="360"/>
+      </w:pPr>
+    </w:lvl>
+    <w:lvl w:ilvl="7" w:tplc="04090019" w:tentative="1">
+      <w:start w:val="1"/>
+      <w:numFmt w:val="lowerLetter"/>
+      <w:lvlText w:val="%8."/>
+      <w:lvlJc w:val="left"/>
+      <w:pPr>
+        <w:ind w:left="5760" w:hanging="360"/>
+      </w:pPr>
+    </w:lvl>
+    <w:lvl w:ilvl="8" w:tplc="0409001B" w:tentative="1">
+      <w:start w:val="1"/>
+      <w:numFmt w:val="lowerRoman"/>
+      <w:lvlText w:val="%9."/>
+      <w:lvlJc w:val="right"/>
+      <w:pPr>
+        <w:ind w:left="6480" w:hanging="180"/>
+      </w:pPr>
+    </w:lvl>
+  </w:abstractNum>
+  <w:abstractNum w:abstractNumId="24">
     <w:nsid w:val="515317A3"/>
     <w:multiLevelType w:val="hybridMultilevel"/>
     <w:tmpl w:val="83668446"/>
@@ -11692,7 +13895,7 @@
       </w:pPr>
     </w:lvl>
   </w:abstractNum>
-  <w:abstractNum w:abstractNumId="20">
+  <w:abstractNum w:abstractNumId="25">
     <w:nsid w:val="557111F9"/>
     <w:multiLevelType w:val="hybridMultilevel"/>
     <w:tmpl w:val="948A1120"/>
@@ -11781,7 +13984,96 @@
       </w:pPr>
     </w:lvl>
   </w:abstractNum>
-  <w:abstractNum w:abstractNumId="21">
+  <w:abstractNum w:abstractNumId="26">
+    <w:nsid w:val="59630120"/>
+    <w:multiLevelType w:val="hybridMultilevel"/>
+    <w:tmpl w:val="8982A0C4"/>
+    <w:lvl w:ilvl="0" w:tplc="8EE46B20">
+      <w:start w:val="1"/>
+      <w:numFmt w:val="decimal"/>
+      <w:lvlText w:val="%1."/>
+      <w:lvlJc w:val="left"/>
+      <w:pPr>
+        <w:ind w:left="1080" w:hanging="360"/>
+      </w:pPr>
+      <w:rPr>
+        <w:rFonts w:hint="default"/>
+      </w:rPr>
+    </w:lvl>
+    <w:lvl w:ilvl="1" w:tplc="04090019" w:tentative="1">
+      <w:start w:val="1"/>
+      <w:numFmt w:val="lowerLetter"/>
+      <w:lvlText w:val="%2."/>
+      <w:lvlJc w:val="left"/>
+      <w:pPr>
+        <w:ind w:left="1440" w:hanging="360"/>
+      </w:pPr>
+    </w:lvl>
+    <w:lvl w:ilvl="2" w:tplc="0409001B" w:tentative="1">
+      <w:start w:val="1"/>
+      <w:numFmt w:val="lowerRoman"/>
+      <w:lvlText w:val="%3."/>
+      <w:lvlJc w:val="right"/>
+      <w:pPr>
+        <w:ind w:left="2160" w:hanging="180"/>
+      </w:pPr>
+    </w:lvl>
+    <w:lvl w:ilvl="3" w:tplc="0409000F" w:tentative="1">
+      <w:start w:val="1"/>
+      <w:numFmt w:val="decimal"/>
+      <w:lvlText w:val="%4."/>
+      <w:lvlJc w:val="left"/>
+      <w:pPr>
+        <w:ind w:left="2880" w:hanging="360"/>
+      </w:pPr>
+    </w:lvl>
+    <w:lvl w:ilvl="4" w:tplc="04090019" w:tentative="1">
+      <w:start w:val="1"/>
+      <w:numFmt w:val="lowerLetter"/>
+      <w:lvlText w:val="%5."/>
+      <w:lvlJc w:val="left"/>
+      <w:pPr>
+        <w:ind w:left="3600" w:hanging="360"/>
+      </w:pPr>
+    </w:lvl>
+    <w:lvl w:ilvl="5" w:tplc="0409001B" w:tentative="1">
+      <w:start w:val="1"/>
+      <w:numFmt w:val="lowerRoman"/>
+      <w:lvlText w:val="%6."/>
+      <w:lvlJc w:val="right"/>
+      <w:pPr>
+        <w:ind w:left="4320" w:hanging="180"/>
+      </w:pPr>
+    </w:lvl>
+    <w:lvl w:ilvl="6" w:tplc="0409000F" w:tentative="1">
+      <w:start w:val="1"/>
+      <w:numFmt w:val="decimal"/>
+      <w:lvlText w:val="%7."/>
+      <w:lvlJc w:val="left"/>
+      <w:pPr>
+        <w:ind w:left="5040" w:hanging="360"/>
+      </w:pPr>
+    </w:lvl>
+    <w:lvl w:ilvl="7" w:tplc="04090019" w:tentative="1">
+      <w:start w:val="1"/>
+      <w:numFmt w:val="lowerLetter"/>
+      <w:lvlText w:val="%8."/>
+      <w:lvlJc w:val="left"/>
+      <w:pPr>
+        <w:ind w:left="5760" w:hanging="360"/>
+      </w:pPr>
+    </w:lvl>
+    <w:lvl w:ilvl="8" w:tplc="0409001B" w:tentative="1">
+      <w:start w:val="1"/>
+      <w:numFmt w:val="lowerRoman"/>
+      <w:lvlText w:val="%9."/>
+      <w:lvlJc w:val="right"/>
+      <w:pPr>
+        <w:ind w:left="6480" w:hanging="180"/>
+      </w:pPr>
+    </w:lvl>
+  </w:abstractNum>
+  <w:abstractNum w:abstractNumId="27">
     <w:nsid w:val="599A3E54"/>
     <w:multiLevelType w:val="hybridMultilevel"/>
     <w:tmpl w:val="3EBE4EB2"/>
@@ -11870,7 +14162,7 @@
       </w:pPr>
     </w:lvl>
   </w:abstractNum>
-  <w:abstractNum w:abstractNumId="22">
+  <w:abstractNum w:abstractNumId="28">
     <w:nsid w:val="5C5205AA"/>
     <w:multiLevelType w:val="hybridMultilevel"/>
     <w:tmpl w:val="FE129F44"/>
@@ -11956,7 +14248,7 @@
       </w:pPr>
     </w:lvl>
   </w:abstractNum>
-  <w:abstractNum w:abstractNumId="23">
+  <w:abstractNum w:abstractNumId="29">
     <w:nsid w:val="5E227D0B"/>
     <w:multiLevelType w:val="hybridMultilevel"/>
     <w:tmpl w:val="D09A5D24"/>
@@ -12045,7 +14337,7 @@
       </w:pPr>
     </w:lvl>
   </w:abstractNum>
-  <w:abstractNum w:abstractNumId="24">
+  <w:abstractNum w:abstractNumId="30">
     <w:nsid w:val="66C30A98"/>
     <w:multiLevelType w:val="hybridMultilevel"/>
     <w:tmpl w:val="051A1632"/>
@@ -12134,7 +14426,7 @@
       </w:pPr>
     </w:lvl>
   </w:abstractNum>
-  <w:abstractNum w:abstractNumId="25">
+  <w:abstractNum w:abstractNumId="31">
     <w:nsid w:val="71D24845"/>
     <w:multiLevelType w:val="hybridMultilevel"/>
     <w:tmpl w:val="6F908250"/>
@@ -12223,7 +14515,7 @@
       </w:pPr>
     </w:lvl>
   </w:abstractNum>
-  <w:abstractNum w:abstractNumId="26">
+  <w:abstractNum w:abstractNumId="32">
     <w:nsid w:val="75244366"/>
     <w:multiLevelType w:val="hybridMultilevel"/>
     <w:tmpl w:val="D196E79A"/>
@@ -12314,7 +14606,7 @@
       </w:pPr>
     </w:lvl>
   </w:abstractNum>
-  <w:abstractNum w:abstractNumId="27">
+  <w:abstractNum w:abstractNumId="33">
     <w:nsid w:val="7F373FC6"/>
     <w:multiLevelType w:val="hybridMultilevel"/>
     <w:tmpl w:val="65A84CDA"/>
@@ -12401,88 +14693,106 @@
     </w:lvl>
   </w:abstractNum>
   <w:num w:numId="1">
-    <w:abstractNumId w:val="4"/>
+    <w:abstractNumId w:val="5"/>
   </w:num>
   <w:num w:numId="2">
-    <w:abstractNumId w:val="20"/>
+    <w:abstractNumId w:val="25"/>
   </w:num>
   <w:num w:numId="3">
-    <w:abstractNumId w:val="15"/>
+    <w:abstractNumId w:val="18"/>
   </w:num>
   <w:num w:numId="4">
-    <w:abstractNumId w:val="24"/>
+    <w:abstractNumId w:val="30"/>
   </w:num>
   <w:num w:numId="5">
-    <w:abstractNumId w:val="23"/>
+    <w:abstractNumId w:val="29"/>
   </w:num>
   <w:num w:numId="6">
-    <w:abstractNumId w:val="6"/>
+    <w:abstractNumId w:val="8"/>
   </w:num>
   <w:num w:numId="7">
-    <w:abstractNumId w:val="1"/>
+    <w:abstractNumId w:val="2"/>
   </w:num>
   <w:num w:numId="8">
-    <w:abstractNumId w:val="14"/>
+    <w:abstractNumId w:val="17"/>
   </w:num>
   <w:num w:numId="9">
-    <w:abstractNumId w:val="21"/>
+    <w:abstractNumId w:val="27"/>
   </w:num>
   <w:num w:numId="10">
-    <w:abstractNumId w:val="25"/>
+    <w:abstractNumId w:val="31"/>
   </w:num>
   <w:num w:numId="11">
-    <w:abstractNumId w:val="12"/>
+    <w:abstractNumId w:val="15"/>
   </w:num>
   <w:num w:numId="12">
     <w:abstractNumId w:val="0"/>
   </w:num>
   <w:num w:numId="13">
+    <w:abstractNumId w:val="13"/>
+  </w:num>
+  <w:num w:numId="14">
+    <w:abstractNumId w:val="28"/>
+  </w:num>
+  <w:num w:numId="15">
+    <w:abstractNumId w:val="24"/>
+  </w:num>
+  <w:num w:numId="16">
+    <w:abstractNumId w:val="22"/>
+  </w:num>
+  <w:num w:numId="17">
+    <w:abstractNumId w:val="3"/>
+  </w:num>
+  <w:num w:numId="18">
+    <w:abstractNumId w:val="33"/>
+  </w:num>
+  <w:num w:numId="19">
+    <w:abstractNumId w:val="12"/>
+  </w:num>
+  <w:num w:numId="20">
+    <w:abstractNumId w:val="16"/>
+  </w:num>
+  <w:num w:numId="21">
+    <w:abstractNumId w:val="19"/>
+  </w:num>
+  <w:num w:numId="22">
     <w:abstractNumId w:val="10"/>
   </w:num>
-  <w:num w:numId="14">
-    <w:abstractNumId w:val="22"/>
+  <w:num w:numId="23">
+    <w:abstractNumId w:val="32"/>
   </w:num>
-  <w:num w:numId="15">
-    <w:abstractNumId w:val="19"/>
+  <w:num w:numId="24">
+    <w:abstractNumId w:val="21"/>
   </w:num>
-  <w:num w:numId="16">
-    <w:abstractNumId w:val="18"/>
+  <w:num w:numId="25">
+    <w:abstractNumId w:val="11"/>
   </w:num>
-  <w:num w:numId="17">
-    <w:abstractNumId w:val="2"/>
+  <w:num w:numId="26">
+    <w:abstractNumId w:val="14"/>
   </w:num>
-  <w:num w:numId="18">
-    <w:abstractNumId w:val="27"/>
+  <w:num w:numId="27">
+    <w:abstractNumId w:val="6"/>
   </w:num>
-  <w:num w:numId="19">
-    <w:abstractNumId w:val="9"/>
+  <w:num w:numId="28">
+    <w:abstractNumId w:val="4"/>
   </w:num>
-  <w:num w:numId="20">
-    <w:abstractNumId w:val="13"/>
+  <w:num w:numId="29">
+    <w:abstractNumId w:val="20"/>
   </w:num>
-  <w:num w:numId="21">
-    <w:abstractNumId w:val="16"/>
+  <w:num w:numId="30">
+    <w:abstractNumId w:val="23"/>
   </w:num>
-  <w:num w:numId="22">
+  <w:num w:numId="31">
     <w:abstractNumId w:val="7"/>
   </w:num>
-  <w:num w:numId="23">
+  <w:num w:numId="32">
     <w:abstractNumId w:val="26"/>
   </w:num>
-  <w:num w:numId="24">
-    <w:abstractNumId w:val="17"/>
+  <w:num w:numId="33">
+    <w:abstractNumId w:val="1"/>
   </w:num>
-  <w:num w:numId="25">
-    <w:abstractNumId w:val="8"/>
-  </w:num>
-  <w:num w:numId="26">
-    <w:abstractNumId w:val="11"/>
-  </w:num>
-  <w:num w:numId="27">
-    <w:abstractNumId w:val="5"/>
-  </w:num>
-  <w:num w:numId="28">
-    <w:abstractNumId w:val="3"/>
+  <w:num w:numId="34">
+    <w:abstractNumId w:val="9"/>
   </w:num>
   <w:numIdMacAtCleanup w:val="26"/>
 </w:numbering>
@@ -13799,7 +16109,7 @@
   <a:extraClrSchemeLst/>
   <a:extLst>
     <a:ext uri="{05A4C25C-085E-4340-85A3-A5531E510DB2}">
-      <thm15:themeFamily xmlns="" xmlns:thm15="http://schemas.microsoft.com/office/thememl/2012/main" name="Office Theme" id="{62F939B6-93AF-4DB8-9C6B-D6C7DFDC589F}" vid="{4A3C46E8-61CC-4603-A589-7422A47A8E4A}"/>
+      <thm15:themeFamily xmlns:thm15="http://schemas.microsoft.com/office/thememl/2012/main" xmlns="" name="Office Theme" id="{62F939B6-93AF-4DB8-9C6B-D6C7DFDC589F}" vid="{4A3C46E8-61CC-4603-A589-7422A47A8E4A}"/>
     </a:ext>
   </a:extLst>
 </a:theme>
@@ -13810,7 +16120,7 @@
 </file>
 
 <file path=customXml/itemProps1.xml><?xml version="1.0" encoding="utf-8"?>
-<ds:datastoreItem xmlns:ds="http://schemas.openxmlformats.org/officeDocument/2006/customXml" ds:itemID="{E863FBCC-B7C8-B744-B1F4-8AA1F549F343}">
+<ds:datastoreItem xmlns:ds="http://schemas.openxmlformats.org/officeDocument/2006/customXml" ds:itemID="{D8B9C466-DEDE-F74D-A1AA-0C71C07062EB}">
   <ds:schemaRefs>
     <ds:schemaRef ds:uri="http://schemas.openxmlformats.org/officeDocument/2006/bibliography"/>
   </ds:schemaRefs>

</xml_diff>